<commit_message>
Docs y agregado de binarios para Flash Download Tool
</commit_message>
<xml_diff>
--- a/docs/PoloPoints.docx
+++ b/docs/PoloPoints.docx
@@ -595,7 +595,7 @@
         </w:rPr>
         <w:fldChar w:fldCharType="separate"/>
       </w:r>
-      <w:hyperlink w:anchor="_Toc157007829" w:history="1">
+      <w:hyperlink w:anchor="_Toc158119813" w:history="1">
         <w:r>
           <w:rPr>
             <w:rStyle w:val="Hyperlink"/>
@@ -642,7 +642,7 @@
             <w:noProof/>
             <w:webHidden/>
           </w:rPr>
-          <w:instrText xml:space="preserve"> PAGEREF _Toc157007829 \h </w:instrText>
+          <w:instrText xml:space="preserve"> PAGEREF _Toc158119813 \h </w:instrText>
         </w:r>
         <w:r>
           <w:rPr>
@@ -689,7 +689,7 @@
           <w:lang w:eastAsia="es-AR"/>
         </w:rPr>
       </w:pPr>
-      <w:hyperlink w:anchor="_Toc157007830" w:history="1">
+      <w:hyperlink w:anchor="_Toc158119814" w:history="1">
         <w:r>
           <w:rPr>
             <w:rStyle w:val="Hyperlink"/>
@@ -734,7 +734,7 @@
             <w:noProof/>
             <w:webHidden/>
           </w:rPr>
-          <w:instrText xml:space="preserve"> PAGEREF _Toc157007830 \h </w:instrText>
+          <w:instrText xml:space="preserve"> PAGEREF _Toc158119814 \h </w:instrText>
         </w:r>
         <w:r>
           <w:rPr>
@@ -781,7 +781,7 @@
           <w:lang w:eastAsia="es-AR"/>
         </w:rPr>
       </w:pPr>
-      <w:hyperlink w:anchor="_Toc157007831" w:history="1">
+      <w:hyperlink w:anchor="_Toc158119815" w:history="1">
         <w:r>
           <w:rPr>
             <w:rStyle w:val="Hyperlink"/>
@@ -826,7 +826,7 @@
             <w:noProof/>
             <w:webHidden/>
           </w:rPr>
-          <w:instrText xml:space="preserve"> PAGEREF _Toc157007831 \h </w:instrText>
+          <w:instrText xml:space="preserve"> PAGEREF _Toc158119815 \h </w:instrText>
         </w:r>
         <w:r>
           <w:rPr>
@@ -874,7 +874,7 @@
           <w:lang w:eastAsia="es-AR"/>
         </w:rPr>
       </w:pPr>
-      <w:hyperlink w:anchor="_Toc157007832" w:history="1">
+      <w:hyperlink w:anchor="_Toc158119816" w:history="1">
         <w:r>
           <w:rPr>
             <w:rStyle w:val="Hyperlink"/>
@@ -920,7 +920,7 @@
             <w:noProof/>
             <w:webHidden/>
           </w:rPr>
-          <w:instrText xml:space="preserve"> PAGEREF _Toc157007832 \h </w:instrText>
+          <w:instrText xml:space="preserve"> PAGEREF _Toc158119816 \h </w:instrText>
         </w:r>
         <w:r>
           <w:rPr>
@@ -965,7 +965,7 @@
           <w:lang w:eastAsia="es-AR"/>
         </w:rPr>
       </w:pPr>
-      <w:hyperlink w:anchor="_Toc157007833" w:history="1">
+      <w:hyperlink w:anchor="_Toc158119817" w:history="1">
         <w:r>
           <w:rPr>
             <w:rStyle w:val="Hyperlink"/>
@@ -992,7 +992,7 @@
             <w:noProof/>
             <w:webHidden/>
           </w:rPr>
-          <w:instrText xml:space="preserve"> PAGEREF _Toc157007833 \h </w:instrText>
+          <w:instrText xml:space="preserve"> PAGEREF _Toc158119817 \h </w:instrText>
         </w:r>
         <w:r>
           <w:rPr>
@@ -1037,7 +1037,7 @@
           <w:lang w:eastAsia="es-AR"/>
         </w:rPr>
       </w:pPr>
-      <w:hyperlink w:anchor="_Toc157007834" w:history="1">
+      <w:hyperlink w:anchor="_Toc158119818" w:history="1">
         <w:r>
           <w:rPr>
             <w:rStyle w:val="Hyperlink"/>
@@ -1064,7 +1064,7 @@
             <w:noProof/>
             <w:webHidden/>
           </w:rPr>
-          <w:instrText xml:space="preserve"> PAGEREF _Toc157007834 \h </w:instrText>
+          <w:instrText xml:space="preserve"> PAGEREF _Toc158119818 \h </w:instrText>
         </w:r>
         <w:r>
           <w:rPr>
@@ -1113,7 +1113,7 @@
           <w:lang w:eastAsia="es-AR"/>
         </w:rPr>
       </w:pPr>
-      <w:hyperlink w:anchor="_Toc157007835" w:history="1">
+      <w:hyperlink w:anchor="_Toc158119819" w:history="1">
         <w:r>
           <w:rPr>
             <w:rStyle w:val="Hyperlink"/>
@@ -1139,21 +1139,7 @@
             <w:rStyle w:val="Hyperlink"/>
             <w:noProof/>
           </w:rPr>
-          <w:t>Armado</w:t>
-        </w:r>
-        <w:r>
-          <w:rPr>
-            <w:rStyle w:val="Hyperlink"/>
-            <w:noProof/>
-          </w:rPr>
-          <w:t xml:space="preserve"> </w:t>
-        </w:r>
-        <w:r>
-          <w:rPr>
-            <w:rStyle w:val="Hyperlink"/>
-            <w:noProof/>
-          </w:rPr>
-          <w:t>y montaje de la electrónica</w:t>
+          <w:t>Armado y montaje de la electrónica</w:t>
         </w:r>
         <w:r>
           <w:rPr>
@@ -1174,7 +1160,7 @@
             <w:noProof/>
             <w:webHidden/>
           </w:rPr>
-          <w:instrText xml:space="preserve"> PAGEREF _Toc157007835 \h </w:instrText>
+          <w:instrText xml:space="preserve"> PAGEREF _Toc158119819 \h </w:instrText>
         </w:r>
         <w:r>
           <w:rPr>
@@ -1221,7 +1207,7 @@
           <w:lang w:eastAsia="es-AR"/>
         </w:rPr>
       </w:pPr>
-      <w:hyperlink w:anchor="_Toc157007836" w:history="1">
+      <w:hyperlink w:anchor="_Toc158119820" w:history="1">
         <w:r>
           <w:rPr>
             <w:rStyle w:val="Hyperlink"/>
@@ -1266,7 +1252,7 @@
             <w:noProof/>
             <w:webHidden/>
           </w:rPr>
-          <w:instrText xml:space="preserve"> PAGEREF _Toc157007836 \h </w:instrText>
+          <w:instrText xml:space="preserve"> PAGEREF _Toc158119820 \h </w:instrText>
         </w:r>
         <w:r>
           <w:rPr>
@@ -1313,7 +1299,7 @@
           <w:lang w:eastAsia="es-AR"/>
         </w:rPr>
       </w:pPr>
-      <w:hyperlink w:anchor="_Toc157007837" w:history="1">
+      <w:hyperlink w:anchor="_Toc158119821" w:history="1">
         <w:r>
           <w:rPr>
             <w:rStyle w:val="Hyperlink"/>
@@ -1358,7 +1344,7 @@
             <w:noProof/>
             <w:webHidden/>
           </w:rPr>
-          <w:instrText xml:space="preserve"> PAGEREF _Toc157007837 \h </w:instrText>
+          <w:instrText xml:space="preserve"> PAGEREF _Toc158119821 \h </w:instrText>
         </w:r>
         <w:r>
           <w:rPr>
@@ -1407,7 +1393,7 @@
           <w:lang w:eastAsia="es-AR"/>
         </w:rPr>
       </w:pPr>
-      <w:hyperlink w:anchor="_Toc157007838" w:history="1">
+      <w:hyperlink w:anchor="_Toc158119822" w:history="1">
         <w:r>
           <w:rPr>
             <w:rStyle w:val="Hyperlink"/>
@@ -1470,7 +1456,7 @@
             <w:noProof/>
             <w:webHidden/>
           </w:rPr>
-          <w:instrText xml:space="preserve"> PAGEREF _Toc157007838 \h </w:instrText>
+          <w:instrText xml:space="preserve"> PAGEREF _Toc158119822 \h </w:instrText>
         </w:r>
         <w:r>
           <w:rPr>
@@ -1517,7 +1503,7 @@
           <w:lang w:eastAsia="es-AR"/>
         </w:rPr>
       </w:pPr>
-      <w:hyperlink w:anchor="_Toc157007839" w:history="1">
+      <w:hyperlink w:anchor="_Toc158119823" w:history="1">
         <w:r>
           <w:rPr>
             <w:rStyle w:val="Hyperlink"/>
@@ -1562,7 +1548,7 @@
             <w:noProof/>
             <w:webHidden/>
           </w:rPr>
-          <w:instrText xml:space="preserve"> PAGEREF _Toc157007839 \h </w:instrText>
+          <w:instrText xml:space="preserve"> PAGEREF _Toc158119823 \h </w:instrText>
         </w:r>
         <w:r>
           <w:rPr>
@@ -1582,7 +1568,7 @@
             <w:noProof/>
             <w:webHidden/>
           </w:rPr>
-          <w:t>7</w:t>
+          <w:t>8</w:t>
         </w:r>
         <w:r>
           <w:rPr>
@@ -1610,7 +1596,7 @@
           <w:lang w:eastAsia="es-AR"/>
         </w:rPr>
       </w:pPr>
-      <w:hyperlink w:anchor="_Toc157007840" w:history="1">
+      <w:hyperlink w:anchor="_Toc158119824" w:history="1">
         <w:r>
           <w:rPr>
             <w:rStyle w:val="Hyperlink"/>
@@ -1656,223 +1642,7 @@
             <w:noProof/>
             <w:webHidden/>
           </w:rPr>
-          <w:instrText xml:space="preserve"> PAGEREF _Toc157007840 \h </w:instrText>
-        </w:r>
-        <w:r>
-          <w:rPr>
-            <w:noProof/>
-            <w:webHidden/>
-          </w:rPr>
-        </w:r>
-        <w:r>
-          <w:rPr>
-            <w:noProof/>
-            <w:webHidden/>
-          </w:rPr>
-          <w:fldChar w:fldCharType="separate"/>
-        </w:r>
-        <w:r>
-          <w:rPr>
-            <w:noProof/>
-            <w:webHidden/>
-          </w:rPr>
-          <w:t>8</w:t>
-        </w:r>
-        <w:r>
-          <w:rPr>
-            <w:noProof/>
-            <w:webHidden/>
-          </w:rPr>
-          <w:fldChar w:fldCharType="end"/>
-        </w:r>
-      </w:hyperlink>
-    </w:p>
-    <w:p>
-      <w:pPr>
-        <w:pStyle w:val="TOC4"/>
-        <w:tabs>
-          <w:tab w:val="right" w:leader="dot" w:pos="10055"/>
-        </w:tabs>
-        <w:rPr>
-          <w:rFonts w:cstheme="minorBidi"/>
-          <w:noProof/>
-          <w:sz w:val="22"/>
-          <w:szCs w:val="22"/>
-          <w:lang w:eastAsia="es-AR"/>
-        </w:rPr>
-      </w:pPr>
-      <w:hyperlink w:anchor="_Toc157007841" w:history="1">
-        <w:r>
-          <w:rPr>
-            <w:rStyle w:val="Hyperlink"/>
-            <w:noProof/>
-          </w:rPr>
-          <w:t>Valores de tablero</w:t>
-        </w:r>
-        <w:r>
-          <w:rPr>
-            <w:noProof/>
-            <w:webHidden/>
-          </w:rPr>
-          <w:tab/>
-        </w:r>
-        <w:r>
-          <w:rPr>
-            <w:noProof/>
-            <w:webHidden/>
-          </w:rPr>
-          <w:fldChar w:fldCharType="begin"/>
-        </w:r>
-        <w:r>
-          <w:rPr>
-            <w:noProof/>
-            <w:webHidden/>
-          </w:rPr>
-          <w:instrText xml:space="preserve"> PAGEREF _Toc157007841 \h </w:instrText>
-        </w:r>
-        <w:r>
-          <w:rPr>
-            <w:noProof/>
-            <w:webHidden/>
-          </w:rPr>
-        </w:r>
-        <w:r>
-          <w:rPr>
-            <w:noProof/>
-            <w:webHidden/>
-          </w:rPr>
-          <w:fldChar w:fldCharType="separate"/>
-        </w:r>
-        <w:r>
-          <w:rPr>
-            <w:noProof/>
-            <w:webHidden/>
-          </w:rPr>
-          <w:t>8</w:t>
-        </w:r>
-        <w:r>
-          <w:rPr>
-            <w:noProof/>
-            <w:webHidden/>
-          </w:rPr>
-          <w:fldChar w:fldCharType="end"/>
-        </w:r>
-      </w:hyperlink>
-    </w:p>
-    <w:p>
-      <w:pPr>
-        <w:pStyle w:val="TOC4"/>
-        <w:tabs>
-          <w:tab w:val="right" w:leader="dot" w:pos="10055"/>
-        </w:tabs>
-        <w:rPr>
-          <w:rFonts w:cstheme="minorBidi"/>
-          <w:noProof/>
-          <w:sz w:val="22"/>
-          <w:szCs w:val="22"/>
-          <w:lang w:eastAsia="es-AR"/>
-        </w:rPr>
-      </w:pPr>
-      <w:hyperlink w:anchor="_Toc157007842" w:history="1">
-        <w:r>
-          <w:rPr>
-            <w:rStyle w:val="Hyperlink"/>
-            <w:noProof/>
-          </w:rPr>
-          <w:t>Puntajes</w:t>
-        </w:r>
-        <w:r>
-          <w:rPr>
-            <w:noProof/>
-            <w:webHidden/>
-          </w:rPr>
-          <w:tab/>
-        </w:r>
-        <w:r>
-          <w:rPr>
-            <w:noProof/>
-            <w:webHidden/>
-          </w:rPr>
-          <w:fldChar w:fldCharType="begin"/>
-        </w:r>
-        <w:r>
-          <w:rPr>
-            <w:noProof/>
-            <w:webHidden/>
-          </w:rPr>
-          <w:instrText xml:space="preserve"> PAGEREF _Toc157007842 \h </w:instrText>
-        </w:r>
-        <w:r>
-          <w:rPr>
-            <w:noProof/>
-            <w:webHidden/>
-          </w:rPr>
-        </w:r>
-        <w:r>
-          <w:rPr>
-            <w:noProof/>
-            <w:webHidden/>
-          </w:rPr>
-          <w:fldChar w:fldCharType="separate"/>
-        </w:r>
-        <w:r>
-          <w:rPr>
-            <w:noProof/>
-            <w:webHidden/>
-          </w:rPr>
-          <w:t>8</w:t>
-        </w:r>
-        <w:r>
-          <w:rPr>
-            <w:noProof/>
-            <w:webHidden/>
-          </w:rPr>
-          <w:fldChar w:fldCharType="end"/>
-        </w:r>
-      </w:hyperlink>
-    </w:p>
-    <w:p>
-      <w:pPr>
-        <w:pStyle w:val="TOC4"/>
-        <w:tabs>
-          <w:tab w:val="right" w:leader="dot" w:pos="10055"/>
-        </w:tabs>
-        <w:rPr>
-          <w:rFonts w:cstheme="minorBidi"/>
-          <w:noProof/>
-          <w:sz w:val="22"/>
-          <w:szCs w:val="22"/>
-          <w:lang w:eastAsia="es-AR"/>
-        </w:rPr>
-      </w:pPr>
-      <w:hyperlink w:anchor="_Toc157007843" w:history="1">
-        <w:r>
-          <w:rPr>
-            <w:rStyle w:val="Hyperlink"/>
-            <w:noProof/>
-          </w:rPr>
-          <w:t>Chukker</w:t>
-        </w:r>
-        <w:r>
-          <w:rPr>
-            <w:noProof/>
-            <w:webHidden/>
-          </w:rPr>
-          <w:tab/>
-        </w:r>
-        <w:r>
-          <w:rPr>
-            <w:noProof/>
-            <w:webHidden/>
-          </w:rPr>
-          <w:fldChar w:fldCharType="begin"/>
-        </w:r>
-        <w:r>
-          <w:rPr>
-            <w:noProof/>
-            <w:webHidden/>
-          </w:rPr>
-          <w:instrText xml:space="preserve"> PAGEREF _Toc157007843 \h </w:instrText>
+          <w:instrText xml:space="preserve"> PAGEREF _Toc158119824 \h </w:instrText>
         </w:r>
         <w:r>
           <w:rPr>
@@ -1917,13 +1687,13 @@
           <w:lang w:eastAsia="es-AR"/>
         </w:rPr>
       </w:pPr>
-      <w:hyperlink w:anchor="_Toc157007844" w:history="1">
+      <w:hyperlink w:anchor="_Toc158119825" w:history="1">
         <w:r>
           <w:rPr>
             <w:rStyle w:val="Hyperlink"/>
             <w:noProof/>
           </w:rPr>
-          <w:t>Timer</w:t>
+          <w:t>Obtener valores de tablero</w:t>
         </w:r>
         <w:r>
           <w:rPr>
@@ -1944,7 +1714,7 @@
             <w:noProof/>
             <w:webHidden/>
           </w:rPr>
-          <w:instrText xml:space="preserve"> PAGEREF _Toc157007844 \h </w:instrText>
+          <w:instrText xml:space="preserve"> PAGEREF _Toc158119825 \h </w:instrText>
         </w:r>
         <w:r>
           <w:rPr>
@@ -1989,7 +1759,223 @@
           <w:lang w:eastAsia="es-AR"/>
         </w:rPr>
       </w:pPr>
-      <w:hyperlink w:anchor="_Toc157007845" w:history="1">
+      <w:hyperlink w:anchor="_Toc158119826" w:history="1">
+        <w:r>
+          <w:rPr>
+            <w:rStyle w:val="Hyperlink"/>
+            <w:noProof/>
+          </w:rPr>
+          <w:t>Puntajes</w:t>
+        </w:r>
+        <w:r>
+          <w:rPr>
+            <w:noProof/>
+            <w:webHidden/>
+          </w:rPr>
+          <w:tab/>
+        </w:r>
+        <w:r>
+          <w:rPr>
+            <w:noProof/>
+            <w:webHidden/>
+          </w:rPr>
+          <w:fldChar w:fldCharType="begin"/>
+        </w:r>
+        <w:r>
+          <w:rPr>
+            <w:noProof/>
+            <w:webHidden/>
+          </w:rPr>
+          <w:instrText xml:space="preserve"> PAGEREF _Toc158119826 \h </w:instrText>
+        </w:r>
+        <w:r>
+          <w:rPr>
+            <w:noProof/>
+            <w:webHidden/>
+          </w:rPr>
+        </w:r>
+        <w:r>
+          <w:rPr>
+            <w:noProof/>
+            <w:webHidden/>
+          </w:rPr>
+          <w:fldChar w:fldCharType="separate"/>
+        </w:r>
+        <w:r>
+          <w:rPr>
+            <w:noProof/>
+            <w:webHidden/>
+          </w:rPr>
+          <w:t>9</w:t>
+        </w:r>
+        <w:r>
+          <w:rPr>
+            <w:noProof/>
+            <w:webHidden/>
+          </w:rPr>
+          <w:fldChar w:fldCharType="end"/>
+        </w:r>
+      </w:hyperlink>
+    </w:p>
+    <w:p>
+      <w:pPr>
+        <w:pStyle w:val="TOC4"/>
+        <w:tabs>
+          <w:tab w:val="right" w:leader="dot" w:pos="10055"/>
+        </w:tabs>
+        <w:rPr>
+          <w:rFonts w:cstheme="minorBidi"/>
+          <w:noProof/>
+          <w:sz w:val="22"/>
+          <w:szCs w:val="22"/>
+          <w:lang w:eastAsia="es-AR"/>
+        </w:rPr>
+      </w:pPr>
+      <w:hyperlink w:anchor="_Toc158119827" w:history="1">
+        <w:r>
+          <w:rPr>
+            <w:rStyle w:val="Hyperlink"/>
+            <w:noProof/>
+          </w:rPr>
+          <w:t>Chukker</w:t>
+        </w:r>
+        <w:r>
+          <w:rPr>
+            <w:noProof/>
+            <w:webHidden/>
+          </w:rPr>
+          <w:tab/>
+        </w:r>
+        <w:r>
+          <w:rPr>
+            <w:noProof/>
+            <w:webHidden/>
+          </w:rPr>
+          <w:fldChar w:fldCharType="begin"/>
+        </w:r>
+        <w:r>
+          <w:rPr>
+            <w:noProof/>
+            <w:webHidden/>
+          </w:rPr>
+          <w:instrText xml:space="preserve"> PAGEREF _Toc158119827 \h </w:instrText>
+        </w:r>
+        <w:r>
+          <w:rPr>
+            <w:noProof/>
+            <w:webHidden/>
+          </w:rPr>
+        </w:r>
+        <w:r>
+          <w:rPr>
+            <w:noProof/>
+            <w:webHidden/>
+          </w:rPr>
+          <w:fldChar w:fldCharType="separate"/>
+        </w:r>
+        <w:r>
+          <w:rPr>
+            <w:noProof/>
+            <w:webHidden/>
+          </w:rPr>
+          <w:t>10</w:t>
+        </w:r>
+        <w:r>
+          <w:rPr>
+            <w:noProof/>
+            <w:webHidden/>
+          </w:rPr>
+          <w:fldChar w:fldCharType="end"/>
+        </w:r>
+      </w:hyperlink>
+    </w:p>
+    <w:p>
+      <w:pPr>
+        <w:pStyle w:val="TOC4"/>
+        <w:tabs>
+          <w:tab w:val="right" w:leader="dot" w:pos="10055"/>
+        </w:tabs>
+        <w:rPr>
+          <w:rFonts w:cstheme="minorBidi"/>
+          <w:noProof/>
+          <w:sz w:val="22"/>
+          <w:szCs w:val="22"/>
+          <w:lang w:eastAsia="es-AR"/>
+        </w:rPr>
+      </w:pPr>
+      <w:hyperlink w:anchor="_Toc158119828" w:history="1">
+        <w:r>
+          <w:rPr>
+            <w:rStyle w:val="Hyperlink"/>
+            <w:noProof/>
+          </w:rPr>
+          <w:t>Timer</w:t>
+        </w:r>
+        <w:r>
+          <w:rPr>
+            <w:noProof/>
+            <w:webHidden/>
+          </w:rPr>
+          <w:tab/>
+        </w:r>
+        <w:r>
+          <w:rPr>
+            <w:noProof/>
+            <w:webHidden/>
+          </w:rPr>
+          <w:fldChar w:fldCharType="begin"/>
+        </w:r>
+        <w:r>
+          <w:rPr>
+            <w:noProof/>
+            <w:webHidden/>
+          </w:rPr>
+          <w:instrText xml:space="preserve"> PAGEREF _Toc158119828 \h </w:instrText>
+        </w:r>
+        <w:r>
+          <w:rPr>
+            <w:noProof/>
+            <w:webHidden/>
+          </w:rPr>
+        </w:r>
+        <w:r>
+          <w:rPr>
+            <w:noProof/>
+            <w:webHidden/>
+          </w:rPr>
+          <w:fldChar w:fldCharType="separate"/>
+        </w:r>
+        <w:r>
+          <w:rPr>
+            <w:noProof/>
+            <w:webHidden/>
+          </w:rPr>
+          <w:t>10</w:t>
+        </w:r>
+        <w:r>
+          <w:rPr>
+            <w:noProof/>
+            <w:webHidden/>
+          </w:rPr>
+          <w:fldChar w:fldCharType="end"/>
+        </w:r>
+      </w:hyperlink>
+    </w:p>
+    <w:p>
+      <w:pPr>
+        <w:pStyle w:val="TOC4"/>
+        <w:tabs>
+          <w:tab w:val="right" w:leader="dot" w:pos="10055"/>
+        </w:tabs>
+        <w:rPr>
+          <w:rFonts w:cstheme="minorBidi"/>
+          <w:noProof/>
+          <w:sz w:val="22"/>
+          <w:szCs w:val="22"/>
+          <w:lang w:eastAsia="es-AR"/>
+        </w:rPr>
+      </w:pPr>
+      <w:hyperlink w:anchor="_Toc158119829" w:history="1">
         <w:r>
           <w:rPr>
             <w:rStyle w:val="Hyperlink"/>
@@ -2016,7 +2002,7 @@
             <w:noProof/>
             <w:webHidden/>
           </w:rPr>
-          <w:instrText xml:space="preserve"> PAGEREF _Toc157007845 \h </w:instrText>
+          <w:instrText xml:space="preserve"> PAGEREF _Toc158119829 \h </w:instrText>
         </w:r>
         <w:r>
           <w:rPr>
@@ -2036,7 +2022,7 @@
             <w:noProof/>
             <w:webHidden/>
           </w:rPr>
-          <w:t>12</w:t>
+          <w:t>13</w:t>
         </w:r>
         <w:r>
           <w:rPr>
@@ -2061,7 +2047,7 @@
           <w:lang w:eastAsia="es-AR"/>
         </w:rPr>
       </w:pPr>
-      <w:hyperlink w:anchor="_Toc157007846" w:history="1">
+      <w:hyperlink w:anchor="_Toc158119830" w:history="1">
         <w:r>
           <w:rPr>
             <w:rStyle w:val="Hyperlink"/>
@@ -2088,7 +2074,7 @@
             <w:noProof/>
             <w:webHidden/>
           </w:rPr>
-          <w:instrText xml:space="preserve"> PAGEREF _Toc157007846 \h </w:instrText>
+          <w:instrText xml:space="preserve"> PAGEREF _Toc158119830 \h </w:instrText>
         </w:r>
         <w:r>
           <w:rPr>
@@ -2108,7 +2094,7 @@
             <w:noProof/>
             <w:webHidden/>
           </w:rPr>
-          <w:t>12</w:t>
+          <w:t>13</w:t>
         </w:r>
         <w:r>
           <w:rPr>
@@ -2135,7 +2121,7 @@
           <w:lang w:eastAsia="es-AR"/>
         </w:rPr>
       </w:pPr>
-      <w:hyperlink w:anchor="_Toc157007847" w:history="1">
+      <w:hyperlink w:anchor="_Toc158119831" w:history="1">
         <w:r>
           <w:rPr>
             <w:rStyle w:val="Hyperlink"/>
@@ -2180,7 +2166,7 @@
             <w:noProof/>
             <w:webHidden/>
           </w:rPr>
-          <w:instrText xml:space="preserve"> PAGEREF _Toc157007847 \h </w:instrText>
+          <w:instrText xml:space="preserve"> PAGEREF _Toc158119831 \h </w:instrText>
         </w:r>
         <w:r>
           <w:rPr>
@@ -2200,7 +2186,7 @@
             <w:noProof/>
             <w:webHidden/>
           </w:rPr>
-          <w:t>13</w:t>
+          <w:t>14</w:t>
         </w:r>
         <w:r>
           <w:rPr>
@@ -2213,6 +2199,81 @@
     </w:p>
     <w:p>
       <w:pPr>
+        <w:pStyle w:val="TOC1"/>
+        <w:tabs>
+          <w:tab w:val="right" w:leader="dot" w:pos="10055"/>
+        </w:tabs>
+        <w:rPr>
+          <w:rFonts w:cstheme="minorBidi"/>
+          <w:b w:val="0"/>
+          <w:bCs w:val="0"/>
+          <w:caps w:val="0"/>
+          <w:noProof/>
+          <w:sz w:val="22"/>
+          <w:szCs w:val="22"/>
+          <w:lang w:eastAsia="es-AR"/>
+        </w:rPr>
+      </w:pPr>
+      <w:hyperlink w:anchor="_Toc158119832" w:history="1">
+        <w:r>
+          <w:rPr>
+            <w:rStyle w:val="Hyperlink"/>
+            <w:noProof/>
+          </w:rPr>
+          <w:t>ANEXO I: PROGRAMAR ESP32</w:t>
+        </w:r>
+        <w:r>
+          <w:rPr>
+            <w:noProof/>
+            <w:webHidden/>
+          </w:rPr>
+          <w:tab/>
+        </w:r>
+        <w:r>
+          <w:rPr>
+            <w:noProof/>
+            <w:webHidden/>
+          </w:rPr>
+          <w:fldChar w:fldCharType="begin"/>
+        </w:r>
+        <w:r>
+          <w:rPr>
+            <w:noProof/>
+            <w:webHidden/>
+          </w:rPr>
+          <w:instrText xml:space="preserve"> PAGEREF _Toc158119832 \h </w:instrText>
+        </w:r>
+        <w:r>
+          <w:rPr>
+            <w:noProof/>
+            <w:webHidden/>
+          </w:rPr>
+        </w:r>
+        <w:r>
+          <w:rPr>
+            <w:noProof/>
+            <w:webHidden/>
+          </w:rPr>
+          <w:fldChar w:fldCharType="separate"/>
+        </w:r>
+        <w:r>
+          <w:rPr>
+            <w:noProof/>
+            <w:webHidden/>
+          </w:rPr>
+          <w:t>15</w:t>
+        </w:r>
+        <w:r>
+          <w:rPr>
+            <w:noProof/>
+            <w:webHidden/>
+          </w:rPr>
+          <w:fldChar w:fldCharType="end"/>
+        </w:r>
+      </w:hyperlink>
+    </w:p>
+    <w:p>
+      <w:pPr>
         <w:rPr>
           <w:rFonts w:asciiTheme="majorHAnsi" w:eastAsiaTheme="majorEastAsia" w:hAnsiTheme="majorHAnsi" w:cstheme="majorBidi"/>
           <w:color w:val="243255" w:themeColor="accent1" w:themeShade="7F"/>
@@ -2239,7 +2300,7 @@
       <w:pPr>
         <w:pStyle w:val="Heading1"/>
       </w:pPr>
-      <w:bookmarkStart w:id="0" w:name="_Toc157007829"/>
+      <w:bookmarkStart w:id="0" w:name="_Toc158119813"/>
       <w:r>
         <w:lastRenderedPageBreak/>
         <w:t>Modo de uso del tablero</w:t>
@@ -2574,7 +2635,7 @@
       <w:pPr>
         <w:pStyle w:val="Heading2"/>
       </w:pPr>
-      <w:bookmarkStart w:id="1" w:name="_Toc157007830"/>
+      <w:bookmarkStart w:id="1" w:name="_Toc158119814"/>
       <w:r>
         <w:t>Dinámica del juego</w:t>
       </w:r>
@@ -2754,7 +2815,7 @@
       <w:pPr>
         <w:pStyle w:val="Heading2"/>
       </w:pPr>
-      <w:bookmarkStart w:id="2" w:name="_Toc157007831"/>
+      <w:bookmarkStart w:id="2" w:name="_Toc158119815"/>
       <w:r>
         <w:lastRenderedPageBreak/>
         <w:t>Consideraciones para el uso</w:t>
@@ -2916,7 +2977,7 @@
       <w:pPr>
         <w:pStyle w:val="Heading3"/>
       </w:pPr>
-      <w:bookmarkStart w:id="3" w:name="_Toc157007832"/>
+      <w:bookmarkStart w:id="3" w:name="_Toc158119816"/>
       <w:r>
         <w:t xml:space="preserve">Actualizar </w:t>
       </w:r>
@@ -2933,7 +2994,7 @@
           <w:numId w:val="0"/>
         </w:numPr>
       </w:pPr>
-      <w:bookmarkStart w:id="4" w:name="_Toc157007833"/>
+      <w:bookmarkStart w:id="4" w:name="_Toc158119817"/>
       <w:r>
         <w:t>Valor actual</w:t>
       </w:r>
@@ -3012,6 +3073,9 @@
               <w:jc w:val="center"/>
             </w:pPr>
             <w:r>
+              <w:rPr>
+                <w:noProof/>
+              </w:rPr>
               <w:drawing>
                 <wp:inline distT="0" distB="0" distL="0" distR="0" wp14:anchorId="2D88FF9A" wp14:editId="407DCAAB">
                   <wp:extent cx="1872692" cy="194242"/>
@@ -3065,6 +3129,9 @@
               <w:jc w:val="center"/>
             </w:pPr>
             <w:r>
+              <w:rPr>
+                <w:noProof/>
+              </w:rPr>
               <w:drawing>
                 <wp:inline distT="0" distB="0" distL="0" distR="0" wp14:anchorId="51ABA8DD" wp14:editId="417A0B97">
                   <wp:extent cx="1917110" cy="211864"/>
@@ -3118,6 +3185,9 @@
               <w:jc w:val="center"/>
             </w:pPr>
             <w:r>
+              <w:rPr>
+                <w:noProof/>
+              </w:rPr>
               <w:drawing>
                 <wp:inline distT="0" distB="0" distL="0" distR="0" wp14:anchorId="6197D3A9" wp14:editId="189FF41E">
                   <wp:extent cx="1964389" cy="207618"/>
@@ -3215,7 +3285,54 @@
         <w:t xml:space="preserve"> tanto en minutos como en segundos</w:t>
       </w:r>
       <w:r>
-        <w:t>. El iniciar nuevamente el reloj, comenzará desde el valor configurado.</w:t>
+        <w:t xml:space="preserve">. </w:t>
+      </w:r>
+      <w:r>
+        <w:t>A</w:t>
+      </w:r>
+      <w:r>
+        <w:t>l iniciar nuevamente el reloj, comenzará desde el valor configurado.</w:t>
+      </w:r>
+    </w:p>
+    <w:p>
+      <w:pPr>
+        <w:ind w:firstLine="0"/>
+        <w:jc w:val="both"/>
+      </w:pPr>
+    </w:p>
+    <w:p>
+      <w:pPr>
+        <w:ind w:firstLine="0"/>
+        <w:jc w:val="both"/>
+      </w:pPr>
+      <w:r>
+        <w:t xml:space="preserve">Esto es de utilidad, por ejemplo, si se quisiera agregar 20 segundos al </w:t>
+      </w:r>
+      <w:r>
+        <w:rPr>
+          <w:i/>
+          <w:iCs/>
+        </w:rPr>
+        <w:t>chukker</w:t>
+      </w:r>
+      <w:r>
+        <w:t xml:space="preserve"> actual por demoras en el juego. O bien </w:t>
+      </w:r>
+      <w:r>
+        <w:t xml:space="preserve">para </w:t>
+      </w:r>
+      <w:r>
+        <w:t xml:space="preserve">agregar un minuto más de descanso entre </w:t>
+      </w:r>
+      <w:r>
+        <w:rPr>
+          <w:i/>
+          <w:iCs/>
+        </w:rPr>
+        <w:t>chukkers</w:t>
+      </w:r>
+      <w:r>
+        <w:t>.</w:t>
       </w:r>
     </w:p>
     <w:p>
@@ -3230,7 +3347,7 @@
           <w:iCs w:val="0"/>
         </w:rPr>
       </w:pPr>
-      <w:bookmarkStart w:id="5" w:name="_Toc157007834"/>
+      <w:bookmarkStart w:id="5" w:name="_Toc158119818"/>
       <w:r>
         <w:t>Valor default</w:t>
       </w:r>
@@ -3273,7 +3390,19 @@
         <w:jc w:val="both"/>
       </w:pPr>
       <w:r>
-        <w:t xml:space="preserve">Es posible modificar la duración de cada </w:t>
+        <w:t xml:space="preserve">Es posible modificar la duración </w:t>
+      </w:r>
+      <w:r>
+        <w:t>defualt</w:t>
+      </w:r>
+      <w:r>
+        <w:t xml:space="preserve"> </w:t>
+      </w:r>
+      <w:r>
+        <w:t>de</w:t>
+      </w:r>
+      <w:r>
+        <w:t xml:space="preserve"> cada </w:t>
       </w:r>
       <w:r>
         <w:rPr>
@@ -3304,13 +3433,29 @@
         <w:t xml:space="preserve">Es decir, que si se quisiera modificar el valor </w:t>
       </w:r>
       <w:r>
+        <w:rPr>
+          <w:i/>
+          <w:iCs/>
+        </w:rPr>
         <w:t>default</w:t>
       </w:r>
       <w:r>
-        <w:t xml:space="preserve"> del tiempo extendido, necesariamente el juego deberá estar transitanto este evento. Se puede a</w:t>
-      </w:r>
-      <w:r>
-        <w:t>yudándose</w:t>
+        <w:t xml:space="preserve"> del tiempo extendido, necesariamente el juego deberá estar transitan</w:t>
+      </w:r>
+      <w:r>
+        <w:t>d</w:t>
+      </w:r>
+      <w:r>
+        <w:t>o este evento. Se puede a</w:t>
+      </w:r>
+      <w:r>
+        <w:t>yud</w:t>
+      </w:r>
+      <w:r>
+        <w:t>a</w:t>
+      </w:r>
+      <w:r>
+        <w:t>r</w:t>
       </w:r>
       <w:r>
         <w:t xml:space="preserve"> de la siguiente tabla:</w:t>
@@ -3421,6 +3566,9 @@
               <w:jc w:val="center"/>
             </w:pPr>
             <w:r>
+              <w:rPr>
+                <w:noProof/>
+              </w:rPr>
               <w:drawing>
                 <wp:inline distT="0" distB="0" distL="0" distR="0" wp14:anchorId="55106064" wp14:editId="704EC1EE">
                   <wp:extent cx="1872692" cy="194242"/>
@@ -3489,6 +3637,9 @@
               <w:jc w:val="center"/>
             </w:pPr>
             <w:r>
+              <w:rPr>
+                <w:noProof/>
+              </w:rPr>
               <w:drawing>
                 <wp:inline distT="0" distB="0" distL="0" distR="0" wp14:anchorId="3FA35833" wp14:editId="112DFFC7">
                   <wp:extent cx="1832942" cy="202562"/>
@@ -3558,6 +3709,9 @@
               <w:jc w:val="center"/>
             </w:pPr>
             <w:r>
+              <w:rPr>
+                <w:noProof/>
+              </w:rPr>
               <w:drawing>
                 <wp:inline distT="0" distB="0" distL="0" distR="0" wp14:anchorId="63C47A21" wp14:editId="77CCC2DE">
                   <wp:extent cx="1829410" cy="193354"/>
@@ -3606,24 +3760,14 @@
       <w:r>
         <w:t xml:space="preserve">Tabla </w:t>
       </w:r>
-      <w:r>
-        <w:fldChar w:fldCharType="begin"/>
-      </w:r>
-      <w:r>
-        <w:instrText xml:space="preserve"> SEQ Tabla \* ARABIC </w:instrText>
-      </w:r>
-      <w:r>
-        <w:fldChar w:fldCharType="separate"/>
-      </w:r>
-      <w:r>
-        <w:rPr>
-          <w:noProof/>
-        </w:rPr>
-        <w:t>1</w:t>
-      </w:r>
-      <w:r>
-        <w:fldChar w:fldCharType="end"/>
-      </w:r>
+      <w:fldSimple w:instr=" SEQ Tabla \* ARABIC ">
+        <w:r>
+          <w:rPr>
+            <w:noProof/>
+          </w:rPr>
+          <w:t>1</w:t>
+        </w:r>
+      </w:fldSimple>
       <w:r>
         <w:t xml:space="preserve">. Referencia de etiquetas según el </w:t>
       </w:r>
@@ -3773,9 +3917,8 @@
       <w:pPr>
         <w:pStyle w:val="Heading1"/>
       </w:pPr>
-      <w:bookmarkStart w:id="6" w:name="_Toc157007835"/>
-      <w:r>
-        <w:lastRenderedPageBreak/>
+      <w:bookmarkStart w:id="6" w:name="_Toc158119819"/>
+      <w:r>
         <w:t>Armado</w:t>
       </w:r>
       <w:r>
@@ -3787,7 +3930,7 @@
       <w:pPr>
         <w:pStyle w:val="Heading2"/>
       </w:pPr>
-      <w:bookmarkStart w:id="7" w:name="_Toc157007836"/>
+      <w:bookmarkStart w:id="7" w:name="_Toc158119820"/>
       <w:r>
         <w:t>Materiales para el armado</w:t>
       </w:r>
@@ -3849,6 +3992,9 @@
               <w:jc w:val="center"/>
             </w:pPr>
             <w:r>
+              <w:rPr>
+                <w:noProof/>
+              </w:rPr>
               <w:drawing>
                 <wp:inline distT="0" distB="0" distL="0" distR="0" wp14:anchorId="25419968" wp14:editId="60A703CB">
                   <wp:extent cx="2486787" cy="2204984"/>
@@ -3944,7 +4090,19 @@
         </w:numPr>
       </w:pPr>
       <w:r>
-        <w:t>Segnemtos LEDs.</w:t>
+        <w:t>Seg</w:t>
+      </w:r>
+      <w:r>
+        <w:t>m</w:t>
+      </w:r>
+      <w:r>
+        <w:t>e</w:t>
+      </w:r>
+      <w:r>
+        <w:t>n</w:t>
+      </w:r>
+      <w:r>
+        <w:t>tos LEDs.</w:t>
       </w:r>
     </w:p>
     <w:p>
@@ -4056,6 +4214,24 @@
       <w:pPr>
         <w:pStyle w:val="ListParagraph"/>
         <w:numPr>
+          <w:ilvl w:val="1"/>
+          <w:numId w:val="32"/>
+        </w:numPr>
+      </w:pPr>
+      <w:r>
+        <w:t>Probados m</w:t>
+      </w:r>
+      <w:r>
+        <w:t>ódulos comerciales con IC M</w:t>
+      </w:r>
+      <w:r>
+        <w:t>AX3232.</w:t>
+      </w:r>
+    </w:p>
+    <w:p>
+      <w:pPr>
+        <w:pStyle w:val="ListParagraph"/>
+        <w:numPr>
           <w:ilvl w:val="0"/>
           <w:numId w:val="32"/>
         </w:numPr>
@@ -4164,7 +4340,7 @@
       <w:pPr>
         <w:pStyle w:val="Heading2"/>
       </w:pPr>
-      <w:bookmarkStart w:id="8" w:name="_Toc157007837"/>
+      <w:bookmarkStart w:id="8" w:name="_Toc158119821"/>
       <w:r>
         <w:t>Instructivo</w:t>
       </w:r>
@@ -4190,6 +4366,23 @@
         <w:t>Programar ESP32</w:t>
       </w:r>
       <w:r>
+        <w:t xml:space="preserve"> (</w:t>
+      </w:r>
+      <w:r>
+        <w:t xml:space="preserve">ver </w:t>
+      </w:r>
+      <w:hyperlink w:anchor="_ANEXO_I:_PROGRAMAR" w:history="1">
+        <w:r>
+          <w:rPr>
+            <w:rStyle w:val="Hyperlink"/>
+          </w:rPr>
+          <w:t>ANEXO I: PROGRAMAR ESP32</w:t>
+        </w:r>
+      </w:hyperlink>
+      <w:r>
+        <w:t>)</w:t>
+      </w:r>
+      <w:r>
         <w:t>.</w:t>
       </w:r>
     </w:p>
@@ -4259,10 +4452,23 @@
         </w:numPr>
       </w:pPr>
       <w:r>
+        <w:lastRenderedPageBreak/>
         <w:t>Armado de cables</w:t>
       </w:r>
       <w:r>
         <w:t>.</w:t>
+      </w:r>
+    </w:p>
+    <w:p>
+      <w:pPr>
+        <w:pStyle w:val="ListParagraph"/>
+        <w:numPr>
+          <w:ilvl w:val="1"/>
+          <w:numId w:val="38"/>
+        </w:numPr>
+      </w:pPr>
+      <w:r>
+        <w:t>Especial cuidado en caso de utilizar el cable serial RS232 que provee el fabricante de tablero de LEDs. Al menos en primeros modelos, el cable rojo se correspondía con línea de masa o GND.</w:t>
       </w:r>
     </w:p>
     <w:p>
@@ -4301,6 +4507,11 @@
     </w:p>
     <w:p>
       <w:pPr>
+        <w:ind w:firstLine="0"/>
+      </w:pPr>
+    </w:p>
+    <w:p>
+      <w:pPr>
         <w:keepNext/>
         <w:ind w:firstLine="0"/>
         <w:jc w:val="center"/>
@@ -4311,9 +4522,9 @@
         </w:rPr>
         <w:lastRenderedPageBreak/>
         <w:drawing>
-          <wp:inline distT="0" distB="0" distL="0" distR="0" wp14:anchorId="63FF8F8A" wp14:editId="0739D88E">
-            <wp:extent cx="8054912" cy="5814103"/>
-            <wp:effectExtent l="0" t="3810" r="0" b="0"/>
+          <wp:inline distT="0" distB="0" distL="0" distR="0" wp14:anchorId="63FF8F8A" wp14:editId="5D6C5888">
+            <wp:extent cx="7420617" cy="5356265"/>
+            <wp:effectExtent l="3492" t="0" r="0" b="0"/>
             <wp:docPr id="27" name="Picture 27"/>
             <wp:cNvGraphicFramePr>
               <a:graphicFrameLocks xmlns:a="http://schemas.openxmlformats.org/drawingml/2006/main" noChangeAspect="1"/>
@@ -4340,7 +4551,7 @@
                   <pic:spPr>
                     <a:xfrm rot="16200000">
                       <a:off x="0" y="0"/>
-                      <a:ext cx="8113264" cy="5856222"/>
+                      <a:ext cx="7500764" cy="5414115"/>
                     </a:xfrm>
                     <a:prstGeom prst="rect">
                       <a:avLst/>
@@ -4366,9 +4577,8 @@
       <w:pPr>
         <w:pStyle w:val="Heading1"/>
       </w:pPr>
-      <w:bookmarkStart w:id="9" w:name="_Toc157007838"/>
-      <w:r>
-        <w:lastRenderedPageBreak/>
+      <w:bookmarkStart w:id="9" w:name="_Toc158119822"/>
+      <w:r>
         <w:t>Software</w:t>
       </w:r>
       <w:r>
@@ -4390,8 +4600,9 @@
       <w:pPr>
         <w:pStyle w:val="Heading2"/>
       </w:pPr>
-      <w:bookmarkStart w:id="10" w:name="_Toc157007839"/>
-      <w:r>
+      <w:bookmarkStart w:id="10" w:name="_Toc158119823"/>
+      <w:r>
+        <w:lastRenderedPageBreak/>
         <w:t>Web Server</w:t>
       </w:r>
       <w:bookmarkEnd w:id="10"/>
@@ -4457,10 +4668,7 @@
         <w:jc w:val="both"/>
       </w:pPr>
       <w:r>
-        <w:t xml:space="preserve">IP: </w:t>
-      </w:r>
-      <w:r>
-        <w:t>polopoints.local</w:t>
+        <w:t>SSID: “Polo Points”</w:t>
       </w:r>
     </w:p>
     <w:p>
@@ -4473,7 +4681,7 @@
         <w:jc w:val="both"/>
       </w:pPr>
       <w:r>
-        <w:t>SSID: “Polo Points”</w:t>
+        <w:t>Password: 12345678</w:t>
       </w:r>
     </w:p>
     <w:p>
@@ -4486,7 +4694,7 @@
         <w:jc w:val="both"/>
       </w:pPr>
       <w:r>
-        <w:t>Password: 12345678</w:t>
+        <w:t>DOMINIO: polopoints.local</w:t>
       </w:r>
     </w:p>
     <w:p>
@@ -5329,20 +5537,20 @@
       </w:r>
       <w:r>
         <w:tab/>
-        <w:t>modificar el valor</w:t>
-      </w:r>
-      <w:r>
-        <w:t xml:space="preserve"> de inicio (</w:t>
+        <w:t xml:space="preserve">modificar </w:t>
+      </w:r>
+      <w:r>
+        <w:t>duración</w:t>
+      </w:r>
+      <w:r>
+        <w:t xml:space="preserve"> de </w:t>
       </w:r>
       <w:r>
         <w:rPr>
           <w:i/>
           <w:iCs/>
         </w:rPr>
-        <w:t>default</w:t>
-      </w:r>
-      <w:r>
-        <w:t>)</w:t>
+        <w:t>chukker</w:t>
       </w:r>
       <w:r>
         <w:t xml:space="preserve"> del temporizador</w:t>
@@ -5409,10 +5617,16 @@
       </w:r>
       <w:r>
         <w:tab/>
-        <w:t>modificar el valor de</w:t>
-      </w:r>
-      <w:r>
-        <w:t>l tiempo extendido</w:t>
+        <w:t xml:space="preserve">modificar </w:t>
+      </w:r>
+      <w:r>
+        <w:t xml:space="preserve">duración </w:t>
+      </w:r>
+      <w:r>
+        <w:t>de</w:t>
+      </w:r>
+      <w:r>
+        <w:t xml:space="preserve"> tiempo extendido</w:t>
       </w:r>
     </w:p>
     <w:p>
@@ -5462,14 +5676,16 @@
       </w:r>
       <w:r>
         <w:tab/>
-        <w:t xml:space="preserve">modificar el valor de descanso entre </w:t>
-      </w:r>
-      <w:r>
-        <w:rPr>
-          <w:i/>
-          <w:iCs/>
-        </w:rPr>
-        <w:t>chukkers</w:t>
+        <w:t xml:space="preserve">modificar </w:t>
+      </w:r>
+      <w:r>
+        <w:t xml:space="preserve">duración </w:t>
+      </w:r>
+      <w:r>
+        <w:t xml:space="preserve">de </w:t>
+      </w:r>
+      <w:r>
+        <w:t>intervalo de descanso</w:t>
       </w:r>
     </w:p>
     <w:p>
@@ -5768,13 +5984,31 @@
         <w:rPr>
           <w:lang w:val="es-419"/>
         </w:rPr>
-        <w:t xml:space="preserve">Estos </w:t>
-      </w:r>
-      <w:r>
-        <w:rPr>
-          <w:lang w:val="es-419"/>
-        </w:rPr>
-        <w:t xml:space="preserve">datos se enviarán como </w:t>
+        <w:t>El dispositivo ESP32 envía los</w:t>
+      </w:r>
+      <w:r>
+        <w:rPr>
+          <w:lang w:val="es-419"/>
+        </w:rPr>
+        <w:t xml:space="preserve"> </w:t>
+      </w:r>
+      <w:r>
+        <w:rPr>
+          <w:lang w:val="es-419"/>
+        </w:rPr>
+        <w:t xml:space="preserve">datos </w:t>
+      </w:r>
+      <w:r>
+        <w:rPr>
+          <w:lang w:val="es-419"/>
+        </w:rPr>
+        <w:t>c</w:t>
+      </w:r>
+      <w:r>
+        <w:rPr>
+          <w:lang w:val="es-419"/>
+        </w:rPr>
+        <w:t xml:space="preserve">omo </w:t>
       </w:r>
       <w:r>
         <w:rPr>
@@ -5818,7 +6052,22 @@
         <w:rPr>
           <w:lang w:val="es-419"/>
         </w:rPr>
-        <w:t>, con el siguiente formato: “puntaje-local,puntaje-visitante,valor-</w:t>
+        <w:t>, con el siguiente formato:</w:t>
+      </w:r>
+    </w:p>
+    <w:p>
+      <w:pPr>
+        <w:ind w:firstLine="0"/>
+        <w:jc w:val="both"/>
+        <w:rPr>
+          <w:lang w:val="es-419"/>
+        </w:rPr>
+      </w:pPr>
+      <w:r>
+        <w:rPr>
+          <w:lang w:val="es-419"/>
+        </w:rPr>
+        <w:t>“puntaje-local,puntaje-visitante,valor-</w:t>
       </w:r>
       <w:r>
         <w:rPr>
@@ -5874,7 +6123,13 @@
           <w:iCs/>
           <w:lang w:val="es-419"/>
         </w:rPr>
-        <w:t>,estado-partida</w:t>
+        <w:t>,</w:t>
+      </w:r>
+      <w:r>
+        <w:rPr>
+          <w:lang w:val="es-419"/>
+        </w:rPr>
+        <w:t>estado-partida</w:t>
       </w:r>
       <w:r>
         <w:rPr>
@@ -6046,22 +6301,22 @@
         <w:rPr>
           <w:lang w:val="es-419"/>
         </w:rPr>
+        <w:t xml:space="preserve">En descanso: </w:t>
+      </w:r>
+      <w:r>
+        <w:rPr>
+          <w:lang w:val="es-419"/>
+        </w:rPr>
+        <w:t>2</w:t>
+      </w:r>
+    </w:p>
+    <w:p>
+      <w:pPr>
+        <w:pStyle w:val="Heading3"/>
+      </w:pPr>
+      <w:bookmarkStart w:id="11" w:name="_Toc158119824"/>
+      <w:r>
         <w:lastRenderedPageBreak/>
-        <w:t xml:space="preserve">En descanso: </w:t>
-      </w:r>
-      <w:r>
-        <w:rPr>
-          <w:lang w:val="es-419"/>
-        </w:rPr>
-        <w:t>2</w:t>
-      </w:r>
-    </w:p>
-    <w:p>
-      <w:pPr>
-        <w:pStyle w:val="Heading3"/>
-      </w:pPr>
-      <w:bookmarkStart w:id="11" w:name="_Toc157007840"/>
-      <w:r>
         <w:t>Endpoint</w:t>
       </w:r>
       <w:r>
@@ -6149,9 +6404,12 @@
           <w:numId w:val="0"/>
         </w:numPr>
       </w:pPr>
-      <w:bookmarkStart w:id="12" w:name="_Toc157007841"/>
-      <w:r>
-        <w:t>Valores de tablero</w:t>
+      <w:bookmarkStart w:id="12" w:name="_Toc158119825"/>
+      <w:r>
+        <w:t>Obtener v</w:t>
+      </w:r>
+      <w:r>
+        <w:t>alores de tablero</w:t>
       </w:r>
       <w:bookmarkEnd w:id="12"/>
     </w:p>
@@ -6199,7 +6457,19 @@
         <w:rPr>
           <w:lang w:val="es-419"/>
         </w:rPr>
-        <w:t xml:space="preserve"> y estado del </w:t>
+        <w:t>,</w:t>
+      </w:r>
+      <w:r>
+        <w:rPr>
+          <w:lang w:val="es-419"/>
+        </w:rPr>
+        <w:t xml:space="preserve"> </w:t>
+      </w:r>
+      <w:r>
+        <w:rPr>
+          <w:lang w:val="es-419"/>
+        </w:rPr>
+        <w:t xml:space="preserve">estado del </w:t>
       </w:r>
       <w:r>
         <w:rPr>
@@ -6208,6 +6478,12 @@
           <w:lang w:val="es-419"/>
         </w:rPr>
         <w:t>timer</w:t>
+      </w:r>
+      <w:r>
+        <w:rPr>
+          <w:lang w:val="es-419"/>
+        </w:rPr>
+        <w:t xml:space="preserve"> y estado de la partida</w:t>
       </w:r>
       <w:r>
         <w:rPr>
@@ -6478,12 +6754,6 @@
               <w:rPr>
                 <w:lang w:val="en-US"/>
               </w:rPr>
-              <w:t>0</w:t>
-            </w:r>
-            <w:r>
-              <w:rPr>
-                <w:lang w:val="en-US"/>
-              </w:rPr>
               <w:t>,</w:t>
             </w:r>
             <w:r>
@@ -6635,7 +6905,7 @@
           <w:numId w:val="0"/>
         </w:numPr>
       </w:pPr>
-      <w:bookmarkStart w:id="13" w:name="_Toc157007842"/>
+      <w:bookmarkStart w:id="13" w:name="_Toc158119826"/>
       <w:r>
         <w:t>Puntajes</w:t>
       </w:r>
@@ -6798,7 +7068,6 @@
         <w:rPr>
           <w:lang w:val="es-419"/>
         </w:rPr>
-        <w:lastRenderedPageBreak/>
         <w:t>DEC_SCORE_LOCAL</w:t>
       </w:r>
       <w:r>
@@ -6836,6 +7105,7 @@
         <w:rPr>
           <w:lang w:val="es-419"/>
         </w:rPr>
+        <w:lastRenderedPageBreak/>
         <w:t>DEC_SCORE_VISITOR</w:t>
       </w:r>
       <w:r>
@@ -7337,7 +7607,7 @@
           <w:numId w:val="0"/>
         </w:numPr>
       </w:pPr>
-      <w:bookmarkStart w:id="14" w:name="_Toc157007843"/>
+      <w:bookmarkStart w:id="14" w:name="_Toc158119827"/>
       <w:r>
         <w:t>Chukker</w:t>
       </w:r>
@@ -7933,7 +8203,7 @@
           <w:numId w:val="0"/>
         </w:numPr>
       </w:pPr>
-      <w:bookmarkStart w:id="15" w:name="_Toc157007844"/>
+      <w:bookmarkStart w:id="15" w:name="_Toc158119828"/>
       <w:r>
         <w:t>Timer</w:t>
       </w:r>
@@ -8045,7 +8315,19 @@
         <w:rPr>
           <w:lang w:val="es-419"/>
         </w:rPr>
-        <w:t xml:space="preserve"> cuando está detenido.</w:t>
+        <w:t xml:space="preserve"> cuando est</w:t>
+      </w:r>
+      <w:r>
+        <w:rPr>
+          <w:lang w:val="es-419"/>
+        </w:rPr>
+        <w:t>é</w:t>
+      </w:r>
+      <w:r>
+        <w:rPr>
+          <w:lang w:val="es-419"/>
+        </w:rPr>
+        <w:t xml:space="preserve"> detenido.</w:t>
       </w:r>
     </w:p>
     <w:p>
@@ -8123,7 +8405,6 @@
         <w:rPr>
           <w:lang w:val="es-419"/>
         </w:rPr>
-        <w:lastRenderedPageBreak/>
         <w:t>STOP_</w:t>
       </w:r>
       <w:r>
@@ -8313,6 +8594,14 @@
           <w:lang w:val="en-US"/>
         </w:rPr>
       </w:pPr>
+    </w:p>
+    <w:p>
+      <w:pPr>
+        <w:ind w:firstLine="0"/>
+        <w:rPr>
+          <w:lang w:val="en-US"/>
+        </w:rPr>
+      </w:pPr>
       <w:r>
         <w:rPr>
           <w:lang w:val="en-US"/>
@@ -8906,12 +9195,6 @@
               <w:rPr>
                 <w:lang w:val="en-US"/>
               </w:rPr>
-              <w:t>0</w:t>
-            </w:r>
-            <w:r>
-              <w:rPr>
-                <w:lang w:val="en-US"/>
-              </w:rPr>
               <w:t>,0</w:t>
             </w:r>
             <w:r>
@@ -9141,6 +9424,12 @@
         <w:rPr>
           <w:lang w:val="es-419"/>
         </w:rPr>
+        <w:t xml:space="preserve">para el temporizador </w:t>
+      </w:r>
+      <w:r>
+        <w:rPr>
+          <w:lang w:val="es-419"/>
+        </w:rPr>
         <w:t>que permite modificar el valor actual</w:t>
       </w:r>
       <w:r>
@@ -9153,7 +9442,7 @@
         <w:rPr>
           <w:lang w:val="es-419"/>
         </w:rPr>
-        <w:t xml:space="preserve">el </w:t>
+        <w:t xml:space="preserve">duración de </w:t>
       </w:r>
       <w:r>
         <w:rPr>
@@ -9161,13 +9450,13 @@
           <w:iCs/>
           <w:lang w:val="es-419"/>
         </w:rPr>
-        <w:t>default</w:t>
-      </w:r>
-      <w:r>
-        <w:rPr>
-          <w:lang w:val="es-419"/>
-        </w:rPr>
-        <w:t xml:space="preserve"> (</w:t>
+        <w:t>chukker</w:t>
+      </w:r>
+      <w:r>
+        <w:rPr>
+          <w:lang w:val="es-419"/>
+        </w:rPr>
+        <w:t xml:space="preserve">, </w:t>
       </w:r>
       <w:r>
         <w:rPr>
@@ -9177,23 +9466,9 @@
       </w:r>
       <w:r>
         <w:rPr>
-          <w:i/>
-          <w:iCs/>
-          <w:lang w:val="es-419"/>
-        </w:rPr>
-        <w:t>chukker</w:t>
-      </w:r>
-      <w:r>
-        <w:rPr>
-          <w:lang w:val="es-419"/>
-        </w:rPr>
-        <w:t>)</w:t>
-      </w:r>
-      <w:r>
-        <w:rPr>
-          <w:lang w:val="es-419"/>
-        </w:rPr>
-        <w:t>, el de tiempo extendido</w:t>
+          <w:lang w:val="es-419"/>
+        </w:rPr>
+        <w:t>tiempo extendido</w:t>
       </w:r>
       <w:r>
         <w:rPr>
@@ -9205,13 +9480,31 @@
         <w:rPr>
           <w:lang w:val="es-419"/>
         </w:rPr>
-        <w:t xml:space="preserve">o el del intervalo de descanso </w:t>
-      </w:r>
-      <w:r>
-        <w:rPr>
-          <w:lang w:val="es-419"/>
-        </w:rPr>
-        <w:t>del temporizador.</w:t>
+        <w:t xml:space="preserve">o </w:t>
+      </w:r>
+      <w:r>
+        <w:rPr>
+          <w:lang w:val="es-419"/>
+        </w:rPr>
+        <w:t xml:space="preserve">duración de </w:t>
+      </w:r>
+      <w:r>
+        <w:rPr>
+          <w:lang w:val="es-419"/>
+        </w:rPr>
+        <w:t>intervalo de descans</w:t>
+      </w:r>
+      <w:r>
+        <w:rPr>
+          <w:lang w:val="es-419"/>
+        </w:rPr>
+        <w:t>o</w:t>
+      </w:r>
+      <w:r>
+        <w:rPr>
+          <w:lang w:val="es-419"/>
+        </w:rPr>
+        <w:t>.</w:t>
       </w:r>
       <w:r>
         <w:rPr>
@@ -9236,6 +9529,12 @@
           <w:lang w:val="es-419"/>
         </w:rPr>
         <w:t xml:space="preserve"> mediante el parámetro ‘cmd’ de la solicitud.</w:t>
+      </w:r>
+      <w:r>
+        <w:rPr>
+          <w:lang w:val="es-419"/>
+        </w:rPr>
+        <w:t xml:space="preserve"> Los parámetros ‘mm’ y ‘ss’ representarán los valores a asignar de minutos y segundos, respetivamente.</w:t>
       </w:r>
     </w:p>
     <w:p>
@@ -9452,13 +9751,7 @@
         </w:numPr>
       </w:pPr>
       <w:r>
-        <w:t>SET_</w:t>
-      </w:r>
-      <w:r>
-        <w:t>EXTENDED</w:t>
-      </w:r>
-      <w:r>
-        <w:t>_TIMER</w:t>
+        <w:t>SET_EXTENDED_TIMER</w:t>
       </w:r>
       <w:r>
         <w:tab/>
@@ -9499,7 +9792,21 @@
         <w:rPr>
           <w:lang w:val="es-419"/>
         </w:rPr>
+        <w:lastRenderedPageBreak/>
         <w:t>Valor actual</w:t>
+      </w:r>
+      <w:r>
+        <w:rPr>
+          <w:lang w:val="es-419"/>
+        </w:rPr>
+        <w:t xml:space="preserve"> </w:t>
+      </w:r>
+      <w:r>
+        <w:rPr>
+          <w:rStyle w:val="FootnoteReference"/>
+          <w:lang w:val="es-419"/>
+        </w:rPr>
+        <w:footnoteReference w:id="1"/>
       </w:r>
     </w:p>
     <w:p>
@@ -9605,7 +9912,6 @@
               <w:rPr>
                 <w:lang w:val="en-US"/>
               </w:rPr>
-              <w:lastRenderedPageBreak/>
               <w:t>GET /</w:t>
             </w:r>
             <w:r>
@@ -10005,19 +10311,7 @@
         <w:rPr>
           <w:lang w:val="es-419"/>
         </w:rPr>
-        <w:t xml:space="preserve">Valor </w:t>
-      </w:r>
-      <w:r>
-        <w:rPr>
-          <w:lang w:val="es-419"/>
-        </w:rPr>
-        <w:t>default</w:t>
-      </w:r>
-      <w:r>
-        <w:rPr>
-          <w:lang w:val="es-419"/>
-        </w:rPr>
-        <w:t xml:space="preserve"> (d</w:t>
+        <w:t>D</w:t>
       </w:r>
       <w:r>
         <w:rPr>
@@ -10025,12 +10319,6 @@
         </w:rPr>
         <w:t>uración de chukker</w:t>
       </w:r>
-      <w:r>
-        <w:rPr>
-          <w:lang w:val="es-419"/>
-        </w:rPr>
-        <w:t>)</w:t>
-      </w:r>
     </w:p>
     <w:p>
       <w:pPr>
@@ -10049,7 +10337,13 @@
         <w:rPr>
           <w:lang w:val="es-419"/>
         </w:rPr>
-        <w:t xml:space="preserve"> de solicitud (modificar valor </w:t>
+        <w:t xml:space="preserve"> de solicitud (modificar </w:t>
+      </w:r>
+      <w:r>
+        <w:rPr>
+          <w:lang w:val="es-419"/>
+        </w:rPr>
+        <w:t>valor</w:t>
       </w:r>
       <w:r>
         <w:rPr>
@@ -10057,27 +10351,55 @@
           <w:bCs/>
           <w:lang w:val="es-419"/>
         </w:rPr>
-        <w:t>de inicio</w:t>
-      </w:r>
-      <w:r>
-        <w:rPr>
-          <w:lang w:val="es-419"/>
-        </w:rPr>
-        <w:t xml:space="preserve"> del </w:t>
-      </w:r>
-      <w:r>
-        <w:rPr>
+        <w:t xml:space="preserve"> </w:t>
+      </w:r>
+      <w:r>
+        <w:rPr>
+          <w:b/>
+          <w:bCs/>
           <w:i/>
           <w:iCs/>
           <w:lang w:val="es-419"/>
         </w:rPr>
-        <w:t>timer</w:t>
-      </w:r>
-      <w:r>
-        <w:rPr>
-          <w:lang w:val="es-419"/>
-        </w:rPr>
-        <w:t>):</w:t>
+        <w:t>default</w:t>
+      </w:r>
+      <w:r>
+        <w:rPr>
+          <w:b/>
+          <w:bCs/>
+          <w:lang w:val="es-419"/>
+        </w:rPr>
+        <w:t xml:space="preserve"> de</w:t>
+      </w:r>
+      <w:r>
+        <w:rPr>
+          <w:b/>
+          <w:bCs/>
+          <w:lang w:val="es-419"/>
+        </w:rPr>
+        <w:t xml:space="preserve"> </w:t>
+      </w:r>
+      <w:r>
+        <w:rPr>
+          <w:b/>
+          <w:bCs/>
+          <w:i/>
+          <w:iCs/>
+          <w:lang w:val="es-419"/>
+        </w:rPr>
+        <w:t>chukker</w:t>
+      </w:r>
+      <w:r>
+        <w:rPr>
+          <w:lang w:val="es-419"/>
+        </w:rPr>
+        <w:t>)</w:t>
+      </w:r>
+      <w:r>
+        <w:rPr>
+          <w:lang w:val="es-419"/>
+        </w:rPr>
+        <w:t>:</w:t>
       </w:r>
     </w:p>
     <w:p>
@@ -10320,7 +10642,19 @@
               <w:rPr>
                 <w:lang w:val="en-US"/>
               </w:rPr>
-              <w:t xml:space="preserve">,0” </w:t>
+              <w:t>,</w:t>
+            </w:r>
+            <w:r>
+              <w:rPr>
+                <w:lang w:val="en-US"/>
+              </w:rPr>
+              <w:t>0</w:t>
+            </w:r>
+            <w:r>
+              <w:rPr>
+                <w:lang w:val="en-US"/>
+              </w:rPr>
+              <w:t xml:space="preserve">” </w:t>
             </w:r>
             <w:r>
               <w:rPr>
@@ -10337,47 +10671,6 @@
         <w:ind w:firstLine="0"/>
         <w:rPr>
           <w:lang w:val="en-US"/>
-        </w:rPr>
-      </w:pPr>
-    </w:p>
-    <w:p>
-      <w:pPr>
-        <w:ind w:firstLine="0"/>
-        <w:jc w:val="both"/>
-        <w:rPr>
-          <w:i/>
-          <w:iCs/>
-        </w:rPr>
-      </w:pPr>
-      <w:r>
-        <w:rPr>
-          <w:i/>
-          <w:iCs/>
-        </w:rPr>
-        <w:t xml:space="preserve">Nota: </w:t>
-      </w:r>
-      <w:r>
-        <w:rPr>
-          <w:i/>
-          <w:iCs/>
-        </w:rPr>
-        <w:t>este comando también configura el timer actual</w:t>
-      </w:r>
-      <w:r>
-        <w:rPr>
-          <w:i/>
-          <w:iCs/>
-        </w:rPr>
-        <w:t>.</w:t>
-      </w:r>
-    </w:p>
-    <w:p>
-      <w:pPr>
-        <w:ind w:firstLine="0"/>
-        <w:jc w:val="both"/>
-        <w:rPr>
-          <w:i/>
-          <w:iCs/>
         </w:rPr>
       </w:pPr>
     </w:p>
@@ -10557,10 +10850,7 @@
         </w:numPr>
       </w:pPr>
       <w:r>
-        <w:t xml:space="preserve">Valor del </w:t>
-      </w:r>
-      <w:r>
-        <w:t>tiempo extendido</w:t>
+        <w:t>Valor del tiempo extendido</w:t>
       </w:r>
     </w:p>
     <w:p>
@@ -10588,23 +10878,7 @@
           <w:bCs/>
           <w:lang w:val="es-419"/>
         </w:rPr>
-        <w:t xml:space="preserve">del </w:t>
-      </w:r>
-      <w:r>
-        <w:rPr>
-          <w:b/>
-          <w:bCs/>
-          <w:lang w:val="es-419"/>
-        </w:rPr>
-        <w:t>tiempo extendido</w:t>
-      </w:r>
-      <w:r>
-        <w:rPr>
-          <w:b/>
-          <w:bCs/>
-          <w:lang w:val="es-419"/>
-        </w:rPr>
-        <w:t xml:space="preserve"> </w:t>
+        <w:t xml:space="preserve">del tiempo extendido </w:t>
       </w:r>
       <w:r>
         <w:rPr>
@@ -10991,7 +11265,11 @@
         </w:numPr>
       </w:pPr>
       <w:r>
+        <w:lastRenderedPageBreak/>
         <w:t>Valor del intervalo</w:t>
+      </w:r>
+      <w:r>
+        <w:t xml:space="preserve"> de descanso</w:t>
       </w:r>
     </w:p>
     <w:p>
@@ -11425,7 +11703,7 @@
           <w:numId w:val="0"/>
         </w:numPr>
       </w:pPr>
-      <w:bookmarkStart w:id="16" w:name="_Toc157007845"/>
+      <w:bookmarkStart w:id="16" w:name="_Toc158119829"/>
       <w:r>
         <w:t>Reset</w:t>
       </w:r>
@@ -12006,7 +12284,7 @@
           <w:numId w:val="0"/>
         </w:numPr>
       </w:pPr>
-      <w:bookmarkStart w:id="17" w:name="_Toc157007846"/>
+      <w:bookmarkStart w:id="17" w:name="_Toc158119830"/>
       <w:r>
         <w:t>Ping</w:t>
       </w:r>
@@ -12091,7 +12369,7 @@
               <w:rPr>
                 <w:lang w:val="en-US"/>
               </w:rPr>
-              <w:t>reset</w:t>
+              <w:t>ping</w:t>
             </w:r>
           </w:p>
           <w:p>
@@ -12155,78 +12433,104 @@
     </w:p>
     <w:tbl>
       <w:tblPr>
-        <w:tblStyle w:val="TableGrid"/>
+        <w:tblStyle w:val="GridTable4-Accent2"/>
         <w:tblW w:w="0" w:type="auto"/>
-        <w:tblBorders>
-          <w:top w:val="none" w:sz="0" w:space="0" w:color="auto"/>
-          <w:left w:val="none" w:sz="0" w:space="0" w:color="auto"/>
-          <w:bottom w:val="none" w:sz="0" w:space="0" w:color="auto"/>
-          <w:right w:val="none" w:sz="0" w:space="0" w:color="auto"/>
-          <w:insideH w:val="none" w:sz="0" w:space="0" w:color="auto"/>
-          <w:insideV w:val="none" w:sz="0" w:space="0" w:color="auto"/>
-        </w:tblBorders>
-        <w:shd w:val="clear" w:color="auto" w:fill="DFEBF5" w:themeFill="accent2" w:themeFillTint="33"/>
         <w:tblLook w:val="04A0" w:firstRow="1" w:lastRow="0" w:firstColumn="1" w:lastColumn="0" w:noHBand="0" w:noVBand="1"/>
       </w:tblPr>
       <w:tblGrid>
-        <w:gridCol w:w="10055"/>
+        <w:gridCol w:w="1980"/>
+        <w:gridCol w:w="8075"/>
       </w:tblGrid>
       <w:tr>
+        <w:trPr>
+          <w:cnfStyle w:val="100000000000" w:firstRow="1" w:lastRow="0" w:firstColumn="0" w:lastColumn="0" w:oddVBand="0" w:evenVBand="0" w:oddHBand="0" w:evenHBand="0" w:firstRowFirstColumn="0" w:firstRowLastColumn="0" w:lastRowFirstColumn="0" w:lastRowLastColumn="0"/>
+        </w:trPr>
         <w:tc>
           <w:tcPr>
-            <w:tcW w:w="10055" w:type="dxa"/>
-            <w:shd w:val="clear" w:color="auto" w:fill="F2F2F2" w:themeFill="background1" w:themeFillShade="F2"/>
+            <w:cnfStyle w:val="001000000000" w:firstRow="0" w:lastRow="0" w:firstColumn="1" w:lastColumn="0" w:oddVBand="0" w:evenVBand="0" w:oddHBand="0" w:evenHBand="0" w:firstRowFirstColumn="0" w:firstRowLastColumn="0" w:lastRowFirstColumn="0" w:lastRowLastColumn="0"/>
+            <w:tcW w:w="1980" w:type="dxa"/>
           </w:tcPr>
           <w:p>
             <w:pPr>
               <w:ind w:firstLine="0"/>
-              <w:rPr>
-                <w:lang w:val="en-US"/>
+              <w:jc w:val="center"/>
+              <w:rPr>
+                <w:lang w:val="es-419"/>
               </w:rPr>
             </w:pPr>
             <w:r>
               <w:rPr>
-                <w:lang w:val="en-US"/>
-              </w:rPr>
-              <w:t>Content-type: “text/plain”</w:t>
+                <w:lang w:val="es-419"/>
+              </w:rPr>
+              <w:t>Status code</w:t>
             </w:r>
           </w:p>
+        </w:tc>
+        <w:tc>
+          <w:tcPr>
+            <w:tcW w:w="8075" w:type="dxa"/>
+          </w:tcPr>
           <w:p>
             <w:pPr>
               <w:ind w:firstLine="0"/>
-              <w:rPr>
-                <w:lang w:val="en-US"/>
+              <w:jc w:val="center"/>
+              <w:cnfStyle w:val="100000000000" w:firstRow="1" w:lastRow="0" w:firstColumn="0" w:lastColumn="0" w:oddVBand="0" w:evenVBand="0" w:oddHBand="0" w:evenHBand="0" w:firstRowFirstColumn="0" w:firstRowLastColumn="0" w:lastRowFirstColumn="0" w:lastRowLastColumn="0"/>
+              <w:rPr>
+                <w:lang w:val="es-419"/>
               </w:rPr>
             </w:pPr>
             <w:r>
               <w:rPr>
-                <w:lang w:val="en-US"/>
-              </w:rPr>
-              <w:t>Body: { “0,0,1,</w:t>
-            </w:r>
-            <w:r>
-              <w:rPr>
-                <w:lang w:val="en-US"/>
-              </w:rPr>
-              <w:t>7</w:t>
-            </w:r>
-            <w:r>
-              <w:rPr>
-                <w:lang w:val="en-US"/>
-              </w:rPr>
-              <w:t>,</w:t>
-            </w:r>
-            <w:r>
-              <w:rPr>
-                <w:lang w:val="en-US"/>
-              </w:rPr>
-              <w:t>0</w:t>
-            </w:r>
-            <w:r>
-              <w:rPr>
-                <w:lang w:val="en-US"/>
-              </w:rPr>
-              <w:t>0,0,0” }</w:t>
+                <w:lang w:val="es-419"/>
+              </w:rPr>
+              <w:t>Description</w:t>
+            </w:r>
+          </w:p>
+        </w:tc>
+      </w:tr>
+      <w:tr>
+        <w:trPr>
+          <w:cnfStyle w:val="000000100000" w:firstRow="0" w:lastRow="0" w:firstColumn="0" w:lastColumn="0" w:oddVBand="0" w:evenVBand="0" w:oddHBand="1" w:evenHBand="0" w:firstRowFirstColumn="0" w:firstRowLastColumn="0" w:lastRowFirstColumn="0" w:lastRowLastColumn="0"/>
+        </w:trPr>
+        <w:tc>
+          <w:tcPr>
+            <w:cnfStyle w:val="001000000000" w:firstRow="0" w:lastRow="0" w:firstColumn="1" w:lastColumn="0" w:oddVBand="0" w:evenVBand="0" w:oddHBand="0" w:evenHBand="0" w:firstRowFirstColumn="0" w:firstRowLastColumn="0" w:lastRowFirstColumn="0" w:lastRowLastColumn="0"/>
+            <w:tcW w:w="1980" w:type="dxa"/>
+          </w:tcPr>
+          <w:p>
+            <w:pPr>
+              <w:ind w:firstLine="0"/>
+              <w:jc w:val="center"/>
+              <w:rPr>
+                <w:lang w:val="es-419"/>
+              </w:rPr>
+            </w:pPr>
+            <w:r>
+              <w:rPr>
+                <w:lang w:val="es-419"/>
+              </w:rPr>
+              <w:t>202 – Accepted</w:t>
+            </w:r>
+          </w:p>
+        </w:tc>
+        <w:tc>
+          <w:tcPr>
+            <w:tcW w:w="8075" w:type="dxa"/>
+          </w:tcPr>
+          <w:p>
+            <w:pPr>
+              <w:ind w:firstLine="0"/>
+              <w:jc w:val="center"/>
+              <w:cnfStyle w:val="000000100000" w:firstRow="0" w:lastRow="0" w:firstColumn="0" w:lastColumn="0" w:oddVBand="0" w:evenVBand="0" w:oddHBand="1" w:evenHBand="0" w:firstRowFirstColumn="0" w:firstRowLastColumn="0" w:lastRowFirstColumn="0" w:lastRowLastColumn="0"/>
+              <w:rPr>
+                <w:lang w:val="es-419"/>
+              </w:rPr>
+            </w:pPr>
+            <w:r>
+              <w:rPr>
+                <w:lang w:val="es-419"/>
+              </w:rPr>
+              <w:t>Aceptado.</w:t>
             </w:r>
           </w:p>
         </w:tc>
@@ -12234,17 +12538,9 @@
     </w:tbl>
     <w:p>
       <w:pPr>
-        <w:ind w:firstLine="0"/>
-        <w:rPr>
-          <w:lang w:val="en-US"/>
-        </w:rPr>
-      </w:pPr>
-    </w:p>
-    <w:p>
-      <w:pPr>
         <w:pStyle w:val="Heading2"/>
       </w:pPr>
-      <w:bookmarkStart w:id="18" w:name="_Toc157007847"/>
+      <w:bookmarkStart w:id="18" w:name="_Toc158119831"/>
       <w:r>
         <w:t>Diagrama de flujo</w:t>
       </w:r>
@@ -12256,7 +12552,10 @@
         <w:jc w:val="both"/>
       </w:pPr>
       <w:r>
-        <w:t>El programa en el dispositivo ESP32 puede dividirse en dos bloques sencillos: servidor web y máquina de estados que administra el tablero.</w:t>
+        <w:t>La aplicación</w:t>
+      </w:r>
+      <w:r>
+        <w:t xml:space="preserve"> en el dispositivo ESP32 puede dividirse en dos bloques sencillos: servidor web y máquina de estados que administra el tablero.</w:t>
       </w:r>
     </w:p>
     <w:p>
@@ -12423,9 +12722,9 @@
           <w:noProof/>
         </w:rPr>
         <w:drawing>
-          <wp:inline distT="0" distB="0" distL="0" distR="0" wp14:anchorId="138E18D5" wp14:editId="76935FCA">
-            <wp:extent cx="4590500" cy="4564048"/>
-            <wp:effectExtent l="0" t="0" r="635" b="8255"/>
+          <wp:inline distT="0" distB="0" distL="0" distR="0" wp14:anchorId="138E18D5" wp14:editId="34B4BC7C">
+            <wp:extent cx="4294023" cy="4269281"/>
+            <wp:effectExtent l="0" t="0" r="0" b="0"/>
             <wp:docPr id="1" name="Picture 1"/>
             <wp:cNvGraphicFramePr>
               <a:graphicFrameLocks xmlns:a="http://schemas.openxmlformats.org/drawingml/2006/main" noChangeAspect="1"/>
@@ -12452,7 +12751,7 @@
                   <pic:spPr>
                     <a:xfrm>
                       <a:off x="0" y="0"/>
-                      <a:ext cx="4599001" cy="4572500"/>
+                      <a:ext cx="4323961" cy="4299046"/>
                     </a:xfrm>
                     <a:prstGeom prst="rect">
                       <a:avLst/>
@@ -12474,11 +12773,1592 @@
         <w:t>Diagrama de flujo del programa.</w:t>
       </w:r>
     </w:p>
+    <w:p>
+      <w:r>
+        <w:br w:type="page"/>
+      </w:r>
+    </w:p>
+    <w:p>
+      <w:pPr>
+        <w:pStyle w:val="Heading1"/>
+        <w:numPr>
+          <w:ilvl w:val="0"/>
+          <w:numId w:val="0"/>
+        </w:numPr>
+        <w:jc w:val="center"/>
+        <w:rPr>
+          <w:b w:val="0"/>
+          <w:bCs w:val="0"/>
+          <w:sz w:val="60"/>
+          <w:szCs w:val="60"/>
+        </w:rPr>
+      </w:pPr>
+      <w:bookmarkStart w:id="19" w:name="_ANEXO_I:_PROGRAMAR"/>
+      <w:bookmarkStart w:id="20" w:name="_Toc158119832"/>
+      <w:bookmarkEnd w:id="19"/>
+      <w:r>
+        <w:rPr>
+          <w:b w:val="0"/>
+          <w:bCs w:val="0"/>
+          <w:sz w:val="60"/>
+          <w:szCs w:val="60"/>
+        </w:rPr>
+        <w:lastRenderedPageBreak/>
+        <w:t>ANEXO I: PROGRAMAR ESP32</w:t>
+      </w:r>
+      <w:bookmarkEnd w:id="20"/>
+    </w:p>
+    <w:p>
+      <w:pPr>
+        <w:ind w:firstLine="0"/>
+      </w:pPr>
+    </w:p>
+    <w:p>
+      <w:pPr>
+        <w:ind w:firstLine="0"/>
+        <w:jc w:val="both"/>
+      </w:pPr>
+      <w:r>
+        <w:t>Para programar el ESP32 sin usar un IDE como Visual Studio Code o Arduino IDE, des</w:t>
+      </w:r>
+      <w:r>
+        <w:t>c</w:t>
+      </w:r>
+      <w:r>
+        <w:t xml:space="preserve">argar la herramienta </w:t>
+      </w:r>
+      <w:r>
+        <w:rPr>
+          <w:b/>
+          <w:bCs/>
+        </w:rPr>
+        <w:t>Flash Download Tools</w:t>
+      </w:r>
+      <w:r>
+        <w:t xml:space="preserve"> de ExpressIf.</w:t>
+      </w:r>
+      <w:r>
+        <w:t xml:space="preserve"> Para este documento, se utilizó la versión v3.9.5.</w:t>
+      </w:r>
+    </w:p>
+    <w:p>
+      <w:pPr>
+        <w:ind w:firstLine="0"/>
+        <w:jc w:val="both"/>
+      </w:pPr>
+    </w:p>
+    <w:p>
+      <w:pPr>
+        <w:ind w:firstLine="0"/>
+        <w:jc w:val="both"/>
+      </w:pPr>
+      <w:r>
+        <w:t xml:space="preserve">Link: </w:t>
+      </w:r>
+      <w:hyperlink r:id="rId17" w:history="1">
+        <w:r>
+          <w:rPr>
+            <w:rStyle w:val="Hyperlink"/>
+          </w:rPr>
+          <w:t>https://www.espressif.com/en/support/download/other-tools</w:t>
+        </w:r>
+      </w:hyperlink>
+    </w:p>
+    <w:p>
+      <w:pPr>
+        <w:ind w:firstLine="0"/>
+      </w:pPr>
+    </w:p>
+    <w:p>
+      <w:pPr>
+        <w:ind w:firstLine="0"/>
+      </w:pPr>
+      <w:r>
+        <w:rPr>
+          <w:noProof/>
+        </w:rPr>
+        <w:drawing>
+          <wp:inline distT="0" distB="0" distL="0" distR="0" wp14:anchorId="5A9FDD12" wp14:editId="03FC0391">
+            <wp:extent cx="6391275" cy="1383030"/>
+            <wp:effectExtent l="0" t="0" r="9525" b="7620"/>
+            <wp:docPr id="5" name="Picture 5"/>
+            <wp:cNvGraphicFramePr>
+              <a:graphicFrameLocks xmlns:a="http://schemas.openxmlformats.org/drawingml/2006/main" noChangeAspect="1"/>
+            </wp:cNvGraphicFramePr>
+            <a:graphic xmlns:a="http://schemas.openxmlformats.org/drawingml/2006/main">
+              <a:graphicData uri="http://schemas.openxmlformats.org/drawingml/2006/picture">
+                <pic:pic xmlns:pic="http://schemas.openxmlformats.org/drawingml/2006/picture">
+                  <pic:nvPicPr>
+                    <pic:cNvPr id="1" name=""/>
+                    <pic:cNvPicPr/>
+                  </pic:nvPicPr>
+                  <pic:blipFill>
+                    <a:blip r:embed="rId18"/>
+                    <a:stretch>
+                      <a:fillRect/>
+                    </a:stretch>
+                  </pic:blipFill>
+                  <pic:spPr>
+                    <a:xfrm>
+                      <a:off x="0" y="0"/>
+                      <a:ext cx="6391275" cy="1383030"/>
+                    </a:xfrm>
+                    <a:prstGeom prst="rect">
+                      <a:avLst/>
+                    </a:prstGeom>
+                  </pic:spPr>
+                </pic:pic>
+              </a:graphicData>
+            </a:graphic>
+          </wp:inline>
+        </w:drawing>
+      </w:r>
+    </w:p>
+    <w:p>
+      <w:pPr>
+        <w:ind w:firstLine="0"/>
+        <w:jc w:val="both"/>
+      </w:pPr>
+    </w:p>
+    <w:p>
+      <w:pPr>
+        <w:ind w:firstLine="0"/>
+        <w:jc w:val="both"/>
+      </w:pPr>
+      <w:r>
+        <w:t xml:space="preserve">Descomprimir la herramienta </w:t>
+      </w:r>
+      <w:r>
+        <w:rPr>
+          <w:b/>
+          <w:bCs/>
+        </w:rPr>
+        <w:t>Flash Download Tools</w:t>
+      </w:r>
+      <w:r>
+        <w:t xml:space="preserve"> y en la carpeta </w:t>
+      </w:r>
+      <w:r>
+        <w:rPr>
+          <w:b/>
+          <w:bCs/>
+        </w:rPr>
+        <w:t>bin</w:t>
+      </w:r>
+      <w:r>
+        <w:t xml:space="preserve"> copiar los archivos binarios necesarios:</w:t>
+      </w:r>
+    </w:p>
+    <w:p>
+      <w:pPr>
+        <w:pStyle w:val="ListParagraph"/>
+        <w:numPr>
+          <w:ilvl w:val="0"/>
+          <w:numId w:val="39"/>
+        </w:numPr>
+        <w:jc w:val="both"/>
+      </w:pPr>
+      <w:r>
+        <w:t>bootloader.bin</w:t>
+      </w:r>
+    </w:p>
+    <w:p>
+      <w:pPr>
+        <w:pStyle w:val="ListParagraph"/>
+        <w:numPr>
+          <w:ilvl w:val="0"/>
+          <w:numId w:val="39"/>
+        </w:numPr>
+        <w:jc w:val="both"/>
+      </w:pPr>
+      <w:r>
+        <w:t>partitions.bin</w:t>
+      </w:r>
+    </w:p>
+    <w:p>
+      <w:pPr>
+        <w:pStyle w:val="ListParagraph"/>
+        <w:numPr>
+          <w:ilvl w:val="0"/>
+          <w:numId w:val="39"/>
+        </w:numPr>
+        <w:jc w:val="both"/>
+      </w:pPr>
+      <w:r>
+        <w:t>firmware.bin</w:t>
+      </w:r>
+    </w:p>
+    <w:p>
+      <w:pPr>
+        <w:pStyle w:val="ListParagraph"/>
+        <w:numPr>
+          <w:ilvl w:val="0"/>
+          <w:numId w:val="39"/>
+        </w:numPr>
+        <w:jc w:val="both"/>
+      </w:pPr>
+      <w:r>
+        <w:t>spiffs.bin</w:t>
+      </w:r>
+    </w:p>
+    <w:p>
+      <w:pPr>
+        <w:ind w:firstLine="0"/>
+      </w:pPr>
+    </w:p>
+    <w:p>
+      <w:pPr>
+        <w:ind w:firstLine="0"/>
+      </w:pPr>
+      <w:r>
+        <w:t xml:space="preserve">Abrir la herramienta desde su ejecutable </w:t>
+      </w:r>
+      <w:r>
+        <w:rPr>
+          <w:b/>
+          <w:bCs/>
+        </w:rPr>
+        <w:t>.exe</w:t>
+      </w:r>
+      <w:r>
+        <w:t xml:space="preserve"> y especificar </w:t>
+      </w:r>
+      <w:r>
+        <w:rPr>
+          <w:b/>
+          <w:bCs/>
+        </w:rPr>
+        <w:t xml:space="preserve">ChipType </w:t>
+      </w:r>
+      <w:r>
+        <w:rPr>
+          <w:b/>
+          <w:bCs/>
+        </w:rPr>
+        <w:sym w:font="Wingdings" w:char="F0E0"/>
+      </w:r>
+      <w:r>
+        <w:t xml:space="preserve"> </w:t>
+      </w:r>
+      <w:r>
+        <w:rPr>
+          <w:b/>
+          <w:bCs/>
+        </w:rPr>
+        <w:t>ESP32</w:t>
+      </w:r>
+      <w:r>
+        <w:t>.</w:t>
+      </w:r>
+    </w:p>
+    <w:p>
+      <w:pPr>
+        <w:ind w:firstLine="0"/>
+      </w:pPr>
+    </w:p>
+    <w:p>
+      <w:pPr>
+        <w:ind w:firstLine="0"/>
+        <w:jc w:val="center"/>
+      </w:pPr>
+      <w:r>
+        <w:rPr>
+          <w:noProof/>
+        </w:rPr>
+        <w:drawing>
+          <wp:inline distT="0" distB="0" distL="0" distR="0" wp14:anchorId="09A72988" wp14:editId="0D776EB8">
+            <wp:extent cx="1798930" cy="1719139"/>
+            <wp:effectExtent l="0" t="0" r="0" b="0"/>
+            <wp:docPr id="7" name="Picture 7"/>
+            <wp:cNvGraphicFramePr>
+              <a:graphicFrameLocks xmlns:a="http://schemas.openxmlformats.org/drawingml/2006/main" noChangeAspect="1"/>
+            </wp:cNvGraphicFramePr>
+            <a:graphic xmlns:a="http://schemas.openxmlformats.org/drawingml/2006/main">
+              <a:graphicData uri="http://schemas.openxmlformats.org/drawingml/2006/picture">
+                <pic:pic xmlns:pic="http://schemas.openxmlformats.org/drawingml/2006/picture">
+                  <pic:nvPicPr>
+                    <pic:cNvPr id="1" name=""/>
+                    <pic:cNvPicPr/>
+                  </pic:nvPicPr>
+                  <pic:blipFill>
+                    <a:blip r:embed="rId19"/>
+                    <a:stretch>
+                      <a:fillRect/>
+                    </a:stretch>
+                  </pic:blipFill>
+                  <pic:spPr>
+                    <a:xfrm>
+                      <a:off x="0" y="0"/>
+                      <a:ext cx="1802851" cy="1722886"/>
+                    </a:xfrm>
+                    <a:prstGeom prst="rect">
+                      <a:avLst/>
+                    </a:prstGeom>
+                  </pic:spPr>
+                </pic:pic>
+              </a:graphicData>
+            </a:graphic>
+          </wp:inline>
+        </w:drawing>
+      </w:r>
+    </w:p>
+    <w:p>
+      <w:pPr>
+        <w:ind w:firstLine="0"/>
+      </w:pPr>
+    </w:p>
+    <w:p>
+      <w:pPr>
+        <w:ind w:firstLine="0"/>
+        <w:jc w:val="both"/>
+      </w:pPr>
+      <w:r>
+        <w:t xml:space="preserve">Dar </w:t>
+      </w:r>
+      <w:r>
+        <w:rPr>
+          <w:b/>
+          <w:bCs/>
+        </w:rPr>
+        <w:t>OK</w:t>
+      </w:r>
+      <w:r>
+        <w:t xml:space="preserve"> y e</w:t>
+      </w:r>
+      <w:r>
+        <w:t>n</w:t>
+      </w:r>
+      <w:r>
+        <w:t xml:space="preserve"> la siguiente ventana </w:t>
+      </w:r>
+      <w:r>
+        <w:t xml:space="preserve">se debe </w:t>
+      </w:r>
+      <w:r>
+        <w:t xml:space="preserve">cargar cada archivo binario a grabar </w:t>
+      </w:r>
+      <w:r>
+        <w:t xml:space="preserve">en el dispositivo ESP32 </w:t>
+      </w:r>
+      <w:r>
+        <w:t xml:space="preserve">y asignar </w:t>
+      </w:r>
+      <w:r>
+        <w:t>la dirección de memoria para el grabado</w:t>
+      </w:r>
+      <w:r>
+        <w:t xml:space="preserve"> de cada uno de ellos</w:t>
+      </w:r>
+      <w:r>
+        <w:t>:</w:t>
+      </w:r>
+    </w:p>
+    <w:p>
+      <w:pPr>
+        <w:pStyle w:val="ListParagraph"/>
+        <w:numPr>
+          <w:ilvl w:val="0"/>
+          <w:numId w:val="39"/>
+        </w:numPr>
+        <w:jc w:val="both"/>
+      </w:pPr>
+      <w:r>
+        <w:t>bootloader.bin</w:t>
+      </w:r>
+      <w:r>
+        <w:tab/>
+      </w:r>
+      <w:r>
+        <w:tab/>
+      </w:r>
+      <w:r>
+        <w:sym w:font="Wingdings" w:char="F0E0"/>
+      </w:r>
+      <w:r>
+        <w:tab/>
+        <w:t>0x1000</w:t>
+      </w:r>
+    </w:p>
+    <w:p>
+      <w:pPr>
+        <w:pStyle w:val="ListParagraph"/>
+        <w:numPr>
+          <w:ilvl w:val="0"/>
+          <w:numId w:val="39"/>
+        </w:numPr>
+        <w:jc w:val="both"/>
+      </w:pPr>
+      <w:r>
+        <w:t>partitions.bin</w:t>
+      </w:r>
+      <w:r>
+        <w:tab/>
+      </w:r>
+      <w:r>
+        <w:tab/>
+      </w:r>
+      <w:r>
+        <w:sym w:font="Wingdings" w:char="F0E0"/>
+      </w:r>
+      <w:r>
+        <w:tab/>
+        <w:t>0x8000</w:t>
+      </w:r>
+    </w:p>
+    <w:p>
+      <w:pPr>
+        <w:pStyle w:val="ListParagraph"/>
+        <w:numPr>
+          <w:ilvl w:val="0"/>
+          <w:numId w:val="39"/>
+        </w:numPr>
+        <w:jc w:val="both"/>
+      </w:pPr>
+      <w:r>
+        <w:t>firmware.bin</w:t>
+      </w:r>
+      <w:r>
+        <w:tab/>
+      </w:r>
+      <w:r>
+        <w:tab/>
+      </w:r>
+      <w:r>
+        <w:sym w:font="Wingdings" w:char="F0E0"/>
+      </w:r>
+      <w:r>
+        <w:tab/>
+        <w:t>0x10000</w:t>
+      </w:r>
+    </w:p>
+    <w:p>
+      <w:pPr>
+        <w:pStyle w:val="ListParagraph"/>
+        <w:numPr>
+          <w:ilvl w:val="0"/>
+          <w:numId w:val="39"/>
+        </w:numPr>
+        <w:jc w:val="both"/>
+      </w:pPr>
+      <w:r>
+        <w:t>spiffs.bin</w:t>
+      </w:r>
+      <w:r>
+        <w:tab/>
+      </w:r>
+      <w:r>
+        <w:tab/>
+      </w:r>
+      <w:r>
+        <w:sym w:font="Wingdings" w:char="F0E0"/>
+      </w:r>
+      <w:r>
+        <w:tab/>
+        <w:t>0x29000</w:t>
+      </w:r>
+      <w:r>
+        <w:t>0</w:t>
+      </w:r>
+    </w:p>
+    <w:p>
+      <w:pPr>
+        <w:ind w:firstLine="0"/>
+        <w:jc w:val="both"/>
+      </w:pPr>
+    </w:p>
+    <w:p>
+      <w:pPr>
+        <w:ind w:firstLine="0"/>
+        <w:jc w:val="both"/>
+      </w:pPr>
+      <w:r>
+        <w:t xml:space="preserve">Respetar el orden de los archivos y no olvidar dar click al </w:t>
+      </w:r>
+      <w:r>
+        <w:rPr>
+          <w:i/>
+          <w:iCs/>
+        </w:rPr>
+        <w:t>checkbox</w:t>
+      </w:r>
+      <w:r>
+        <w:t xml:space="preserve"> de cada línea.</w:t>
+      </w:r>
+    </w:p>
+    <w:p>
+      <w:pPr>
+        <w:ind w:firstLine="0"/>
+        <w:jc w:val="both"/>
+      </w:pPr>
+      <w:r>
+        <w:rPr>
+          <w:noProof/>
+        </w:rPr>
+        <w:lastRenderedPageBreak/>
+        <w:drawing>
+          <wp:inline distT="0" distB="0" distL="0" distR="0" wp14:anchorId="7F259C97" wp14:editId="61828082">
+            <wp:extent cx="6391275" cy="4323715"/>
+            <wp:effectExtent l="0" t="0" r="9525" b="635"/>
+            <wp:docPr id="24" name="Picture 24"/>
+            <wp:cNvGraphicFramePr>
+              <a:graphicFrameLocks xmlns:a="http://schemas.openxmlformats.org/drawingml/2006/main" noChangeAspect="1"/>
+            </wp:cNvGraphicFramePr>
+            <a:graphic xmlns:a="http://schemas.openxmlformats.org/drawingml/2006/main">
+              <a:graphicData uri="http://schemas.openxmlformats.org/drawingml/2006/picture">
+                <pic:pic xmlns:pic="http://schemas.openxmlformats.org/drawingml/2006/picture">
+                  <pic:nvPicPr>
+                    <pic:cNvPr id="1" name=""/>
+                    <pic:cNvPicPr/>
+                  </pic:nvPicPr>
+                  <pic:blipFill>
+                    <a:blip r:embed="rId20"/>
+                    <a:stretch>
+                      <a:fillRect/>
+                    </a:stretch>
+                  </pic:blipFill>
+                  <pic:spPr>
+                    <a:xfrm>
+                      <a:off x="0" y="0"/>
+                      <a:ext cx="6391275" cy="4323715"/>
+                    </a:xfrm>
+                    <a:prstGeom prst="rect">
+                      <a:avLst/>
+                    </a:prstGeom>
+                  </pic:spPr>
+                </pic:pic>
+              </a:graphicData>
+            </a:graphic>
+          </wp:inline>
+        </w:drawing>
+      </w:r>
+    </w:p>
+    <w:p>
+      <w:pPr>
+        <w:ind w:firstLine="0"/>
+      </w:pPr>
+    </w:p>
+    <w:p>
+      <w:pPr>
+        <w:ind w:firstLine="0"/>
+      </w:pPr>
+      <w:r>
+        <w:t xml:space="preserve">A medida que se cargan los archivos y se establece la dirección de memoria de inicio para el grabado, la terminal de la herramienta </w:t>
+      </w:r>
+      <w:r>
+        <w:rPr>
+          <w:b/>
+          <w:bCs/>
+        </w:rPr>
+        <w:t xml:space="preserve">Flash </w:t>
+      </w:r>
+      <w:r>
+        <w:rPr>
+          <w:b/>
+          <w:bCs/>
+        </w:rPr>
+        <w:t xml:space="preserve">Download </w:t>
+      </w:r>
+      <w:r>
+        <w:rPr>
+          <w:b/>
+          <w:bCs/>
+        </w:rPr>
+        <w:t>Tool</w:t>
+      </w:r>
+      <w:r>
+        <w:t xml:space="preserve"> mostrará notificaciones</w:t>
+      </w:r>
+      <w:r>
+        <w:t xml:space="preserve"> de estado </w:t>
+      </w:r>
+      <w:r>
+        <w:t>y la línea se coloreará con verde.</w:t>
+      </w:r>
+    </w:p>
+    <w:p>
+      <w:pPr>
+        <w:ind w:firstLine="0"/>
+      </w:pPr>
+    </w:p>
+    <w:p>
+      <w:pPr>
+        <w:ind w:firstLine="0"/>
+      </w:pPr>
+      <w:r>
+        <w:t>En este punto ya se encuentra todo listo para grabar la aplicación en el ESP32.</w:t>
+      </w:r>
+    </w:p>
+    <w:p>
+      <w:pPr>
+        <w:ind w:firstLine="0"/>
+      </w:pPr>
+    </w:p>
+    <w:p>
+      <w:pPr>
+        <w:ind w:firstLine="0"/>
+      </w:pPr>
+      <w:r>
+        <w:t xml:space="preserve">Conectar el ESP32 a la PC (si no se hizo previamente) y establecer el canal de comunicación </w:t>
+      </w:r>
+      <w:r>
+        <w:rPr>
+          <w:b/>
+          <w:bCs/>
+        </w:rPr>
+        <w:t>COM</w:t>
+      </w:r>
+      <w:r>
+        <w:t xml:space="preserve">, para este ejemplo se uso </w:t>
+      </w:r>
+      <w:r>
+        <w:rPr>
+          <w:b/>
+          <w:bCs/>
+        </w:rPr>
+        <w:t>COM4</w:t>
+      </w:r>
+      <w:r>
+        <w:t>.</w:t>
+      </w:r>
+      <w:r>
+        <w:t xml:space="preserve"> Dejar el Baudrate en valor default de 115200 bps.</w:t>
+      </w:r>
+    </w:p>
+    <w:p>
+      <w:pPr>
+        <w:ind w:firstLine="0"/>
+      </w:pPr>
+    </w:p>
+    <w:p>
+      <w:pPr>
+        <w:ind w:firstLine="0"/>
+        <w:jc w:val="center"/>
+      </w:pPr>
+      <w:r>
+        <w:rPr>
+          <w:noProof/>
+        </w:rPr>
+        <w:drawing>
+          <wp:inline distT="0" distB="0" distL="0" distR="0" wp14:anchorId="4022BB9F" wp14:editId="4AD64A68">
+            <wp:extent cx="4203575" cy="964002"/>
+            <wp:effectExtent l="0" t="0" r="6985" b="7620"/>
+            <wp:docPr id="16" name="Picture 16"/>
+            <wp:cNvGraphicFramePr>
+              <a:graphicFrameLocks xmlns:a="http://schemas.openxmlformats.org/drawingml/2006/main" noChangeAspect="1"/>
+            </wp:cNvGraphicFramePr>
+            <a:graphic xmlns:a="http://schemas.openxmlformats.org/drawingml/2006/main">
+              <a:graphicData uri="http://schemas.openxmlformats.org/drawingml/2006/picture">
+                <pic:pic xmlns:pic="http://schemas.openxmlformats.org/drawingml/2006/picture">
+                  <pic:nvPicPr>
+                    <pic:cNvPr id="1" name=""/>
+                    <pic:cNvPicPr/>
+                  </pic:nvPicPr>
+                  <pic:blipFill>
+                    <a:blip r:embed="rId21"/>
+                    <a:stretch>
+                      <a:fillRect/>
+                    </a:stretch>
+                  </pic:blipFill>
+                  <pic:spPr>
+                    <a:xfrm>
+                      <a:off x="0" y="0"/>
+                      <a:ext cx="4222835" cy="968419"/>
+                    </a:xfrm>
+                    <a:prstGeom prst="rect">
+                      <a:avLst/>
+                    </a:prstGeom>
+                  </pic:spPr>
+                </pic:pic>
+              </a:graphicData>
+            </a:graphic>
+          </wp:inline>
+        </w:drawing>
+      </w:r>
+    </w:p>
+    <w:p>
+      <w:pPr>
+        <w:ind w:firstLine="0"/>
+        <w:jc w:val="center"/>
+      </w:pPr>
+    </w:p>
+    <w:p>
+      <w:pPr>
+        <w:ind w:firstLine="0"/>
+        <w:jc w:val="both"/>
+      </w:pPr>
+      <w:r>
+        <w:t xml:space="preserve">Dar al botón </w:t>
+      </w:r>
+      <w:r>
+        <w:rPr>
+          <w:b/>
+          <w:bCs/>
+        </w:rPr>
+        <w:t>START</w:t>
+      </w:r>
+      <w:r>
+        <w:t xml:space="preserve"> de la herramienta Flash Download Tool y mantener presionado el botón </w:t>
+      </w:r>
+      <w:r>
+        <w:rPr>
+          <w:b/>
+          <w:bCs/>
+        </w:rPr>
+        <w:t>BOOT</w:t>
+      </w:r>
+      <w:r>
+        <w:t xml:space="preserve"> del dispositivo ESP32 hasta que</w:t>
+      </w:r>
+      <w:r>
+        <w:t xml:space="preserve"> ver el mensaje </w:t>
+      </w:r>
+      <w:r>
+        <w:rPr>
+          <w:b/>
+          <w:bCs/>
+        </w:rPr>
+        <w:t>Download</w:t>
+      </w:r>
+      <w:r>
+        <w:t xml:space="preserve"> en la herramienta</w:t>
+      </w:r>
+      <w:r>
+        <w:t xml:space="preserve"> y observar una barra de carga</w:t>
+      </w:r>
+      <w:r>
+        <w:t>.</w:t>
+      </w:r>
+    </w:p>
+    <w:p>
+      <w:pPr>
+        <w:ind w:firstLine="0"/>
+        <w:jc w:val="both"/>
+      </w:pPr>
+    </w:p>
+    <w:tbl>
+      <w:tblPr>
+        <w:tblStyle w:val="TableGrid"/>
+        <w:tblW w:w="0" w:type="auto"/>
+        <w:tblBorders>
+          <w:top w:val="none" w:sz="0" w:space="0" w:color="auto"/>
+          <w:left w:val="none" w:sz="0" w:space="0" w:color="auto"/>
+          <w:bottom w:val="none" w:sz="0" w:space="0" w:color="auto"/>
+          <w:right w:val="none" w:sz="0" w:space="0" w:color="auto"/>
+          <w:insideH w:val="none" w:sz="0" w:space="0" w:color="auto"/>
+          <w:insideV w:val="none" w:sz="0" w:space="0" w:color="auto"/>
+        </w:tblBorders>
+        <w:tblLook w:val="04A0" w:firstRow="1" w:lastRow="0" w:firstColumn="1" w:lastColumn="0" w:noHBand="0" w:noVBand="1"/>
+      </w:tblPr>
+      <w:tblGrid>
+        <w:gridCol w:w="1342"/>
+        <w:gridCol w:w="1341"/>
+        <w:gridCol w:w="2123"/>
+        <w:gridCol w:w="3888"/>
+        <w:gridCol w:w="1371"/>
+      </w:tblGrid>
+      <w:tr>
+        <w:tc>
+          <w:tcPr>
+            <w:tcW w:w="1340" w:type="dxa"/>
+            <w:vAlign w:val="center"/>
+          </w:tcPr>
+          <w:p>
+            <w:pPr>
+              <w:ind w:firstLine="0"/>
+              <w:jc w:val="center"/>
+            </w:pPr>
+            <w:r>
+              <w:rPr>
+                <w:noProof/>
+              </w:rPr>
+              <w:lastRenderedPageBreak/>
+              <mc:AlternateContent>
+                <mc:Choice Requires="wps">
+                  <w:drawing>
+                    <wp:anchor distT="0" distB="0" distL="114300" distR="114300" simplePos="0" relativeHeight="251659264" behindDoc="0" locked="0" layoutInCell="1" allowOverlap="1" wp14:anchorId="261FFBFE" wp14:editId="309491B2">
+                      <wp:simplePos x="0" y="0"/>
+                      <wp:positionH relativeFrom="column">
+                        <wp:posOffset>-13335</wp:posOffset>
+                      </wp:positionH>
+                      <wp:positionV relativeFrom="paragraph">
+                        <wp:posOffset>636270</wp:posOffset>
+                      </wp:positionV>
+                      <wp:extent cx="687070" cy="431165"/>
+                      <wp:effectExtent l="0" t="0" r="17780" b="26035"/>
+                      <wp:wrapNone/>
+                      <wp:docPr id="26" name="Oval 26"/>
+                      <wp:cNvGraphicFramePr/>
+                      <a:graphic xmlns:a="http://schemas.openxmlformats.org/drawingml/2006/main">
+                        <a:graphicData uri="http://schemas.microsoft.com/office/word/2010/wordprocessingShape">
+                          <wps:wsp>
+                            <wps:cNvSpPr/>
+                            <wps:spPr>
+                              <a:xfrm>
+                                <a:off x="0" y="0"/>
+                                <a:ext cx="687070" cy="431165"/>
+                              </a:xfrm>
+                              <a:prstGeom prst="ellipse">
+                                <a:avLst/>
+                              </a:prstGeom>
+                              <a:noFill/>
+                              <a:ln>
+                                <a:solidFill>
+                                  <a:schemeClr val="bg2">
+                                    <a:lumMod val="50000"/>
+                                  </a:schemeClr>
+                                </a:solidFill>
+                              </a:ln>
+                            </wps:spPr>
+                            <wps:style>
+                              <a:lnRef idx="2">
+                                <a:schemeClr val="accent1">
+                                  <a:shade val="50000"/>
+                                </a:schemeClr>
+                              </a:lnRef>
+                              <a:fillRef idx="1">
+                                <a:schemeClr val="accent1"/>
+                              </a:fillRef>
+                              <a:effectRef idx="0">
+                                <a:schemeClr val="accent1"/>
+                              </a:effectRef>
+                              <a:fontRef idx="minor">
+                                <a:schemeClr val="lt1"/>
+                              </a:fontRef>
+                            </wps:style>
+                            <wps:bodyPr rot="0" spcFirstLastPara="0" vertOverflow="overflow" horzOverflow="overflow" vert="horz" wrap="square" lIns="91440" tIns="45720" rIns="91440" bIns="45720" numCol="1" spcCol="0" rtlCol="0" fromWordArt="0" anchor="ctr" anchorCtr="0" forceAA="0" compatLnSpc="1">
+                              <a:prstTxWarp prst="textNoShape">
+                                <a:avLst/>
+                              </a:prstTxWarp>
+                              <a:noAutofit/>
+                            </wps:bodyPr>
+                          </wps:wsp>
+                        </a:graphicData>
+                      </a:graphic>
+                      <wp14:sizeRelH relativeFrom="margin">
+                        <wp14:pctWidth>0</wp14:pctWidth>
+                      </wp14:sizeRelH>
+                      <wp14:sizeRelV relativeFrom="margin">
+                        <wp14:pctHeight>0</wp14:pctHeight>
+                      </wp14:sizeRelV>
+                    </wp:anchor>
+                  </w:drawing>
+                </mc:Choice>
+                <mc:Fallback>
+                  <w:pict>
+                    <v:oval w14:anchorId="288E1EFD" id="Oval 26" o:spid="_x0000_s1026" style="position:absolute;margin-left:-1.05pt;margin-top:50.1pt;width:54.1pt;height:33.95pt;z-index:251659264;visibility:visible;mso-wrap-style:square;mso-width-percent:0;mso-height-percent:0;mso-wrap-distance-left:9pt;mso-wrap-distance-top:0;mso-wrap-distance-right:9pt;mso-wrap-distance-bottom:0;mso-position-horizontal:absolute;mso-position-horizontal-relative:text;mso-position-vertical:absolute;mso-position-vertical-relative:text;mso-width-percent:0;mso-height-percent:0;mso-width-relative:margin;mso-height-relative:margin;v-text-anchor:middle" o:gfxdata="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" filled="f" strokecolor="#0e56c3 [1614]" strokeweight="2pt"/>
+                  </w:pict>
+                </mc:Fallback>
+              </mc:AlternateContent>
+            </w:r>
+            <w:r>
+              <w:rPr>
+                <w:noProof/>
+              </w:rPr>
+              <w:drawing>
+                <wp:inline distT="0" distB="0" distL="0" distR="0" wp14:anchorId="74E888A5" wp14:editId="4EA62F88">
+                  <wp:extent cx="714475" cy="1057423"/>
+                  <wp:effectExtent l="0" t="0" r="9525" b="9525"/>
+                  <wp:docPr id="18" name="Picture 18"/>
+                  <wp:cNvGraphicFramePr>
+                    <a:graphicFrameLocks xmlns:a="http://schemas.openxmlformats.org/drawingml/2006/main" noChangeAspect="1"/>
+                  </wp:cNvGraphicFramePr>
+                  <a:graphic xmlns:a="http://schemas.openxmlformats.org/drawingml/2006/main">
+                    <a:graphicData uri="http://schemas.openxmlformats.org/drawingml/2006/picture">
+                      <pic:pic xmlns:pic="http://schemas.openxmlformats.org/drawingml/2006/picture">
+                        <pic:nvPicPr>
+                          <pic:cNvPr id="1" name=""/>
+                          <pic:cNvPicPr/>
+                        </pic:nvPicPr>
+                        <pic:blipFill>
+                          <a:blip r:embed="rId22"/>
+                          <a:stretch>
+                            <a:fillRect/>
+                          </a:stretch>
+                        </pic:blipFill>
+                        <pic:spPr>
+                          <a:xfrm>
+                            <a:off x="0" y="0"/>
+                            <a:ext cx="714475" cy="1057423"/>
+                          </a:xfrm>
+                          <a:prstGeom prst="rect">
+                            <a:avLst/>
+                          </a:prstGeom>
+                        </pic:spPr>
+                      </pic:pic>
+                    </a:graphicData>
+                  </a:graphic>
+                </wp:inline>
+              </w:drawing>
+            </w:r>
+          </w:p>
+        </w:tc>
+        <w:tc>
+          <w:tcPr>
+            <w:tcW w:w="1340" w:type="dxa"/>
+            <w:vAlign w:val="center"/>
+          </w:tcPr>
+          <w:p>
+            <w:pPr>
+              <w:ind w:firstLine="0"/>
+              <w:jc w:val="center"/>
+            </w:pPr>
+            <w:r>
+              <w:rPr>
+                <w:noProof/>
+              </w:rPr>
+              <w:drawing>
+                <wp:inline distT="0" distB="0" distL="0" distR="0" wp14:anchorId="63A18F84" wp14:editId="587A5463">
+                  <wp:extent cx="724001" cy="628738"/>
+                  <wp:effectExtent l="0" t="0" r="0" b="0"/>
+                  <wp:docPr id="29" name="Picture 29"/>
+                  <wp:cNvGraphicFramePr>
+                    <a:graphicFrameLocks xmlns:a="http://schemas.openxmlformats.org/drawingml/2006/main" noChangeAspect="1"/>
+                  </wp:cNvGraphicFramePr>
+                  <a:graphic xmlns:a="http://schemas.openxmlformats.org/drawingml/2006/main">
+                    <a:graphicData uri="http://schemas.openxmlformats.org/drawingml/2006/picture">
+                      <pic:pic xmlns:pic="http://schemas.openxmlformats.org/drawingml/2006/picture">
+                        <pic:nvPicPr>
+                          <pic:cNvPr id="1" name=""/>
+                          <pic:cNvPicPr/>
+                        </pic:nvPicPr>
+                        <pic:blipFill>
+                          <a:blip r:embed="rId23"/>
+                          <a:stretch>
+                            <a:fillRect/>
+                          </a:stretch>
+                        </pic:blipFill>
+                        <pic:spPr>
+                          <a:xfrm>
+                            <a:off x="0" y="0"/>
+                            <a:ext cx="724001" cy="628738"/>
+                          </a:xfrm>
+                          <a:prstGeom prst="rect">
+                            <a:avLst/>
+                          </a:prstGeom>
+                        </pic:spPr>
+                      </pic:pic>
+                    </a:graphicData>
+                  </a:graphic>
+                </wp:inline>
+              </w:drawing>
+            </w:r>
+          </w:p>
+        </w:tc>
+        <w:tc>
+          <w:tcPr>
+            <w:tcW w:w="2121" w:type="dxa"/>
+            <w:vAlign w:val="center"/>
+          </w:tcPr>
+          <w:p>
+            <w:pPr>
+              <w:ind w:firstLine="0"/>
+              <w:jc w:val="center"/>
+            </w:pPr>
+            <w:r>
+              <w:rPr>
+                <w:noProof/>
+              </w:rPr>
+              <mc:AlternateContent>
+                <mc:Choice Requires="wps">
+                  <w:drawing>
+                    <wp:anchor distT="0" distB="0" distL="114300" distR="114300" simplePos="0" relativeHeight="251667456" behindDoc="0" locked="0" layoutInCell="1" allowOverlap="1" wp14:anchorId="2E07AA2E" wp14:editId="5F669F48">
+                      <wp:simplePos x="0" y="0"/>
+                      <wp:positionH relativeFrom="column">
+                        <wp:posOffset>3575050</wp:posOffset>
+                      </wp:positionH>
+                      <wp:positionV relativeFrom="paragraph">
+                        <wp:posOffset>279400</wp:posOffset>
+                      </wp:positionV>
+                      <wp:extent cx="358140" cy="372745"/>
+                      <wp:effectExtent l="0" t="19050" r="41910" b="46355"/>
+                      <wp:wrapNone/>
+                      <wp:docPr id="36" name="Arrow: Right 36"/>
+                      <wp:cNvGraphicFramePr/>
+                      <a:graphic xmlns:a="http://schemas.openxmlformats.org/drawingml/2006/main">
+                        <a:graphicData uri="http://schemas.microsoft.com/office/word/2010/wordprocessingShape">
+                          <wps:wsp>
+                            <wps:cNvSpPr/>
+                            <wps:spPr>
+                              <a:xfrm>
+                                <a:off x="0" y="0"/>
+                                <a:ext cx="358140" cy="372745"/>
+                              </a:xfrm>
+                              <a:prstGeom prst="rightArrow">
+                                <a:avLst/>
+                              </a:prstGeom>
+                            </wps:spPr>
+                            <wps:style>
+                              <a:lnRef idx="2">
+                                <a:schemeClr val="accent1">
+                                  <a:shade val="50000"/>
+                                </a:schemeClr>
+                              </a:lnRef>
+                              <a:fillRef idx="1">
+                                <a:schemeClr val="accent1"/>
+                              </a:fillRef>
+                              <a:effectRef idx="0">
+                                <a:schemeClr val="accent1"/>
+                              </a:effectRef>
+                              <a:fontRef idx="minor">
+                                <a:schemeClr val="lt1"/>
+                              </a:fontRef>
+                            </wps:style>
+                            <wps:bodyPr rot="0" spcFirstLastPara="0" vertOverflow="overflow" horzOverflow="overflow" vert="horz" wrap="square" lIns="91440" tIns="45720" rIns="91440" bIns="45720" numCol="1" spcCol="0" rtlCol="0" fromWordArt="0" anchor="ctr" anchorCtr="0" forceAA="0" compatLnSpc="1">
+                              <a:prstTxWarp prst="textNoShape">
+                                <a:avLst/>
+                              </a:prstTxWarp>
+                              <a:noAutofit/>
+                            </wps:bodyPr>
+                          </wps:wsp>
+                        </a:graphicData>
+                      </a:graphic>
+                      <wp14:sizeRelH relativeFrom="margin">
+                        <wp14:pctWidth>0</wp14:pctWidth>
+                      </wp14:sizeRelH>
+                      <wp14:sizeRelV relativeFrom="margin">
+                        <wp14:pctHeight>0</wp14:pctHeight>
+                      </wp14:sizeRelV>
+                    </wp:anchor>
+                  </w:drawing>
+                </mc:Choice>
+                <mc:Fallback>
+                  <w:pict>
+                    <v:shapetype w14:anchorId="55A31768" id="_x0000_t13" coordsize="21600,21600" o:spt="13" adj="16200,5400" path="m@0,l@0@1,0@1,0@2@0@2@0,21600,21600,10800xe">
+                      <v:stroke joinstyle="miter"/>
+                      <v:formulas>
+                        <v:f eqn="val #0"/>
+                        <v:f eqn="val #1"/>
+                        <v:f eqn="sum height 0 #1"/>
+                        <v:f eqn="sum 10800 0 #1"/>
+                        <v:f eqn="sum width 0 #0"/>
+                        <v:f eqn="prod @4 @3 10800"/>
+                        <v:f eqn="sum width 0 @5"/>
+                      </v:formulas>
+                      <v:path o:connecttype="custom" o:connectlocs="@0,0;0,10800;@0,21600;21600,10800" o:connectangles="270,180,90,0" textboxrect="0,@1,@6,@2"/>
+                      <v:handles>
+                        <v:h position="#0,#1" xrange="0,21600" yrange="0,10800"/>
+                      </v:handles>
+                    </v:shapetype>
+                    <v:shape id="Arrow: Right 36" o:spid="_x0000_s1026" type="#_x0000_t13" style="position:absolute;margin-left:281.5pt;margin-top:22pt;width:28.2pt;height:29.35pt;z-index:251667456;visibility:visible;mso-wrap-style:square;mso-width-percent:0;mso-height-percent:0;mso-wrap-distance-left:9pt;mso-wrap-distance-top:0;mso-wrap-distance-right:9pt;mso-wrap-distance-bottom:0;mso-position-horizontal:absolute;mso-position-horizontal-relative:text;mso-position-vertical:absolute;mso-position-vertical-relative:text;mso-width-percent:0;mso-height-percent:0;mso-width-relative:margin;mso-height-relative:margin;v-text-anchor:middle" o:gfxdata="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" adj="10800" fillcolor="#4a66ac [3204]" strokecolor="#243255 [1604]" strokeweight="2pt"/>
+                  </w:pict>
+                </mc:Fallback>
+              </mc:AlternateContent>
+            </w:r>
+            <w:r>
+              <w:rPr>
+                <w:noProof/>
+              </w:rPr>
+              <mc:AlternateContent>
+                <mc:Choice Requires="wps">
+                  <w:drawing>
+                    <wp:anchor distT="0" distB="0" distL="114300" distR="114300" simplePos="0" relativeHeight="251661312" behindDoc="0" locked="0" layoutInCell="1" allowOverlap="1" wp14:anchorId="70B71107" wp14:editId="2D6745AE">
+                      <wp:simplePos x="0" y="0"/>
+                      <wp:positionH relativeFrom="column">
+                        <wp:posOffset>-1125855</wp:posOffset>
+                      </wp:positionH>
+                      <wp:positionV relativeFrom="paragraph">
+                        <wp:posOffset>274320</wp:posOffset>
+                      </wp:positionV>
+                      <wp:extent cx="358140" cy="372745"/>
+                      <wp:effectExtent l="0" t="19050" r="41910" b="46355"/>
+                      <wp:wrapNone/>
+                      <wp:docPr id="33" name="Arrow: Right 33"/>
+                      <wp:cNvGraphicFramePr/>
+                      <a:graphic xmlns:a="http://schemas.openxmlformats.org/drawingml/2006/main">
+                        <a:graphicData uri="http://schemas.microsoft.com/office/word/2010/wordprocessingShape">
+                          <wps:wsp>
+                            <wps:cNvSpPr/>
+                            <wps:spPr>
+                              <a:xfrm>
+                                <a:off x="0" y="0"/>
+                                <a:ext cx="358140" cy="372745"/>
+                              </a:xfrm>
+                              <a:prstGeom prst="rightArrow">
+                                <a:avLst/>
+                              </a:prstGeom>
+                            </wps:spPr>
+                            <wps:style>
+                              <a:lnRef idx="2">
+                                <a:schemeClr val="accent1">
+                                  <a:shade val="50000"/>
+                                </a:schemeClr>
+                              </a:lnRef>
+                              <a:fillRef idx="1">
+                                <a:schemeClr val="accent1"/>
+                              </a:fillRef>
+                              <a:effectRef idx="0">
+                                <a:schemeClr val="accent1"/>
+                              </a:effectRef>
+                              <a:fontRef idx="minor">
+                                <a:schemeClr val="lt1"/>
+                              </a:fontRef>
+                            </wps:style>
+                            <wps:bodyPr rot="0" spcFirstLastPara="0" vertOverflow="overflow" horzOverflow="overflow" vert="horz" wrap="square" lIns="91440" tIns="45720" rIns="91440" bIns="45720" numCol="1" spcCol="0" rtlCol="0" fromWordArt="0" anchor="ctr" anchorCtr="0" forceAA="0" compatLnSpc="1">
+                              <a:prstTxWarp prst="textNoShape">
+                                <a:avLst/>
+                              </a:prstTxWarp>
+                              <a:noAutofit/>
+                            </wps:bodyPr>
+                          </wps:wsp>
+                        </a:graphicData>
+                      </a:graphic>
+                      <wp14:sizeRelH relativeFrom="margin">
+                        <wp14:pctWidth>0</wp14:pctWidth>
+                      </wp14:sizeRelH>
+                      <wp14:sizeRelV relativeFrom="margin">
+                        <wp14:pctHeight>0</wp14:pctHeight>
+                      </wp14:sizeRelV>
+                    </wp:anchor>
+                  </w:drawing>
+                </mc:Choice>
+                <mc:Fallback>
+                  <w:pict>
+                    <v:shape w14:anchorId="3945FC7C" id="Arrow: Right 33" o:spid="_x0000_s1026" type="#_x0000_t13" style="position:absolute;margin-left:-88.65pt;margin-top:21.6pt;width:28.2pt;height:29.35pt;z-index:251661312;visibility:visible;mso-wrap-style:square;mso-width-percent:0;mso-height-percent:0;mso-wrap-distance-left:9pt;mso-wrap-distance-top:0;mso-wrap-distance-right:9pt;mso-wrap-distance-bottom:0;mso-position-horizontal:absolute;mso-position-horizontal-relative:text;mso-position-vertical:absolute;mso-position-vertical-relative:text;mso-width-percent:0;mso-height-percent:0;mso-width-relative:margin;mso-height-relative:margin;v-text-anchor:middle" o:gfxdata="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" adj="10800" fillcolor="#4a66ac [3204]" strokecolor="#243255 [1604]" strokeweight="2pt"/>
+                  </w:pict>
+                </mc:Fallback>
+              </mc:AlternateContent>
+            </w:r>
+            <w:r>
+              <w:rPr>
+                <w:noProof/>
+              </w:rPr>
+              <mc:AlternateContent>
+                <mc:Choice Requires="wps">
+                  <w:drawing>
+                    <wp:anchor distT="0" distB="0" distL="114300" distR="114300" simplePos="0" relativeHeight="251665408" behindDoc="0" locked="0" layoutInCell="1" allowOverlap="1" wp14:anchorId="4D573FC3" wp14:editId="1E86AD00">
+                      <wp:simplePos x="0" y="0"/>
+                      <wp:positionH relativeFrom="column">
+                        <wp:posOffset>1065530</wp:posOffset>
+                      </wp:positionH>
+                      <wp:positionV relativeFrom="paragraph">
+                        <wp:posOffset>276860</wp:posOffset>
+                      </wp:positionV>
+                      <wp:extent cx="358140" cy="372745"/>
+                      <wp:effectExtent l="0" t="19050" r="41910" b="46355"/>
+                      <wp:wrapNone/>
+                      <wp:docPr id="35" name="Arrow: Right 35"/>
+                      <wp:cNvGraphicFramePr/>
+                      <a:graphic xmlns:a="http://schemas.openxmlformats.org/drawingml/2006/main">
+                        <a:graphicData uri="http://schemas.microsoft.com/office/word/2010/wordprocessingShape">
+                          <wps:wsp>
+                            <wps:cNvSpPr/>
+                            <wps:spPr>
+                              <a:xfrm>
+                                <a:off x="0" y="0"/>
+                                <a:ext cx="358140" cy="372745"/>
+                              </a:xfrm>
+                              <a:prstGeom prst="rightArrow">
+                                <a:avLst/>
+                              </a:prstGeom>
+                            </wps:spPr>
+                            <wps:style>
+                              <a:lnRef idx="2">
+                                <a:schemeClr val="accent1">
+                                  <a:shade val="50000"/>
+                                </a:schemeClr>
+                              </a:lnRef>
+                              <a:fillRef idx="1">
+                                <a:schemeClr val="accent1"/>
+                              </a:fillRef>
+                              <a:effectRef idx="0">
+                                <a:schemeClr val="accent1"/>
+                              </a:effectRef>
+                              <a:fontRef idx="minor">
+                                <a:schemeClr val="lt1"/>
+                              </a:fontRef>
+                            </wps:style>
+                            <wps:bodyPr rot="0" spcFirstLastPara="0" vertOverflow="overflow" horzOverflow="overflow" vert="horz" wrap="square" lIns="91440" tIns="45720" rIns="91440" bIns="45720" numCol="1" spcCol="0" rtlCol="0" fromWordArt="0" anchor="ctr" anchorCtr="0" forceAA="0" compatLnSpc="1">
+                              <a:prstTxWarp prst="textNoShape">
+                                <a:avLst/>
+                              </a:prstTxWarp>
+                              <a:noAutofit/>
+                            </wps:bodyPr>
+                          </wps:wsp>
+                        </a:graphicData>
+                      </a:graphic>
+                      <wp14:sizeRelH relativeFrom="margin">
+                        <wp14:pctWidth>0</wp14:pctWidth>
+                      </wp14:sizeRelH>
+                      <wp14:sizeRelV relativeFrom="margin">
+                        <wp14:pctHeight>0</wp14:pctHeight>
+                      </wp14:sizeRelV>
+                    </wp:anchor>
+                  </w:drawing>
+                </mc:Choice>
+                <mc:Fallback>
+                  <w:pict>
+                    <v:shape w14:anchorId="05F6C300" id="Arrow: Right 35" o:spid="_x0000_s1026" type="#_x0000_t13" style="position:absolute;margin-left:83.9pt;margin-top:21.8pt;width:28.2pt;height:29.35pt;z-index:251665408;visibility:visible;mso-wrap-style:square;mso-width-percent:0;mso-height-percent:0;mso-wrap-distance-left:9pt;mso-wrap-distance-top:0;mso-wrap-distance-right:9pt;mso-wrap-distance-bottom:0;mso-position-horizontal:absolute;mso-position-horizontal-relative:text;mso-position-vertical:absolute;mso-position-vertical-relative:text;mso-width-percent:0;mso-height-percent:0;mso-width-relative:margin;mso-height-relative:margin;v-text-anchor:middle" o:gfxdata="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" adj="10800" fillcolor="#4a66ac [3204]" strokecolor="#243255 [1604]" strokeweight="2pt"/>
+                  </w:pict>
+                </mc:Fallback>
+              </mc:AlternateContent>
+            </w:r>
+            <w:r>
+              <w:rPr>
+                <w:noProof/>
+              </w:rPr>
+              <mc:AlternateContent>
+                <mc:Choice Requires="wps">
+                  <w:drawing>
+                    <wp:anchor distT="0" distB="0" distL="114300" distR="114300" simplePos="0" relativeHeight="251663360" behindDoc="0" locked="0" layoutInCell="1" allowOverlap="1" wp14:anchorId="7B40D49A" wp14:editId="54004960">
+                      <wp:simplePos x="0" y="0"/>
+                      <wp:positionH relativeFrom="column">
+                        <wp:posOffset>-162560</wp:posOffset>
+                      </wp:positionH>
+                      <wp:positionV relativeFrom="paragraph">
+                        <wp:posOffset>278765</wp:posOffset>
+                      </wp:positionV>
+                      <wp:extent cx="358140" cy="372745"/>
+                      <wp:effectExtent l="0" t="19050" r="41910" b="46355"/>
+                      <wp:wrapNone/>
+                      <wp:docPr id="34" name="Arrow: Right 34"/>
+                      <wp:cNvGraphicFramePr/>
+                      <a:graphic xmlns:a="http://schemas.openxmlformats.org/drawingml/2006/main">
+                        <a:graphicData uri="http://schemas.microsoft.com/office/word/2010/wordprocessingShape">
+                          <wps:wsp>
+                            <wps:cNvSpPr/>
+                            <wps:spPr>
+                              <a:xfrm>
+                                <a:off x="0" y="0"/>
+                                <a:ext cx="358140" cy="372745"/>
+                              </a:xfrm>
+                              <a:prstGeom prst="rightArrow">
+                                <a:avLst/>
+                              </a:prstGeom>
+                            </wps:spPr>
+                            <wps:style>
+                              <a:lnRef idx="2">
+                                <a:schemeClr val="accent1">
+                                  <a:shade val="50000"/>
+                                </a:schemeClr>
+                              </a:lnRef>
+                              <a:fillRef idx="1">
+                                <a:schemeClr val="accent1"/>
+                              </a:fillRef>
+                              <a:effectRef idx="0">
+                                <a:schemeClr val="accent1"/>
+                              </a:effectRef>
+                              <a:fontRef idx="minor">
+                                <a:schemeClr val="lt1"/>
+                              </a:fontRef>
+                            </wps:style>
+                            <wps:bodyPr rot="0" spcFirstLastPara="0" vertOverflow="overflow" horzOverflow="overflow" vert="horz" wrap="square" lIns="91440" tIns="45720" rIns="91440" bIns="45720" numCol="1" spcCol="0" rtlCol="0" fromWordArt="0" anchor="ctr" anchorCtr="0" forceAA="0" compatLnSpc="1">
+                              <a:prstTxWarp prst="textNoShape">
+                                <a:avLst/>
+                              </a:prstTxWarp>
+                              <a:noAutofit/>
+                            </wps:bodyPr>
+                          </wps:wsp>
+                        </a:graphicData>
+                      </a:graphic>
+                      <wp14:sizeRelH relativeFrom="margin">
+                        <wp14:pctWidth>0</wp14:pctWidth>
+                      </wp14:sizeRelH>
+                      <wp14:sizeRelV relativeFrom="margin">
+                        <wp14:pctHeight>0</wp14:pctHeight>
+                      </wp14:sizeRelV>
+                    </wp:anchor>
+                  </w:drawing>
+                </mc:Choice>
+                <mc:Fallback>
+                  <w:pict>
+                    <v:shape w14:anchorId="0F321697" id="Arrow: Right 34" o:spid="_x0000_s1026" type="#_x0000_t13" style="position:absolute;margin-left:-12.8pt;margin-top:21.95pt;width:28.2pt;height:29.35pt;z-index:251663360;visibility:visible;mso-wrap-style:square;mso-width-percent:0;mso-height-percent:0;mso-wrap-distance-left:9pt;mso-wrap-distance-top:0;mso-wrap-distance-right:9pt;mso-wrap-distance-bottom:0;mso-position-horizontal:absolute;mso-position-horizontal-relative:text;mso-position-vertical:absolute;mso-position-vertical-relative:text;mso-width-percent:0;mso-height-percent:0;mso-width-relative:margin;mso-height-relative:margin;v-text-anchor:middle" o:gfxdata="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" adj="10800" fillcolor="#4a66ac [3204]" strokecolor="#243255 [1604]" strokeweight="2pt"/>
+                  </w:pict>
+                </mc:Fallback>
+              </mc:AlternateContent>
+            </w:r>
+            <w:r>
+              <w:rPr>
+                <w:noProof/>
+              </w:rPr>
+              <mc:AlternateContent>
+                <mc:Choice Requires="wps">
+                  <w:drawing>
+                    <wp:anchor distT="0" distB="0" distL="114300" distR="114300" simplePos="0" relativeHeight="251660288" behindDoc="0" locked="0" layoutInCell="1" allowOverlap="1" wp14:anchorId="14C21928" wp14:editId="0A6DE4F5">
+                      <wp:simplePos x="0" y="0"/>
+                      <wp:positionH relativeFrom="column">
+                        <wp:posOffset>207645</wp:posOffset>
+                      </wp:positionH>
+                      <wp:positionV relativeFrom="paragraph">
+                        <wp:posOffset>381635</wp:posOffset>
+                      </wp:positionV>
+                      <wp:extent cx="401955" cy="438785"/>
+                      <wp:effectExtent l="0" t="0" r="17145" b="18415"/>
+                      <wp:wrapNone/>
+                      <wp:docPr id="32" name="Oval 32"/>
+                      <wp:cNvGraphicFramePr/>
+                      <a:graphic xmlns:a="http://schemas.openxmlformats.org/drawingml/2006/main">
+                        <a:graphicData uri="http://schemas.microsoft.com/office/word/2010/wordprocessingShape">
+                          <wps:wsp>
+                            <wps:cNvSpPr/>
+                            <wps:spPr>
+                              <a:xfrm>
+                                <a:off x="0" y="0"/>
+                                <a:ext cx="401955" cy="438785"/>
+                              </a:xfrm>
+                              <a:prstGeom prst="ellipse">
+                                <a:avLst/>
+                              </a:prstGeom>
+                              <a:noFill/>
+                              <a:ln>
+                                <a:solidFill>
+                                  <a:schemeClr val="bg2">
+                                    <a:lumMod val="50000"/>
+                                  </a:schemeClr>
+                                </a:solidFill>
+                              </a:ln>
+                            </wps:spPr>
+                            <wps:style>
+                              <a:lnRef idx="2">
+                                <a:schemeClr val="accent1">
+                                  <a:shade val="50000"/>
+                                </a:schemeClr>
+                              </a:lnRef>
+                              <a:fillRef idx="1">
+                                <a:schemeClr val="accent1"/>
+                              </a:fillRef>
+                              <a:effectRef idx="0">
+                                <a:schemeClr val="accent1"/>
+                              </a:effectRef>
+                              <a:fontRef idx="minor">
+                                <a:schemeClr val="lt1"/>
+                              </a:fontRef>
+                            </wps:style>
+                            <wps:bodyPr rot="0" spcFirstLastPara="0" vertOverflow="overflow" horzOverflow="overflow" vert="horz" wrap="square" lIns="91440" tIns="45720" rIns="91440" bIns="45720" numCol="1" spcCol="0" rtlCol="0" fromWordArt="0" anchor="ctr" anchorCtr="0" forceAA="0" compatLnSpc="1">
+                              <a:prstTxWarp prst="textNoShape">
+                                <a:avLst/>
+                              </a:prstTxWarp>
+                              <a:noAutofit/>
+                            </wps:bodyPr>
+                          </wps:wsp>
+                        </a:graphicData>
+                      </a:graphic>
+                      <wp14:sizeRelH relativeFrom="margin">
+                        <wp14:pctWidth>0</wp14:pctWidth>
+                      </wp14:sizeRelH>
+                      <wp14:sizeRelV relativeFrom="margin">
+                        <wp14:pctHeight>0</wp14:pctHeight>
+                      </wp14:sizeRelV>
+                    </wp:anchor>
+                  </w:drawing>
+                </mc:Choice>
+                <mc:Fallback>
+                  <w:pict>
+                    <v:oval w14:anchorId="27F734DD" id="Oval 32" o:spid="_x0000_s1026" style="position:absolute;margin-left:16.35pt;margin-top:30.05pt;width:31.65pt;height:34.55pt;z-index:251660288;visibility:visible;mso-wrap-style:square;mso-width-percent:0;mso-height-percent:0;mso-wrap-distance-left:9pt;mso-wrap-distance-top:0;mso-wrap-distance-right:9pt;mso-wrap-distance-bottom:0;mso-position-horizontal:absolute;mso-position-horizontal-relative:text;mso-position-vertical:absolute;mso-position-vertical-relative:text;mso-width-percent:0;mso-height-percent:0;mso-width-relative:margin;mso-height-relative:margin;v-text-anchor:middle" o:gfxdata="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" filled="f" strokecolor="#0e56c3 [1614]" strokeweight="2pt"/>
+                  </w:pict>
+                </mc:Fallback>
+              </mc:AlternateContent>
+            </w:r>
+            <w:r>
+              <w:rPr>
+                <w:noProof/>
+              </w:rPr>
+              <w:drawing>
+                <wp:inline distT="0" distB="0" distL="0" distR="0" wp14:anchorId="456F8248" wp14:editId="34F55363">
+                  <wp:extent cx="1227201" cy="1031910"/>
+                  <wp:effectExtent l="0" t="0" r="0" b="0"/>
+                  <wp:docPr id="31" name="Picture 31"/>
+                  <wp:cNvGraphicFramePr>
+                    <a:graphicFrameLocks xmlns:a="http://schemas.openxmlformats.org/drawingml/2006/main" noChangeAspect="1"/>
+                  </wp:cNvGraphicFramePr>
+                  <a:graphic xmlns:a="http://schemas.openxmlformats.org/drawingml/2006/main">
+                    <a:graphicData uri="http://schemas.openxmlformats.org/drawingml/2006/picture">
+                      <pic:pic xmlns:pic="http://schemas.openxmlformats.org/drawingml/2006/picture">
+                        <pic:nvPicPr>
+                          <pic:cNvPr id="1" name=""/>
+                          <pic:cNvPicPr/>
+                        </pic:nvPicPr>
+                        <pic:blipFill>
+                          <a:blip r:embed="rId24"/>
+                          <a:stretch>
+                            <a:fillRect/>
+                          </a:stretch>
+                        </pic:blipFill>
+                        <pic:spPr>
+                          <a:xfrm>
+                            <a:off x="0" y="0"/>
+                            <a:ext cx="1238063" cy="1041044"/>
+                          </a:xfrm>
+                          <a:prstGeom prst="rect">
+                            <a:avLst/>
+                          </a:prstGeom>
+                        </pic:spPr>
+                      </pic:pic>
+                    </a:graphicData>
+                  </a:graphic>
+                </wp:inline>
+              </w:drawing>
+            </w:r>
+          </w:p>
+        </w:tc>
+        <w:tc>
+          <w:tcPr>
+            <w:tcW w:w="3884" w:type="dxa"/>
+            <w:vAlign w:val="center"/>
+          </w:tcPr>
+          <w:p>
+            <w:pPr>
+              <w:ind w:firstLine="0"/>
+              <w:jc w:val="center"/>
+            </w:pPr>
+            <w:r>
+              <w:rPr>
+                <w:noProof/>
+              </w:rPr>
+              <w:drawing>
+                <wp:inline distT="0" distB="0" distL="0" distR="0" wp14:anchorId="05949602" wp14:editId="428CC246">
+                  <wp:extent cx="2354013" cy="760781"/>
+                  <wp:effectExtent l="0" t="0" r="8255" b="1270"/>
+                  <wp:docPr id="30" name="Picture 30"/>
+                  <wp:cNvGraphicFramePr>
+                    <a:graphicFrameLocks xmlns:a="http://schemas.openxmlformats.org/drawingml/2006/main" noChangeAspect="1"/>
+                  </wp:cNvGraphicFramePr>
+                  <a:graphic xmlns:a="http://schemas.openxmlformats.org/drawingml/2006/main">
+                    <a:graphicData uri="http://schemas.openxmlformats.org/drawingml/2006/picture">
+                      <pic:pic xmlns:pic="http://schemas.openxmlformats.org/drawingml/2006/picture">
+                        <pic:nvPicPr>
+                          <pic:cNvPr id="1" name=""/>
+                          <pic:cNvPicPr/>
+                        </pic:nvPicPr>
+                        <pic:blipFill>
+                          <a:blip r:embed="rId25"/>
+                          <a:stretch>
+                            <a:fillRect/>
+                          </a:stretch>
+                        </pic:blipFill>
+                        <pic:spPr>
+                          <a:xfrm>
+                            <a:off x="0" y="0"/>
+                            <a:ext cx="2382444" cy="769970"/>
+                          </a:xfrm>
+                          <a:prstGeom prst="rect">
+                            <a:avLst/>
+                          </a:prstGeom>
+                        </pic:spPr>
+                      </pic:pic>
+                    </a:graphicData>
+                  </a:graphic>
+                </wp:inline>
+              </w:drawing>
+            </w:r>
+          </w:p>
+        </w:tc>
+        <w:tc>
+          <w:tcPr>
+            <w:tcW w:w="1370" w:type="dxa"/>
+            <w:vAlign w:val="center"/>
+          </w:tcPr>
+          <w:p>
+            <w:pPr>
+              <w:ind w:firstLine="0"/>
+              <w:jc w:val="center"/>
+            </w:pPr>
+            <w:r>
+              <w:rPr>
+                <w:noProof/>
+              </w:rPr>
+              <w:drawing>
+                <wp:inline distT="0" distB="0" distL="0" distR="0" wp14:anchorId="7E822476" wp14:editId="2D05D1F2">
+                  <wp:extent cx="733527" cy="619211"/>
+                  <wp:effectExtent l="0" t="0" r="9525" b="9525"/>
+                  <wp:docPr id="28" name="Picture 28"/>
+                  <wp:cNvGraphicFramePr>
+                    <a:graphicFrameLocks xmlns:a="http://schemas.openxmlformats.org/drawingml/2006/main" noChangeAspect="1"/>
+                  </wp:cNvGraphicFramePr>
+                  <a:graphic xmlns:a="http://schemas.openxmlformats.org/drawingml/2006/main">
+                    <a:graphicData uri="http://schemas.openxmlformats.org/drawingml/2006/picture">
+                      <pic:pic xmlns:pic="http://schemas.openxmlformats.org/drawingml/2006/picture">
+                        <pic:nvPicPr>
+                          <pic:cNvPr id="1" name=""/>
+                          <pic:cNvPicPr/>
+                        </pic:nvPicPr>
+                        <pic:blipFill>
+                          <a:blip r:embed="rId26"/>
+                          <a:stretch>
+                            <a:fillRect/>
+                          </a:stretch>
+                        </pic:blipFill>
+                        <pic:spPr>
+                          <a:xfrm>
+                            <a:off x="0" y="0"/>
+                            <a:ext cx="733527" cy="619211"/>
+                          </a:xfrm>
+                          <a:prstGeom prst="rect">
+                            <a:avLst/>
+                          </a:prstGeom>
+                        </pic:spPr>
+                      </pic:pic>
+                    </a:graphicData>
+                  </a:graphic>
+                </wp:inline>
+              </w:drawing>
+            </w:r>
+          </w:p>
+        </w:tc>
+      </w:tr>
+    </w:tbl>
+    <w:p>
+      <w:pPr>
+        <w:ind w:firstLine="0"/>
+        <w:jc w:val="both"/>
+      </w:pPr>
+    </w:p>
+    <w:p>
+      <w:pPr>
+        <w:ind w:firstLine="0"/>
+        <w:jc w:val="both"/>
+      </w:pPr>
+      <w:r>
+        <w:t>Al terminar, la terminal además mostrará un mensaje “</w:t>
+      </w:r>
+      <w:r>
+        <w:t>is stub and send flash finish</w:t>
+      </w:r>
+      <w:r>
+        <w:t>”.</w:t>
+      </w:r>
+    </w:p>
+    <w:p>
+      <w:pPr>
+        <w:ind w:firstLine="0"/>
+        <w:jc w:val="both"/>
+      </w:pPr>
+    </w:p>
+    <w:p>
+      <w:pPr>
+        <w:ind w:firstLine="0"/>
+        <w:jc w:val="both"/>
+      </w:pPr>
+      <w:r>
+        <w:t xml:space="preserve">El dispositivo ESP32 ya se encuentra programado y listo para su uso. En caso de </w:t>
+      </w:r>
+      <w:r>
+        <w:t xml:space="preserve">precisar corroborar el correcto grabado de la aplicación </w:t>
+      </w:r>
+      <w:r>
+        <w:t xml:space="preserve">previo a su montaje, reiniciar el módulo mediante el boton de </w:t>
+      </w:r>
+      <w:r>
+        <w:rPr>
+          <w:b/>
+          <w:bCs/>
+        </w:rPr>
+        <w:t>RESET</w:t>
+      </w:r>
+      <w:r>
+        <w:t xml:space="preserve"> y probar la</w:t>
+      </w:r>
+      <w:r>
+        <w:t>s funcionalidad de la</w:t>
+      </w:r>
+      <w:r>
+        <w:t xml:space="preserve"> aplicación.</w:t>
+      </w:r>
+    </w:p>
     <w:sectPr>
-      <w:headerReference w:type="default" r:id="rId17"/>
-      <w:footerReference w:type="default" r:id="rId18"/>
-      <w:headerReference w:type="first" r:id="rId19"/>
-      <w:footerReference w:type="first" r:id="rId20"/>
+      <w:headerReference w:type="default" r:id="rId27"/>
+      <w:footerReference w:type="default" r:id="rId28"/>
+      <w:headerReference w:type="first" r:id="rId29"/>
+      <w:footerReference w:type="first" r:id="rId30"/>
       <w:pgSz w:w="12240" w:h="15840" w:code="1"/>
       <w:pgMar w:top="1417" w:right="474" w:bottom="1417" w:left="1701" w:header="708" w:footer="708" w:gutter="0"/>
       <w:cols w:space="708"/>
@@ -12704,6 +14584,72 @@
     <w:p>
       <w:r>
         <w:continuationSeparator/>
+      </w:r>
+    </w:p>
+  </w:footnote>
+  <w:footnote w:id="1">
+    <w:p>
+      <w:pPr>
+        <w:pStyle w:val="FootnoteText"/>
+        <w:ind w:firstLine="0"/>
+        <w:rPr>
+          <w:lang w:val="es-419"/>
+        </w:rPr>
+      </w:pPr>
+      <w:r>
+        <w:rPr>
+          <w:rStyle w:val="FootnoteReference"/>
+        </w:rPr>
+        <w:footnoteRef/>
+      </w:r>
+      <w:r>
+        <w:t xml:space="preserve"> </w:t>
+      </w:r>
+      <w:r>
+        <w:rPr>
+          <w:lang w:val="es-419"/>
+        </w:rPr>
+        <w:t xml:space="preserve">Notar que el valor actual bien podría corresponderse con cualquiera de las sitaciones: </w:t>
+      </w:r>
+      <w:r>
+        <w:rPr>
+          <w:i/>
+          <w:iCs/>
+          <w:lang w:val="es-419"/>
+        </w:rPr>
+        <w:t xml:space="preserve">timer </w:t>
+      </w:r>
+      <w:r>
+        <w:rPr>
+          <w:lang w:val="es-419"/>
+        </w:rPr>
+        <w:t>correspo</w:t>
+      </w:r>
+      <w:r>
+        <w:rPr>
+          <w:lang w:val="es-419"/>
+        </w:rPr>
+        <w:t>n</w:t>
+      </w:r>
+      <w:r>
+        <w:rPr>
+          <w:lang w:val="es-419"/>
+        </w:rPr>
+        <w:t xml:space="preserve">de a </w:t>
+      </w:r>
+      <w:r>
+        <w:rPr>
+          <w:i/>
+          <w:iCs/>
+          <w:lang w:val="es-419"/>
+        </w:rPr>
+        <w:t>chukker</w:t>
+      </w:r>
+      <w:r>
+        <w:rPr>
+          <w:lang w:val="es-419"/>
+        </w:rPr>
+        <w:t>, tiempo extendido o intervalo de descanso.</w:t>
       </w:r>
     </w:p>
   </w:footnote>
@@ -13303,6 +15249,92 @@
     </w:lvl>
   </w:abstractNum>
   <w:abstractNum w:abstractNumId="2" w15:restartNumberingAfterBreak="0">
+    <w:nsid w:val="0D7E581D"/>
+    <w:multiLevelType w:val="hybridMultilevel"/>
+    <w:tmpl w:val="CC240664"/>
+    <w:lvl w:ilvl="0" w:tplc="2C0A000F">
+      <w:start w:val="1"/>
+      <w:numFmt w:val="decimal"/>
+      <w:lvlText w:val="%1."/>
+      <w:lvlJc w:val="left"/>
+      <w:pPr>
+        <w:ind w:left="720" w:hanging="360"/>
+      </w:pPr>
+    </w:lvl>
+    <w:lvl w:ilvl="1" w:tplc="2C0A0019" w:tentative="1">
+      <w:start w:val="1"/>
+      <w:numFmt w:val="lowerLetter"/>
+      <w:lvlText w:val="%2."/>
+      <w:lvlJc w:val="left"/>
+      <w:pPr>
+        <w:ind w:left="1440" w:hanging="360"/>
+      </w:pPr>
+    </w:lvl>
+    <w:lvl w:ilvl="2" w:tplc="2C0A001B" w:tentative="1">
+      <w:start w:val="1"/>
+      <w:numFmt w:val="lowerRoman"/>
+      <w:lvlText w:val="%3."/>
+      <w:lvlJc w:val="right"/>
+      <w:pPr>
+        <w:ind w:left="2160" w:hanging="180"/>
+      </w:pPr>
+    </w:lvl>
+    <w:lvl w:ilvl="3" w:tplc="2C0A000F" w:tentative="1">
+      <w:start w:val="1"/>
+      <w:numFmt w:val="decimal"/>
+      <w:lvlText w:val="%4."/>
+      <w:lvlJc w:val="left"/>
+      <w:pPr>
+        <w:ind w:left="2880" w:hanging="360"/>
+      </w:pPr>
+    </w:lvl>
+    <w:lvl w:ilvl="4" w:tplc="2C0A0019" w:tentative="1">
+      <w:start w:val="1"/>
+      <w:numFmt w:val="lowerLetter"/>
+      <w:lvlText w:val="%5."/>
+      <w:lvlJc w:val="left"/>
+      <w:pPr>
+        <w:ind w:left="3600" w:hanging="360"/>
+      </w:pPr>
+    </w:lvl>
+    <w:lvl w:ilvl="5" w:tplc="2C0A001B" w:tentative="1">
+      <w:start w:val="1"/>
+      <w:numFmt w:val="lowerRoman"/>
+      <w:lvlText w:val="%6."/>
+      <w:lvlJc w:val="right"/>
+      <w:pPr>
+        <w:ind w:left="4320" w:hanging="180"/>
+      </w:pPr>
+    </w:lvl>
+    <w:lvl w:ilvl="6" w:tplc="2C0A000F" w:tentative="1">
+      <w:start w:val="1"/>
+      <w:numFmt w:val="decimal"/>
+      <w:lvlText w:val="%7."/>
+      <w:lvlJc w:val="left"/>
+      <w:pPr>
+        <w:ind w:left="5040" w:hanging="360"/>
+      </w:pPr>
+    </w:lvl>
+    <w:lvl w:ilvl="7" w:tplc="2C0A0019" w:tentative="1">
+      <w:start w:val="1"/>
+      <w:numFmt w:val="lowerLetter"/>
+      <w:lvlText w:val="%8."/>
+      <w:lvlJc w:val="left"/>
+      <w:pPr>
+        <w:ind w:left="5760" w:hanging="360"/>
+      </w:pPr>
+    </w:lvl>
+    <w:lvl w:ilvl="8" w:tplc="2C0A001B" w:tentative="1">
+      <w:start w:val="1"/>
+      <w:numFmt w:val="lowerRoman"/>
+      <w:lvlText w:val="%9."/>
+      <w:lvlJc w:val="right"/>
+      <w:pPr>
+        <w:ind w:left="6480" w:hanging="180"/>
+      </w:pPr>
+    </w:lvl>
+  </w:abstractNum>
+  <w:abstractNum w:abstractNumId="3" w15:restartNumberingAfterBreak="0">
     <w:nsid w:val="0DB20E4A"/>
     <w:multiLevelType w:val="hybridMultilevel"/>
     <w:tmpl w:val="E334ED50"/>
@@ -13415,7 +15447,7 @@
       </w:rPr>
     </w:lvl>
   </w:abstractNum>
-  <w:abstractNum w:abstractNumId="3" w15:restartNumberingAfterBreak="0">
+  <w:abstractNum w:abstractNumId="4" w15:restartNumberingAfterBreak="0">
     <w:nsid w:val="10582EA8"/>
     <w:multiLevelType w:val="hybridMultilevel"/>
     <w:tmpl w:val="275682BA"/>
@@ -13528,7 +15560,7 @@
       </w:rPr>
     </w:lvl>
   </w:abstractNum>
-  <w:abstractNum w:abstractNumId="4" w15:restartNumberingAfterBreak="0">
+  <w:abstractNum w:abstractNumId="5" w15:restartNumberingAfterBreak="0">
     <w:nsid w:val="1C6037FE"/>
     <w:multiLevelType w:val="hybridMultilevel"/>
     <w:tmpl w:val="737CF642"/>
@@ -13641,7 +15673,7 @@
       </w:rPr>
     </w:lvl>
   </w:abstractNum>
-  <w:abstractNum w:abstractNumId="5" w15:restartNumberingAfterBreak="0">
+  <w:abstractNum w:abstractNumId="6" w15:restartNumberingAfterBreak="0">
     <w:nsid w:val="269E3FE5"/>
     <w:multiLevelType w:val="hybridMultilevel"/>
     <w:tmpl w:val="F0C8AE9E"/>
@@ -13727,7 +15759,7 @@
       </w:pPr>
     </w:lvl>
   </w:abstractNum>
-  <w:abstractNum w:abstractNumId="6" w15:restartNumberingAfterBreak="0">
+  <w:abstractNum w:abstractNumId="7" w15:restartNumberingAfterBreak="0">
     <w:nsid w:val="282D13C6"/>
     <w:multiLevelType w:val="hybridMultilevel"/>
     <w:tmpl w:val="B1AA3658"/>
@@ -13840,7 +15872,7 @@
       </w:rPr>
     </w:lvl>
   </w:abstractNum>
-  <w:abstractNum w:abstractNumId="7" w15:restartNumberingAfterBreak="0">
+  <w:abstractNum w:abstractNumId="8" w15:restartNumberingAfterBreak="0">
     <w:nsid w:val="2AB76ED5"/>
     <w:multiLevelType w:val="hybridMultilevel"/>
     <w:tmpl w:val="0BCA8942"/>
@@ -13953,7 +15985,7 @@
       </w:rPr>
     </w:lvl>
   </w:abstractNum>
-  <w:abstractNum w:abstractNumId="8" w15:restartNumberingAfterBreak="0">
+  <w:abstractNum w:abstractNumId="9" w15:restartNumberingAfterBreak="0">
     <w:nsid w:val="2C8B7CF4"/>
     <w:multiLevelType w:val="hybridMultilevel"/>
     <w:tmpl w:val="D9E6DD4C"/>
@@ -14066,7 +16098,120 @@
       </w:rPr>
     </w:lvl>
   </w:abstractNum>
-  <w:abstractNum w:abstractNumId="9" w15:restartNumberingAfterBreak="0">
+  <w:abstractNum w:abstractNumId="10" w15:restartNumberingAfterBreak="0">
+    <w:nsid w:val="2DD74F84"/>
+    <w:multiLevelType w:val="hybridMultilevel"/>
+    <w:tmpl w:val="5BEE420C"/>
+    <w:lvl w:ilvl="0" w:tplc="2C0A0001">
+      <w:start w:val="1"/>
+      <w:numFmt w:val="bullet"/>
+      <w:lvlText w:val=""/>
+      <w:lvlJc w:val="left"/>
+      <w:pPr>
+        <w:ind w:left="720" w:hanging="360"/>
+      </w:pPr>
+      <w:rPr>
+        <w:rFonts w:ascii="Symbol" w:hAnsi="Symbol" w:hint="default"/>
+      </w:rPr>
+    </w:lvl>
+    <w:lvl w:ilvl="1" w:tplc="2C0A0003" w:tentative="1">
+      <w:start w:val="1"/>
+      <w:numFmt w:val="bullet"/>
+      <w:lvlText w:val="o"/>
+      <w:lvlJc w:val="left"/>
+      <w:pPr>
+        <w:ind w:left="1440" w:hanging="360"/>
+      </w:pPr>
+      <w:rPr>
+        <w:rFonts w:ascii="Courier New" w:hAnsi="Courier New" w:cs="Courier New" w:hint="default"/>
+      </w:rPr>
+    </w:lvl>
+    <w:lvl w:ilvl="2" w:tplc="2C0A0005" w:tentative="1">
+      <w:start w:val="1"/>
+      <w:numFmt w:val="bullet"/>
+      <w:lvlText w:val=""/>
+      <w:lvlJc w:val="left"/>
+      <w:pPr>
+        <w:ind w:left="2160" w:hanging="360"/>
+      </w:pPr>
+      <w:rPr>
+        <w:rFonts w:ascii="Wingdings" w:hAnsi="Wingdings" w:hint="default"/>
+      </w:rPr>
+    </w:lvl>
+    <w:lvl w:ilvl="3" w:tplc="2C0A0001" w:tentative="1">
+      <w:start w:val="1"/>
+      <w:numFmt w:val="bullet"/>
+      <w:lvlText w:val=""/>
+      <w:lvlJc w:val="left"/>
+      <w:pPr>
+        <w:ind w:left="2880" w:hanging="360"/>
+      </w:pPr>
+      <w:rPr>
+        <w:rFonts w:ascii="Symbol" w:hAnsi="Symbol" w:hint="default"/>
+      </w:rPr>
+    </w:lvl>
+    <w:lvl w:ilvl="4" w:tplc="2C0A0003" w:tentative="1">
+      <w:start w:val="1"/>
+      <w:numFmt w:val="bullet"/>
+      <w:lvlText w:val="o"/>
+      <w:lvlJc w:val="left"/>
+      <w:pPr>
+        <w:ind w:left="3600" w:hanging="360"/>
+      </w:pPr>
+      <w:rPr>
+        <w:rFonts w:ascii="Courier New" w:hAnsi="Courier New" w:cs="Courier New" w:hint="default"/>
+      </w:rPr>
+    </w:lvl>
+    <w:lvl w:ilvl="5" w:tplc="2C0A0005" w:tentative="1">
+      <w:start w:val="1"/>
+      <w:numFmt w:val="bullet"/>
+      <w:lvlText w:val=""/>
+      <w:lvlJc w:val="left"/>
+      <w:pPr>
+        <w:ind w:left="4320" w:hanging="360"/>
+      </w:pPr>
+      <w:rPr>
+        <w:rFonts w:ascii="Wingdings" w:hAnsi="Wingdings" w:hint="default"/>
+      </w:rPr>
+    </w:lvl>
+    <w:lvl w:ilvl="6" w:tplc="2C0A0001" w:tentative="1">
+      <w:start w:val="1"/>
+      <w:numFmt w:val="bullet"/>
+      <w:lvlText w:val=""/>
+      <w:lvlJc w:val="left"/>
+      <w:pPr>
+        <w:ind w:left="5040" w:hanging="360"/>
+      </w:pPr>
+      <w:rPr>
+        <w:rFonts w:ascii="Symbol" w:hAnsi="Symbol" w:hint="default"/>
+      </w:rPr>
+    </w:lvl>
+    <w:lvl w:ilvl="7" w:tplc="2C0A0003" w:tentative="1">
+      <w:start w:val="1"/>
+      <w:numFmt w:val="bullet"/>
+      <w:lvlText w:val="o"/>
+      <w:lvlJc w:val="left"/>
+      <w:pPr>
+        <w:ind w:left="5760" w:hanging="360"/>
+      </w:pPr>
+      <w:rPr>
+        <w:rFonts w:ascii="Courier New" w:hAnsi="Courier New" w:cs="Courier New" w:hint="default"/>
+      </w:rPr>
+    </w:lvl>
+    <w:lvl w:ilvl="8" w:tplc="2C0A0005" w:tentative="1">
+      <w:start w:val="1"/>
+      <w:numFmt w:val="bullet"/>
+      <w:lvlText w:val=""/>
+      <w:lvlJc w:val="left"/>
+      <w:pPr>
+        <w:ind w:left="6480" w:hanging="360"/>
+      </w:pPr>
+      <w:rPr>
+        <w:rFonts w:ascii="Wingdings" w:hAnsi="Wingdings" w:hint="default"/>
+      </w:rPr>
+    </w:lvl>
+  </w:abstractNum>
+  <w:abstractNum w:abstractNumId="11" w15:restartNumberingAfterBreak="0">
     <w:nsid w:val="2FC554C2"/>
     <w:multiLevelType w:val="hybridMultilevel"/>
     <w:tmpl w:val="C2B8A718"/>
@@ -14179,7 +16324,120 @@
       </w:rPr>
     </w:lvl>
   </w:abstractNum>
-  <w:abstractNum w:abstractNumId="10" w15:restartNumberingAfterBreak="0">
+  <w:abstractNum w:abstractNumId="12" w15:restartNumberingAfterBreak="0">
+    <w:nsid w:val="35D910F5"/>
+    <w:multiLevelType w:val="hybridMultilevel"/>
+    <w:tmpl w:val="7CB82C66"/>
+    <w:lvl w:ilvl="0" w:tplc="2C0A0001">
+      <w:start w:val="1"/>
+      <w:numFmt w:val="bullet"/>
+      <w:lvlText w:val=""/>
+      <w:lvlJc w:val="left"/>
+      <w:pPr>
+        <w:ind w:left="720" w:hanging="360"/>
+      </w:pPr>
+      <w:rPr>
+        <w:rFonts w:ascii="Symbol" w:hAnsi="Symbol" w:hint="default"/>
+      </w:rPr>
+    </w:lvl>
+    <w:lvl w:ilvl="1" w:tplc="2C0A0003" w:tentative="1">
+      <w:start w:val="1"/>
+      <w:numFmt w:val="bullet"/>
+      <w:lvlText w:val="o"/>
+      <w:lvlJc w:val="left"/>
+      <w:pPr>
+        <w:ind w:left="1440" w:hanging="360"/>
+      </w:pPr>
+      <w:rPr>
+        <w:rFonts w:ascii="Courier New" w:hAnsi="Courier New" w:cs="Courier New" w:hint="default"/>
+      </w:rPr>
+    </w:lvl>
+    <w:lvl w:ilvl="2" w:tplc="2C0A0005" w:tentative="1">
+      <w:start w:val="1"/>
+      <w:numFmt w:val="bullet"/>
+      <w:lvlText w:val=""/>
+      <w:lvlJc w:val="left"/>
+      <w:pPr>
+        <w:ind w:left="2160" w:hanging="360"/>
+      </w:pPr>
+      <w:rPr>
+        <w:rFonts w:ascii="Wingdings" w:hAnsi="Wingdings" w:hint="default"/>
+      </w:rPr>
+    </w:lvl>
+    <w:lvl w:ilvl="3" w:tplc="2C0A0001" w:tentative="1">
+      <w:start w:val="1"/>
+      <w:numFmt w:val="bullet"/>
+      <w:lvlText w:val=""/>
+      <w:lvlJc w:val="left"/>
+      <w:pPr>
+        <w:ind w:left="2880" w:hanging="360"/>
+      </w:pPr>
+      <w:rPr>
+        <w:rFonts w:ascii="Symbol" w:hAnsi="Symbol" w:hint="default"/>
+      </w:rPr>
+    </w:lvl>
+    <w:lvl w:ilvl="4" w:tplc="2C0A0003" w:tentative="1">
+      <w:start w:val="1"/>
+      <w:numFmt w:val="bullet"/>
+      <w:lvlText w:val="o"/>
+      <w:lvlJc w:val="left"/>
+      <w:pPr>
+        <w:ind w:left="3600" w:hanging="360"/>
+      </w:pPr>
+      <w:rPr>
+        <w:rFonts w:ascii="Courier New" w:hAnsi="Courier New" w:cs="Courier New" w:hint="default"/>
+      </w:rPr>
+    </w:lvl>
+    <w:lvl w:ilvl="5" w:tplc="2C0A0005" w:tentative="1">
+      <w:start w:val="1"/>
+      <w:numFmt w:val="bullet"/>
+      <w:lvlText w:val=""/>
+      <w:lvlJc w:val="left"/>
+      <w:pPr>
+        <w:ind w:left="4320" w:hanging="360"/>
+      </w:pPr>
+      <w:rPr>
+        <w:rFonts w:ascii="Wingdings" w:hAnsi="Wingdings" w:hint="default"/>
+      </w:rPr>
+    </w:lvl>
+    <w:lvl w:ilvl="6" w:tplc="2C0A0001" w:tentative="1">
+      <w:start w:val="1"/>
+      <w:numFmt w:val="bullet"/>
+      <w:lvlText w:val=""/>
+      <w:lvlJc w:val="left"/>
+      <w:pPr>
+        <w:ind w:left="5040" w:hanging="360"/>
+      </w:pPr>
+      <w:rPr>
+        <w:rFonts w:ascii="Symbol" w:hAnsi="Symbol" w:hint="default"/>
+      </w:rPr>
+    </w:lvl>
+    <w:lvl w:ilvl="7" w:tplc="2C0A0003" w:tentative="1">
+      <w:start w:val="1"/>
+      <w:numFmt w:val="bullet"/>
+      <w:lvlText w:val="o"/>
+      <w:lvlJc w:val="left"/>
+      <w:pPr>
+        <w:ind w:left="5760" w:hanging="360"/>
+      </w:pPr>
+      <w:rPr>
+        <w:rFonts w:ascii="Courier New" w:hAnsi="Courier New" w:cs="Courier New" w:hint="default"/>
+      </w:rPr>
+    </w:lvl>
+    <w:lvl w:ilvl="8" w:tplc="2C0A0005" w:tentative="1">
+      <w:start w:val="1"/>
+      <w:numFmt w:val="bullet"/>
+      <w:lvlText w:val=""/>
+      <w:lvlJc w:val="left"/>
+      <w:pPr>
+        <w:ind w:left="6480" w:hanging="360"/>
+      </w:pPr>
+      <w:rPr>
+        <w:rFonts w:ascii="Wingdings" w:hAnsi="Wingdings" w:hint="default"/>
+      </w:rPr>
+    </w:lvl>
+  </w:abstractNum>
+  <w:abstractNum w:abstractNumId="13" w15:restartNumberingAfterBreak="0">
     <w:nsid w:val="374753B6"/>
     <w:multiLevelType w:val="hybridMultilevel"/>
     <w:tmpl w:val="537A0072"/>
@@ -14292,7 +16550,7 @@
       </w:rPr>
     </w:lvl>
   </w:abstractNum>
-  <w:abstractNum w:abstractNumId="11" w15:restartNumberingAfterBreak="0">
+  <w:abstractNum w:abstractNumId="14" w15:restartNumberingAfterBreak="0">
     <w:nsid w:val="3A064104"/>
     <w:multiLevelType w:val="hybridMultilevel"/>
     <w:tmpl w:val="F2509EA2"/>
@@ -14405,7 +16663,7 @@
       </w:rPr>
     </w:lvl>
   </w:abstractNum>
-  <w:abstractNum w:abstractNumId="12" w15:restartNumberingAfterBreak="0">
+  <w:abstractNum w:abstractNumId="15" w15:restartNumberingAfterBreak="0">
     <w:nsid w:val="3AA45384"/>
     <w:multiLevelType w:val="multilevel"/>
     <w:tmpl w:val="580A001F"/>
@@ -14491,7 +16749,7 @@
       </w:pPr>
     </w:lvl>
   </w:abstractNum>
-  <w:abstractNum w:abstractNumId="13" w15:restartNumberingAfterBreak="0">
+  <w:abstractNum w:abstractNumId="16" w15:restartNumberingAfterBreak="0">
     <w:nsid w:val="3C2F1A12"/>
     <w:multiLevelType w:val="hybridMultilevel"/>
     <w:tmpl w:val="BCB06488"/>
@@ -14604,7 +16862,7 @@
       </w:rPr>
     </w:lvl>
   </w:abstractNum>
-  <w:abstractNum w:abstractNumId="14" w15:restartNumberingAfterBreak="0">
+  <w:abstractNum w:abstractNumId="17" w15:restartNumberingAfterBreak="0">
     <w:nsid w:val="3CA54659"/>
     <w:multiLevelType w:val="hybridMultilevel"/>
     <w:tmpl w:val="0F7A0646"/>
@@ -14717,7 +16975,7 @@
       </w:rPr>
     </w:lvl>
   </w:abstractNum>
-  <w:abstractNum w:abstractNumId="15" w15:restartNumberingAfterBreak="0">
+  <w:abstractNum w:abstractNumId="18" w15:restartNumberingAfterBreak="0">
     <w:nsid w:val="413433F8"/>
     <w:multiLevelType w:val="hybridMultilevel"/>
     <w:tmpl w:val="80E07C58"/>
@@ -14830,7 +17088,7 @@
       </w:rPr>
     </w:lvl>
   </w:abstractNum>
-  <w:abstractNum w:abstractNumId="16" w15:restartNumberingAfterBreak="0">
+  <w:abstractNum w:abstractNumId="19" w15:restartNumberingAfterBreak="0">
     <w:nsid w:val="4AF97155"/>
     <w:multiLevelType w:val="hybridMultilevel"/>
     <w:tmpl w:val="4432ABFC"/>
@@ -14943,7 +17201,7 @@
       </w:rPr>
     </w:lvl>
   </w:abstractNum>
-  <w:abstractNum w:abstractNumId="17" w15:restartNumberingAfterBreak="0">
+  <w:abstractNum w:abstractNumId="20" w15:restartNumberingAfterBreak="0">
     <w:nsid w:val="4B0B2F50"/>
     <w:multiLevelType w:val="hybridMultilevel"/>
     <w:tmpl w:val="8D9C0EF6"/>
@@ -15056,7 +17314,7 @@
       </w:rPr>
     </w:lvl>
   </w:abstractNum>
-  <w:abstractNum w:abstractNumId="18" w15:restartNumberingAfterBreak="0">
+  <w:abstractNum w:abstractNumId="21" w15:restartNumberingAfterBreak="0">
     <w:nsid w:val="4B83125D"/>
     <w:multiLevelType w:val="hybridMultilevel"/>
     <w:tmpl w:val="6CBCC3F2"/>
@@ -15169,7 +17427,7 @@
       </w:rPr>
     </w:lvl>
   </w:abstractNum>
-  <w:abstractNum w:abstractNumId="19" w15:restartNumberingAfterBreak="0">
+  <w:abstractNum w:abstractNumId="22" w15:restartNumberingAfterBreak="0">
     <w:nsid w:val="4F790EE4"/>
     <w:multiLevelType w:val="hybridMultilevel"/>
     <w:tmpl w:val="F6022D0C"/>
@@ -15282,7 +17540,7 @@
       </w:rPr>
     </w:lvl>
   </w:abstractNum>
-  <w:abstractNum w:abstractNumId="20" w15:restartNumberingAfterBreak="0">
+  <w:abstractNum w:abstractNumId="23" w15:restartNumberingAfterBreak="0">
     <w:nsid w:val="4FD320A9"/>
     <w:multiLevelType w:val="hybridMultilevel"/>
     <w:tmpl w:val="55D8C1BC"/>
@@ -15395,7 +17653,7 @@
       </w:rPr>
     </w:lvl>
   </w:abstractNum>
-  <w:abstractNum w:abstractNumId="21" w15:restartNumberingAfterBreak="0">
+  <w:abstractNum w:abstractNumId="24" w15:restartNumberingAfterBreak="0">
     <w:nsid w:val="50DC618A"/>
     <w:multiLevelType w:val="hybridMultilevel"/>
     <w:tmpl w:val="BDD07250"/>
@@ -15508,7 +17766,7 @@
       </w:rPr>
     </w:lvl>
   </w:abstractNum>
-  <w:abstractNum w:abstractNumId="22" w15:restartNumberingAfterBreak="0">
+  <w:abstractNum w:abstractNumId="25" w15:restartNumberingAfterBreak="0">
     <w:nsid w:val="52F41B2D"/>
     <w:multiLevelType w:val="hybridMultilevel"/>
     <w:tmpl w:val="AC001E46"/>
@@ -15621,7 +17879,7 @@
       </w:rPr>
     </w:lvl>
   </w:abstractNum>
-  <w:abstractNum w:abstractNumId="23" w15:restartNumberingAfterBreak="0">
+  <w:abstractNum w:abstractNumId="26" w15:restartNumberingAfterBreak="0">
     <w:nsid w:val="586C7EBC"/>
     <w:multiLevelType w:val="hybridMultilevel"/>
     <w:tmpl w:val="A7E8D7E8"/>
@@ -15734,7 +17992,7 @@
       </w:rPr>
     </w:lvl>
   </w:abstractNum>
-  <w:abstractNum w:abstractNumId="24" w15:restartNumberingAfterBreak="0">
+  <w:abstractNum w:abstractNumId="27" w15:restartNumberingAfterBreak="0">
     <w:nsid w:val="5D2C2A76"/>
     <w:multiLevelType w:val="multilevel"/>
     <w:tmpl w:val="310E4A2C"/>
@@ -15856,7 +18114,7 @@
       </w:rPr>
     </w:lvl>
   </w:abstractNum>
-  <w:abstractNum w:abstractNumId="25" w15:restartNumberingAfterBreak="0">
+  <w:abstractNum w:abstractNumId="28" w15:restartNumberingAfterBreak="0">
     <w:nsid w:val="68361EC5"/>
     <w:multiLevelType w:val="hybridMultilevel"/>
     <w:tmpl w:val="43884DD6"/>
@@ -15969,7 +18227,7 @@
       </w:rPr>
     </w:lvl>
   </w:abstractNum>
-  <w:abstractNum w:abstractNumId="26" w15:restartNumberingAfterBreak="0">
+  <w:abstractNum w:abstractNumId="29" w15:restartNumberingAfterBreak="0">
     <w:nsid w:val="6A087A80"/>
     <w:multiLevelType w:val="hybridMultilevel"/>
     <w:tmpl w:val="B868FB42"/>
@@ -16055,7 +18313,7 @@
       </w:pPr>
     </w:lvl>
   </w:abstractNum>
-  <w:abstractNum w:abstractNumId="27" w15:restartNumberingAfterBreak="0">
+  <w:abstractNum w:abstractNumId="30" w15:restartNumberingAfterBreak="0">
     <w:nsid w:val="6C2400DD"/>
     <w:multiLevelType w:val="hybridMultilevel"/>
     <w:tmpl w:val="83E426E4"/>
@@ -16168,7 +18426,7 @@
       </w:rPr>
     </w:lvl>
   </w:abstractNum>
-  <w:abstractNum w:abstractNumId="28" w15:restartNumberingAfterBreak="0">
+  <w:abstractNum w:abstractNumId="31" w15:restartNumberingAfterBreak="0">
     <w:nsid w:val="6F9A26A7"/>
     <w:multiLevelType w:val="hybridMultilevel"/>
     <w:tmpl w:val="6652D628"/>
@@ -16281,7 +18539,7 @@
       </w:rPr>
     </w:lvl>
   </w:abstractNum>
-  <w:abstractNum w:abstractNumId="29" w15:restartNumberingAfterBreak="0">
+  <w:abstractNum w:abstractNumId="32" w15:restartNumberingAfterBreak="0">
     <w:nsid w:val="776C45D0"/>
     <w:multiLevelType w:val="hybridMultilevel"/>
     <w:tmpl w:val="F80221CA"/>
@@ -16394,7 +18652,7 @@
       </w:rPr>
     </w:lvl>
   </w:abstractNum>
-  <w:abstractNum w:abstractNumId="30" w15:restartNumberingAfterBreak="0">
+  <w:abstractNum w:abstractNumId="33" w15:restartNumberingAfterBreak="0">
     <w:nsid w:val="77AA778E"/>
     <w:multiLevelType w:val="hybridMultilevel"/>
     <w:tmpl w:val="929AB598"/>
@@ -16507,7 +18765,7 @@
       </w:rPr>
     </w:lvl>
   </w:abstractNum>
-  <w:abstractNum w:abstractNumId="31" w15:restartNumberingAfterBreak="0">
+  <w:abstractNum w:abstractNumId="34" w15:restartNumberingAfterBreak="0">
     <w:nsid w:val="77C92EAF"/>
     <w:multiLevelType w:val="hybridMultilevel"/>
     <w:tmpl w:val="6EF07ACA"/>
@@ -16620,7 +18878,7 @@
       </w:rPr>
     </w:lvl>
   </w:abstractNum>
-  <w:abstractNum w:abstractNumId="32" w15:restartNumberingAfterBreak="0">
+  <w:abstractNum w:abstractNumId="35" w15:restartNumberingAfterBreak="0">
     <w:nsid w:val="79E1769E"/>
     <w:multiLevelType w:val="hybridMultilevel"/>
     <w:tmpl w:val="A64E9D88"/>
@@ -16733,7 +18991,7 @@
       </w:rPr>
     </w:lvl>
   </w:abstractNum>
-  <w:abstractNum w:abstractNumId="33" w15:restartNumberingAfterBreak="0">
+  <w:abstractNum w:abstractNumId="36" w15:restartNumberingAfterBreak="0">
     <w:nsid w:val="7A3216C0"/>
     <w:multiLevelType w:val="hybridMultilevel"/>
     <w:tmpl w:val="D1C6473A"/>
@@ -16846,7 +19104,7 @@
       </w:rPr>
     </w:lvl>
   </w:abstractNum>
-  <w:abstractNum w:abstractNumId="34" w15:restartNumberingAfterBreak="0">
+  <w:abstractNum w:abstractNumId="37" w15:restartNumberingAfterBreak="0">
     <w:nsid w:val="7ADE6215"/>
     <w:multiLevelType w:val="hybridMultilevel"/>
     <w:tmpl w:val="F6944C88"/>
@@ -16959,7 +19217,7 @@
       </w:rPr>
     </w:lvl>
   </w:abstractNum>
-  <w:abstractNum w:abstractNumId="35" w15:restartNumberingAfterBreak="0">
+  <w:abstractNum w:abstractNumId="38" w15:restartNumberingAfterBreak="0">
     <w:nsid w:val="7B0C3C83"/>
     <w:multiLevelType w:val="hybridMultilevel"/>
     <w:tmpl w:val="6FC07F28"/>
@@ -17072,7 +19330,7 @@
       </w:rPr>
     </w:lvl>
   </w:abstractNum>
-  <w:abstractNum w:abstractNumId="36" w15:restartNumberingAfterBreak="0">
+  <w:abstractNum w:abstractNumId="39" w15:restartNumberingAfterBreak="0">
     <w:nsid w:val="7B536079"/>
     <w:multiLevelType w:val="hybridMultilevel"/>
     <w:tmpl w:val="BE80EBA0"/>
@@ -17159,10 +19417,10 @@
     </w:lvl>
   </w:abstractNum>
   <w:num w:numId="1">
-    <w:abstractNumId w:val="24"/>
+    <w:abstractNumId w:val="27"/>
   </w:num>
   <w:num w:numId="2">
-    <w:abstractNumId w:val="24"/>
+    <w:abstractNumId w:val="27"/>
     <w:lvlOverride w:ilvl="0">
       <w:startOverride w:val="1"/>
     </w:lvlOverride>
@@ -17192,43 +19450,43 @@
     </w:lvlOverride>
   </w:num>
   <w:num w:numId="3">
-    <w:abstractNumId w:val="15"/>
+    <w:abstractNumId w:val="18"/>
   </w:num>
   <w:num w:numId="4">
-    <w:abstractNumId w:val="9"/>
+    <w:abstractNumId w:val="11"/>
   </w:num>
   <w:num w:numId="5">
-    <w:abstractNumId w:val="29"/>
+    <w:abstractNumId w:val="32"/>
   </w:num>
   <w:num w:numId="6">
-    <w:abstractNumId w:val="28"/>
+    <w:abstractNumId w:val="31"/>
   </w:num>
   <w:num w:numId="7">
+    <w:abstractNumId w:val="17"/>
+  </w:num>
+  <w:num w:numId="8">
+    <w:abstractNumId w:val="26"/>
+  </w:num>
+  <w:num w:numId="9">
+    <w:abstractNumId w:val="7"/>
+  </w:num>
+  <w:num w:numId="10">
     <w:abstractNumId w:val="14"/>
   </w:num>
-  <w:num w:numId="8">
-    <w:abstractNumId w:val="23"/>
-  </w:num>
-  <w:num w:numId="9">
-    <w:abstractNumId w:val="6"/>
-  </w:num>
-  <w:num w:numId="10">
-    <w:abstractNumId w:val="11"/>
-  </w:num>
   <w:num w:numId="11">
-    <w:abstractNumId w:val="2"/>
+    <w:abstractNumId w:val="3"/>
   </w:num>
   <w:num w:numId="12">
-    <w:abstractNumId w:val="22"/>
+    <w:abstractNumId w:val="25"/>
   </w:num>
   <w:num w:numId="13">
-    <w:abstractNumId w:val="34"/>
+    <w:abstractNumId w:val="37"/>
   </w:num>
   <w:num w:numId="14">
-    <w:abstractNumId w:val="21"/>
+    <w:abstractNumId w:val="24"/>
   </w:num>
   <w:num w:numId="15">
-    <w:abstractNumId w:val="4"/>
+    <w:abstractNumId w:val="5"/>
   </w:num>
   <w:num w:numId="16">
     <w:abstractNumId w:val="0"/>
@@ -17237,67 +19495,76 @@
     <w:abstractNumId w:val="1"/>
   </w:num>
   <w:num w:numId="18">
+    <w:abstractNumId w:val="39"/>
+  </w:num>
+  <w:num w:numId="19">
+    <w:abstractNumId w:val="23"/>
+  </w:num>
+  <w:num w:numId="20">
+    <w:abstractNumId w:val="29"/>
+  </w:num>
+  <w:num w:numId="21">
+    <w:abstractNumId w:val="4"/>
+  </w:num>
+  <w:num w:numId="22">
+    <w:abstractNumId w:val="38"/>
+  </w:num>
+  <w:num w:numId="23">
+    <w:abstractNumId w:val="15"/>
+  </w:num>
+  <w:num w:numId="24">
+    <w:abstractNumId w:val="30"/>
+  </w:num>
+  <w:num w:numId="25">
+    <w:abstractNumId w:val="34"/>
+  </w:num>
+  <w:num w:numId="26">
+    <w:abstractNumId w:val="21"/>
+  </w:num>
+  <w:num w:numId="27">
     <w:abstractNumId w:val="36"/>
   </w:num>
-  <w:num w:numId="19">
+  <w:num w:numId="28">
+    <w:abstractNumId w:val="13"/>
+  </w:num>
+  <w:num w:numId="29">
     <w:abstractNumId w:val="20"/>
   </w:num>
-  <w:num w:numId="20">
-    <w:abstractNumId w:val="26"/>
+  <w:num w:numId="30">
+    <w:abstractNumId w:val="16"/>
   </w:num>
-  <w:num w:numId="21">
-    <w:abstractNumId w:val="3"/>
+  <w:num w:numId="31">
+    <w:abstractNumId w:val="22"/>
   </w:num>
-  <w:num w:numId="22">
+  <w:num w:numId="32">
+    <w:abstractNumId w:val="33"/>
+  </w:num>
+  <w:num w:numId="33">
     <w:abstractNumId w:val="35"/>
   </w:num>
-  <w:num w:numId="23">
+  <w:num w:numId="34">
+    <w:abstractNumId w:val="9"/>
+  </w:num>
+  <w:num w:numId="35">
+    <w:abstractNumId w:val="19"/>
+  </w:num>
+  <w:num w:numId="36">
+    <w:abstractNumId w:val="28"/>
+  </w:num>
+  <w:num w:numId="37">
+    <w:abstractNumId w:val="8"/>
+  </w:num>
+  <w:num w:numId="38">
+    <w:abstractNumId w:val="6"/>
+  </w:num>
+  <w:num w:numId="39">
     <w:abstractNumId w:val="12"/>
   </w:num>
-  <w:num w:numId="24">
-    <w:abstractNumId w:val="27"/>
-  </w:num>
-  <w:num w:numId="25">
-    <w:abstractNumId w:val="31"/>
-  </w:num>
-  <w:num w:numId="26">
-    <w:abstractNumId w:val="18"/>
-  </w:num>
-  <w:num w:numId="27">
-    <w:abstractNumId w:val="33"/>
-  </w:num>
-  <w:num w:numId="28">
+  <w:num w:numId="40">
     <w:abstractNumId w:val="10"/>
   </w:num>
-  <w:num w:numId="29">
-    <w:abstractNumId w:val="17"/>
-  </w:num>
-  <w:num w:numId="30">
-    <w:abstractNumId w:val="13"/>
-  </w:num>
-  <w:num w:numId="31">
-    <w:abstractNumId w:val="19"/>
-  </w:num>
-  <w:num w:numId="32">
-    <w:abstractNumId w:val="30"/>
-  </w:num>
-  <w:num w:numId="33">
-    <w:abstractNumId w:val="32"/>
-  </w:num>
-  <w:num w:numId="34">
-    <w:abstractNumId w:val="8"/>
-  </w:num>
-  <w:num w:numId="35">
-    <w:abstractNumId w:val="16"/>
-  </w:num>
-  <w:num w:numId="36">
-    <w:abstractNumId w:val="25"/>
-  </w:num>
-  <w:num w:numId="37">
-    <w:abstractNumId w:val="7"/>
-  </w:num>
-  <w:num w:numId="38">
-    <w:abstractNumId w:val="5"/>
+  <w:num w:numId="41">
+    <w:abstractNumId w:val="2"/>
   </w:num>
   <w:numIdMacAtCleanup w:val="15"/>
 </w:numbering>
@@ -18888,6 +21155,42 @@
       </w:tcPr>
     </w:tblStylePr>
   </w:style>
+  <w:style w:type="paragraph" w:styleId="FootnoteText">
+    <w:name w:val="footnote text"/>
+    <w:basedOn w:val="Normal"/>
+    <w:link w:val="FootnoteTextChar"/>
+    <w:uiPriority w:val="99"/>
+    <w:semiHidden/>
+    <w:unhideWhenUsed/>
+    <w:rsid w:val="007127EC"/>
+    <w:rPr>
+      <w:sz w:val="20"/>
+      <w:szCs w:val="20"/>
+    </w:rPr>
+  </w:style>
+  <w:style w:type="character" w:customStyle="1" w:styleId="FootnoteTextChar">
+    <w:name w:val="Footnote Text Char"/>
+    <w:basedOn w:val="DefaultParagraphFont"/>
+    <w:link w:val="FootnoteText"/>
+    <w:uiPriority w:val="99"/>
+    <w:semiHidden/>
+    <w:rsid w:val="007127EC"/>
+    <w:rPr>
+      <w:sz w:val="20"/>
+      <w:szCs w:val="20"/>
+    </w:rPr>
+  </w:style>
+  <w:style w:type="character" w:styleId="FootnoteReference">
+    <w:name w:val="footnote reference"/>
+    <w:basedOn w:val="DefaultParagraphFont"/>
+    <w:uiPriority w:val="99"/>
+    <w:semiHidden/>
+    <w:unhideWhenUsed/>
+    <w:rsid w:val="007127EC"/>
+    <w:rPr>
+      <w:vertAlign w:val="superscript"/>
+    </w:rPr>
+  </w:style>
 </w:styles>
 </file>
 

</xml_diff>

<commit_message>
Se agrega SW fabricante de placa controladora y cambio menor a docs
</commit_message>
<xml_diff>
--- a/docs/PoloPoints.docx
+++ b/docs/PoloPoints.docx
@@ -15,7 +15,6 @@
           <w:iCs w:val="0"/>
         </w:rPr>
       </w:pPr>
-      <w:proofErr w:type="spellStart"/>
       <w:r>
         <w:rPr>
           <w:i w:val="0"/>
@@ -23,7 +22,6 @@
         </w:rPr>
         <w:t>PoloPoints</w:t>
       </w:r>
-      <w:proofErr w:type="spellEnd"/>
     </w:p>
     <w:p>
       <w:pPr>
@@ -395,17 +393,8 @@
                 <w:rFonts w:cs="Arial"/>
                 <w:bCs/>
               </w:rPr>
-              <w:t xml:space="preserve">Agregado descanso entre </w:t>
-            </w:r>
-            <w:proofErr w:type="spellStart"/>
-            <w:r>
-              <w:rPr>
-                <w:rFonts w:cs="Arial"/>
-                <w:bCs/>
-              </w:rPr>
-              <w:t>chukkers</w:t>
-            </w:r>
-            <w:proofErr w:type="spellEnd"/>
+              <w:t>Agregado descanso entre chukkers</w:t>
+            </w:r>
           </w:p>
         </w:tc>
       </w:tr>
@@ -2333,29 +2322,8 @@
         <w:t xml:space="preserve"> del cartel. Luego, el dispositivo ESP32 </w:t>
       </w:r>
       <w:r>
-        <w:t xml:space="preserve">inicia un </w:t>
-      </w:r>
-      <w:proofErr w:type="spellStart"/>
-      <w:r>
-        <w:t>access</w:t>
-      </w:r>
-      <w:proofErr w:type="spellEnd"/>
-      <w:r>
-        <w:t xml:space="preserve"> </w:t>
-      </w:r>
-      <w:proofErr w:type="spellStart"/>
-      <w:r>
-        <w:t>point</w:t>
-      </w:r>
-      <w:proofErr w:type="spellEnd"/>
-      <w:r>
-        <w:t xml:space="preserve"> para conectarse a través de una interfaz </w:t>
-      </w:r>
-      <w:proofErr w:type="spellStart"/>
-      <w:r>
-        <w:t>WiFi</w:t>
-      </w:r>
-      <w:proofErr w:type="spellEnd"/>
+        <w:t>inicia un access point para conectarse a través de una interfaz WiFi</w:t>
+      </w:r>
       <w:r>
         <w:t xml:space="preserve"> y automáticamente se configuran los n</w:t>
       </w:r>
@@ -2363,15 +2331,7 @@
         <w:t>úmeros</w:t>
       </w:r>
       <w:r>
-        <w:t xml:space="preserve"> del cartel a sus valores de inicio. Por lo general, estos valores son: puntajes en 0, </w:t>
-      </w:r>
-      <w:proofErr w:type="spellStart"/>
-      <w:r>
-        <w:t>chukker</w:t>
-      </w:r>
-      <w:proofErr w:type="spellEnd"/>
-      <w:r>
-        <w:t xml:space="preserve"> en 1, </w:t>
+        <w:t xml:space="preserve"> del cartel a sus valores de inicio. Por lo general, estos valores son: puntajes en 0, chukker en 1, </w:t>
       </w:r>
       <w:r>
         <w:t>períodos de</w:t>
@@ -2413,31 +2373,7 @@
         <w:t xml:space="preserve">El </w:t>
       </w:r>
       <w:r>
-        <w:t xml:space="preserve">usuario que administre el cartel deberá </w:t>
-      </w:r>
-      <w:proofErr w:type="spellStart"/>
-      <w:r>
-        <w:t>loguearse</w:t>
-      </w:r>
-      <w:proofErr w:type="spellEnd"/>
-      <w:r>
-        <w:t xml:space="preserve"> al </w:t>
-      </w:r>
-      <w:proofErr w:type="spellStart"/>
-      <w:r>
-        <w:t>access</w:t>
-      </w:r>
-      <w:proofErr w:type="spellEnd"/>
-      <w:r>
-        <w:t xml:space="preserve"> </w:t>
-      </w:r>
-      <w:proofErr w:type="spellStart"/>
-      <w:r>
-        <w:t>point</w:t>
-      </w:r>
-      <w:proofErr w:type="spellEnd"/>
-      <w:r>
-        <w:t xml:space="preserve"> con los siguientes datos:</w:t>
+        <w:t>usuario que administre el cartel deberá loguearse al access point con los siguientes datos:</w:t>
       </w:r>
     </w:p>
     <w:p>
@@ -2457,13 +2393,8 @@
         <w:t>SSID:</w:t>
       </w:r>
       <w:r>
-        <w:t xml:space="preserve"> </w:t>
-      </w:r>
-      <w:proofErr w:type="spellStart"/>
-      <w:r>
-        <w:t>PoloPoints</w:t>
-      </w:r>
-      <w:proofErr w:type="spellEnd"/>
+        <w:t xml:space="preserve"> PoloPoints</w:t>
+      </w:r>
     </w:p>
     <w:p>
       <w:pPr>
@@ -2726,7 +2657,6 @@
       <w:r>
         <w:t xml:space="preserve">vil. Durante el transcurso del </w:t>
       </w:r>
-      <w:proofErr w:type="spellStart"/>
       <w:r>
         <w:rPr>
           <w:i/>
@@ -2734,17 +2664,8 @@
         </w:rPr>
         <w:t>chukker</w:t>
       </w:r>
-      <w:proofErr w:type="spellEnd"/>
-      <w:r>
-        <w:t>, iniciar/detener el temporizador o incrementar/</w:t>
-      </w:r>
-      <w:proofErr w:type="spellStart"/>
-      <w:r>
-        <w:t>decrementar</w:t>
-      </w:r>
-      <w:proofErr w:type="spellEnd"/>
-      <w:r>
-        <w:t xml:space="preserve"> puntajes estará a cargo del usuario.</w:t>
+      <w:r>
+        <w:t>, iniciar/detener el temporizador o incrementar/decrementar puntajes estará a cargo del usuario.</w:t>
       </w:r>
     </w:p>
     <w:p>
@@ -2755,7 +2676,6 @@
       <w:r>
         <w:t xml:space="preserve">Finalizado los 7’ del </w:t>
       </w:r>
-      <w:proofErr w:type="spellStart"/>
       <w:r>
         <w:rPr>
           <w:i/>
@@ -2763,7 +2683,6 @@
         </w:rPr>
         <w:t>chukker</w:t>
       </w:r>
-      <w:proofErr w:type="spellEnd"/>
       <w:r>
         <w:t xml:space="preserve">, sonará una campana </w:t>
       </w:r>
@@ -2797,7 +2716,6 @@
       <w:r>
         <w:t xml:space="preserve">a por finalizado el </w:t>
       </w:r>
-      <w:proofErr w:type="spellStart"/>
       <w:r>
         <w:rPr>
           <w:i/>
@@ -2805,7 +2723,6 @@
         </w:rPr>
         <w:t>chukker</w:t>
       </w:r>
-      <w:proofErr w:type="spellEnd"/>
       <w:r>
         <w:t xml:space="preserve"> actual y se pasa a un intervalo de </w:t>
       </w:r>
@@ -2827,7 +2744,6 @@
       <w:r>
         <w:t xml:space="preserve">Luego del intervalo, el número de </w:t>
       </w:r>
-      <w:proofErr w:type="spellStart"/>
       <w:r>
         <w:rPr>
           <w:i/>
@@ -2835,15 +2751,9 @@
         </w:rPr>
         <w:t>chukker</w:t>
       </w:r>
-      <w:proofErr w:type="spellEnd"/>
-      <w:r>
-        <w:t xml:space="preserve"> se incrementa automáticamente y habilitará que el juego </w:t>
-      </w:r>
-      <w:proofErr w:type="spellStart"/>
-      <w:r>
-        <w:t>continue</w:t>
-      </w:r>
-      <w:proofErr w:type="spellEnd"/>
+      <w:r>
+        <w:t xml:space="preserve"> se incrementa automáticamente y habilitará que el juego continue</w:t>
+      </w:r>
       <w:r>
         <w:t xml:space="preserve"> y rep</w:t>
       </w:r>
@@ -2854,15 +2764,7 @@
         <w:t>i</w:t>
       </w:r>
       <w:r>
-        <w:t xml:space="preserve">r </w:t>
-      </w:r>
-      <w:proofErr w:type="spellStart"/>
-      <w:r>
-        <w:t>asi</w:t>
-      </w:r>
-      <w:proofErr w:type="spellEnd"/>
-      <w:r>
-        <w:t xml:space="preserve"> el ciclo</w:t>
+        <w:t>r asi el ciclo</w:t>
       </w:r>
       <w:r>
         <w:t xml:space="preserve"> </w:t>
@@ -2888,7 +2790,6 @@
       <w:r>
         <w:t xml:space="preserve">desee, no es necesario prefijar una cantidad de </w:t>
       </w:r>
-      <w:proofErr w:type="spellStart"/>
       <w:r>
         <w:rPr>
           <w:i/>
@@ -2896,7 +2797,6 @@
         </w:rPr>
         <w:t>chukkers</w:t>
       </w:r>
-      <w:proofErr w:type="spellEnd"/>
       <w:r>
         <w:t xml:space="preserve"> desde la aplicación.</w:t>
       </w:r>
@@ -2947,7 +2847,6 @@
       <w:r>
         <w:t xml:space="preserve"> del </w:t>
       </w:r>
-      <w:proofErr w:type="spellStart"/>
       <w:r>
         <w:rPr>
           <w:i/>
@@ -2955,7 +2854,6 @@
         </w:rPr>
         <w:t>chukker</w:t>
       </w:r>
-      <w:proofErr w:type="spellEnd"/>
       <w:r>
         <w:rPr>
           <w:i/>
@@ -2988,7 +2886,6 @@
       <w:r>
         <w:t xml:space="preserve"> reinicia el </w:t>
       </w:r>
-      <w:proofErr w:type="spellStart"/>
       <w:r>
         <w:rPr>
           <w:i/>
@@ -2996,7 +2893,6 @@
         </w:rPr>
         <w:t>chukker</w:t>
       </w:r>
-      <w:proofErr w:type="spellEnd"/>
       <w:r>
         <w:t xml:space="preserve"> actual, es decir, lleva el reloj al valor </w:t>
       </w:r>
@@ -3012,7 +2908,6 @@
       <w:r>
         <w:t xml:space="preserve">o tiempo extendido. Las modificaciones realizadas a los puntajes o al número de </w:t>
       </w:r>
-      <w:proofErr w:type="spellStart"/>
       <w:r>
         <w:rPr>
           <w:i/>
@@ -3020,7 +2915,6 @@
         </w:rPr>
         <w:t>chukker</w:t>
       </w:r>
-      <w:proofErr w:type="spellEnd"/>
       <w:r>
         <w:t xml:space="preserve"> no se ven afectad</w:t>
       </w:r>
@@ -3055,7 +2949,6 @@
       <w:r>
         <w:t xml:space="preserve"> lleva el tablero a sus valores de inicio. Salvo modificaciones realizadas por el usuario, esto corresponde a puntajes en cero, </w:t>
       </w:r>
-      <w:proofErr w:type="spellStart"/>
       <w:r>
         <w:rPr>
           <w:i/>
@@ -3063,7 +2956,6 @@
         </w:rPr>
         <w:t>chukker</w:t>
       </w:r>
-      <w:proofErr w:type="spellEnd"/>
       <w:r>
         <w:t xml:space="preserve"> en 1 y reloj en </w:t>
       </w:r>
@@ -3118,7 +3010,6 @@
       <w:r>
         <w:t xml:space="preserve">Es posible modificar el valor actual del reloj, independientemente si corresponde al reloj del </w:t>
       </w:r>
-      <w:proofErr w:type="spellStart"/>
       <w:r>
         <w:rPr>
           <w:i/>
@@ -3126,17 +3017,8 @@
         </w:rPr>
         <w:t>chukker</w:t>
       </w:r>
-      <w:proofErr w:type="spellEnd"/>
-      <w:r>
-        <w:t xml:space="preserve"> en proceso, el de tiempo extendido o bien del intervalo de descanso. Esto dependerá justamente del estado en el que se encuentre el juego, </w:t>
-      </w:r>
-      <w:proofErr w:type="spellStart"/>
-      <w:r>
-        <w:t>facilmente</w:t>
-      </w:r>
-      <w:proofErr w:type="spellEnd"/>
-      <w:r>
-        <w:t xml:space="preserve"> identificable por </w:t>
+      <w:r>
+        <w:t xml:space="preserve"> en proceso, el de tiempo extendido o bien del intervalo de descanso. Esto dependerá justamente del estado en el que se encuentre el juego, facilmente identificable por </w:t>
       </w:r>
       <w:r>
         <w:t>la etiqueta</w:t>
@@ -3431,7 +3313,6 @@
       <w:r>
         <w:t xml:space="preserve">Esto es de utilidad, por ejemplo, si se quisiera agregar 20 segundos al </w:t>
       </w:r>
-      <w:proofErr w:type="spellStart"/>
       <w:r>
         <w:rPr>
           <w:i/>
@@ -3439,7 +3320,6 @@
         </w:rPr>
         <w:t>chukker</w:t>
       </w:r>
-      <w:proofErr w:type="spellEnd"/>
       <w:r>
         <w:t xml:space="preserve"> actual por demoras en el juego. O bien </w:t>
       </w:r>
@@ -3449,7 +3329,6 @@
       <w:r>
         <w:t xml:space="preserve">agregar un minuto más de descanso entre </w:t>
       </w:r>
-      <w:proofErr w:type="spellStart"/>
       <w:r>
         <w:rPr>
           <w:i/>
@@ -3457,7 +3336,6 @@
         </w:rPr>
         <w:t>chukkers</w:t>
       </w:r>
-      <w:proofErr w:type="spellEnd"/>
       <w:r>
         <w:t>.</w:t>
       </w:r>
@@ -3492,11 +3370,9 @@
         </w:rPr>
         <w:t xml:space="preserve">de </w:t>
       </w:r>
-      <w:proofErr w:type="spellStart"/>
       <w:r>
         <w:t>chukker</w:t>
       </w:r>
-      <w:proofErr w:type="spellEnd"/>
       <w:r>
         <w:rPr>
           <w:i w:val="0"/>
@@ -3521,11 +3397,9 @@
       <w:r>
         <w:t xml:space="preserve">Es posible modificar la duración </w:t>
       </w:r>
-      <w:proofErr w:type="spellStart"/>
       <w:r>
         <w:t>defualt</w:t>
       </w:r>
-      <w:proofErr w:type="spellEnd"/>
       <w:r>
         <w:t xml:space="preserve"> </w:t>
       </w:r>
@@ -3535,7 +3409,6 @@
       <w:r>
         <w:t xml:space="preserve"> cada </w:t>
       </w:r>
-      <w:proofErr w:type="spellStart"/>
       <w:r>
         <w:rPr>
           <w:i/>
@@ -3543,7 +3416,6 @@
         </w:rPr>
         <w:t>chukker</w:t>
       </w:r>
-      <w:proofErr w:type="spellEnd"/>
       <w:r>
         <w:t xml:space="preserve">, del tiempo extendido o bien del intervalo de descanso. </w:t>
       </w:r>
@@ -3563,15 +3435,7 @@
         <w:t xml:space="preserve">. </w:t>
       </w:r>
       <w:r>
-        <w:t xml:space="preserve">Es decir, </w:t>
-      </w:r>
-      <w:proofErr w:type="gramStart"/>
-      <w:r>
-        <w:t>que</w:t>
-      </w:r>
-      <w:proofErr w:type="gramEnd"/>
-      <w:r>
-        <w:t xml:space="preserve"> si se quisiera modificar el valor </w:t>
+        <w:t xml:space="preserve">Es decir, que si se quisiera modificar el valor </w:t>
       </w:r>
       <w:r>
         <w:rPr>
@@ -3687,7 +3551,6 @@
             <w:r>
               <w:t xml:space="preserve">Duración </w:t>
             </w:r>
-            <w:proofErr w:type="spellStart"/>
             <w:r>
               <w:rPr>
                 <w:i/>
@@ -3695,7 +3558,6 @@
               </w:rPr>
               <w:t>Chukker</w:t>
             </w:r>
-            <w:proofErr w:type="spellEnd"/>
           </w:p>
         </w:tc>
         <w:tc>
@@ -3906,18 +3768,30 @@
       <w:r>
         <w:t xml:space="preserve">Tabla </w:t>
       </w:r>
-      <w:fldSimple w:instr=" SEQ Tabla \* ARABIC ">
-        <w:r>
-          <w:rPr>
-            <w:noProof/>
-          </w:rPr>
-          <w:t>1</w:t>
-        </w:r>
-      </w:fldSimple>
+      <w:r>
+        <w:fldChar w:fldCharType="begin"/>
+      </w:r>
+      <w:r>
+        <w:instrText xml:space="preserve"> SEQ Tabla \* ARABIC </w:instrText>
+      </w:r>
+      <w:r>
+        <w:fldChar w:fldCharType="separate"/>
+      </w:r>
+      <w:r>
+        <w:rPr>
+          <w:noProof/>
+        </w:rPr>
+        <w:t>1</w:t>
+      </w:r>
+      <w:r>
+        <w:rPr>
+          <w:noProof/>
+        </w:rPr>
+        <w:fldChar w:fldCharType="end"/>
+      </w:r>
       <w:r>
         <w:t xml:space="preserve">. Referencia de etiquetas según el </w:t>
       </w:r>
-      <w:proofErr w:type="spellStart"/>
       <w:r>
         <w:rPr>
           <w:i/>
@@ -3925,7 +3799,6 @@
         </w:rPr>
         <w:t>timer</w:t>
       </w:r>
-      <w:proofErr w:type="spellEnd"/>
       <w:r>
         <w:t xml:space="preserve"> que se desee modificar.</w:t>
       </w:r>
@@ -4215,15 +4088,7 @@
         </w:numPr>
       </w:pPr>
       <w:r>
-        <w:t xml:space="preserve">Antena </w:t>
-      </w:r>
-      <w:proofErr w:type="spellStart"/>
-      <w:r>
-        <w:t>WiFi</w:t>
-      </w:r>
-      <w:proofErr w:type="spellEnd"/>
-      <w:r>
-        <w:t xml:space="preserve"> 2.4GHz 12dbi.</w:t>
+        <w:t>Antena WiFi 2.4GHz 12dbi.</w:t>
       </w:r>
     </w:p>
     <w:p>
@@ -4237,29 +4102,11 @@
       <w:r>
         <w:t xml:space="preserve">Conector </w:t>
       </w:r>
-      <w:proofErr w:type="spellStart"/>
       <w:r>
         <w:t>pigtail</w:t>
       </w:r>
-      <w:proofErr w:type="spellEnd"/>
-      <w:r>
-        <w:t xml:space="preserve"> </w:t>
-      </w:r>
-      <w:proofErr w:type="spellStart"/>
-      <w:r>
-        <w:t>ufl</w:t>
-      </w:r>
-      <w:proofErr w:type="spellEnd"/>
-      <w:r>
-        <w:t xml:space="preserve"> – SMA </w:t>
-      </w:r>
-      <w:proofErr w:type="spellStart"/>
-      <w:r>
-        <w:t>female</w:t>
-      </w:r>
-      <w:proofErr w:type="spellEnd"/>
-      <w:r>
-        <w:t xml:space="preserve"> (conexión antena-ESP32).</w:t>
+      <w:r>
+        <w:t xml:space="preserve"> ufl – SMA female (conexión antena-ESP32).</w:t>
       </w:r>
     </w:p>
     <w:p>
@@ -4295,15 +4142,7 @@
         <w:t>n</w:t>
       </w:r>
       <w:r>
-        <w:t xml:space="preserve">tos </w:t>
-      </w:r>
-      <w:proofErr w:type="spellStart"/>
-      <w:r>
-        <w:t>LEDs</w:t>
-      </w:r>
-      <w:proofErr w:type="spellEnd"/>
-      <w:r>
-        <w:t>.</w:t>
+        <w:t>tos LEDs.</w:t>
       </w:r>
     </w:p>
     <w:p>
@@ -4359,13 +4198,8 @@
           <w:numId w:val="32"/>
         </w:numPr>
       </w:pPr>
-      <w:proofErr w:type="spellStart"/>
-      <w:r>
-        <w:t>Step</w:t>
-      </w:r>
-      <w:proofErr w:type="spellEnd"/>
-      <w:r>
-        <w:t xml:space="preserve"> Down D</w:t>
+      <w:r>
+        <w:t>Step Down D</w:t>
       </w:r>
       <w:r>
         <w:t>C-DC</w:t>
@@ -4454,13 +4288,8 @@
           <w:numId w:val="32"/>
         </w:numPr>
       </w:pPr>
-      <w:proofErr w:type="spellStart"/>
-      <w:r>
-        <w:t>Amp</w:t>
-      </w:r>
-      <w:proofErr w:type="spellEnd"/>
-      <w:r>
-        <w:t xml:space="preserve"> Audio 60W Mono Clase D </w:t>
+      <w:r>
+        <w:t xml:space="preserve">Amp Audio 60W Mono Clase D </w:t>
       </w:r>
       <w:r>
         <w:rPr>
@@ -4605,13 +4434,8 @@
           <w:numId w:val="38"/>
         </w:numPr>
       </w:pPr>
-      <w:proofErr w:type="spellStart"/>
-      <w:r>
-        <w:t>Setear</w:t>
-      </w:r>
-      <w:proofErr w:type="spellEnd"/>
-      <w:r>
-        <w:t xml:space="preserve"> el nivel de tensión de 5V del convertidor DC-DC.</w:t>
+      <w:r>
+        <w:t>Programar placa controladora (circuito LEDs).</w:t>
       </w:r>
     </w:p>
     <w:p>
@@ -4623,7 +4447,7 @@
         </w:numPr>
       </w:pPr>
       <w:r>
-        <w:t>Alimentar con 12V la entrada.</w:t>
+        <w:t>Utilizar la herramienta provista por fabricante.</w:t>
       </w:r>
     </w:p>
     <w:p>
@@ -4635,15 +4459,20 @@
         </w:numPr>
       </w:pPr>
       <w:r>
-        <w:t xml:space="preserve">Medir con </w:t>
-      </w:r>
-      <w:proofErr w:type="spellStart"/>
-      <w:r>
-        <w:t>múltimetro</w:t>
-      </w:r>
-      <w:proofErr w:type="spellEnd"/>
-      <w:r>
-        <w:t xml:space="preserve"> a la salida.</w:t>
+        <w:t>Programar 1 Grupo – 9 LEDs y brillo al 100%.</w:t>
+      </w:r>
+    </w:p>
+    <w:p>
+      <w:pPr>
+        <w:pStyle w:val="Prrafodelista"/>
+        <w:numPr>
+          <w:ilvl w:val="0"/>
+          <w:numId w:val="38"/>
+        </w:numPr>
+      </w:pPr>
+      <w:r>
+        <w:lastRenderedPageBreak/>
+        <w:t>Setear el nivel de tensión de 5V del convertidor DC-DC.</w:t>
       </w:r>
     </w:p>
     <w:p>
@@ -4655,16 +4484,31 @@
         </w:numPr>
       </w:pPr>
       <w:r>
-        <w:lastRenderedPageBreak/>
-        <w:t xml:space="preserve">Configurar el </w:t>
-      </w:r>
-      <w:proofErr w:type="spellStart"/>
-      <w:r>
-        <w:t>preset</w:t>
-      </w:r>
-      <w:proofErr w:type="spellEnd"/>
-      <w:r>
-        <w:t xml:space="preserve"> para salida de 5V</w:t>
+        <w:t>Alimentar con 12V la entrada.</w:t>
+      </w:r>
+    </w:p>
+    <w:p>
+      <w:pPr>
+        <w:pStyle w:val="Prrafodelista"/>
+        <w:numPr>
+          <w:ilvl w:val="1"/>
+          <w:numId w:val="38"/>
+        </w:numPr>
+      </w:pPr>
+      <w:r>
+        <w:t>Medir con múltimetro a la salida.</w:t>
+      </w:r>
+    </w:p>
+    <w:p>
+      <w:pPr>
+        <w:pStyle w:val="Prrafodelista"/>
+        <w:numPr>
+          <w:ilvl w:val="1"/>
+          <w:numId w:val="38"/>
+        </w:numPr>
+      </w:pPr>
+      <w:r>
+        <w:t>Configurar el preset para salida de 5V</w:t>
       </w:r>
       <w:r>
         <w:rPr>
@@ -4701,15 +4545,7 @@
         <w:jc w:val="both"/>
       </w:pPr>
       <w:r>
-        <w:t xml:space="preserve">Especial cuidado en caso de utilizar el cable serial RS232 que provee el fabricante de tablero de </w:t>
-      </w:r>
-      <w:proofErr w:type="spellStart"/>
-      <w:r>
-        <w:t>LEDs</w:t>
-      </w:r>
-      <w:proofErr w:type="spellEnd"/>
-      <w:r>
-        <w:t>. Al menos en primeros modelos, el cable rojo se correspondía con línea de masa o GND.</w:t>
+        <w:t>Especial cuidado en caso de utilizar el cable serial RS232 que provee el fabricante de tablero de LEDs. Al menos en primeros modelos, el cable rojo se correspondía con línea de masa o GND.</w:t>
       </w:r>
     </w:p>
     <w:p>
@@ -4763,15 +4599,16 @@
         <w:ind w:firstLine="0"/>
         <w:jc w:val="center"/>
       </w:pPr>
+      <w:bookmarkStart w:id="9" w:name="_GoBack"/>
       <w:r>
         <w:rPr>
           <w:noProof/>
           <w:lang w:val="en-US"/>
         </w:rPr>
         <w:drawing>
-          <wp:inline distT="0" distB="0" distL="0" distR="0" wp14:anchorId="63FF8F8A" wp14:editId="2A2EA3BB">
-            <wp:extent cx="6685951" cy="4825978"/>
-            <wp:effectExtent l="0" t="3175" r="0" b="0"/>
+          <wp:inline distT="0" distB="0" distL="0" distR="0" wp14:anchorId="63FF8F8A" wp14:editId="6CCAF4EC">
+            <wp:extent cx="6121272" cy="4418388"/>
+            <wp:effectExtent l="0" t="6032" r="7302" b="7303"/>
             <wp:docPr id="27" name="Picture 27"/>
             <wp:cNvGraphicFramePr>
               <a:graphicFrameLocks xmlns:a="http://schemas.openxmlformats.org/drawingml/2006/main" noChangeAspect="1"/>
@@ -4798,7 +4635,7 @@
                   <pic:spPr>
                     <a:xfrm rot="16200000">
                       <a:off x="0" y="0"/>
-                      <a:ext cx="6802821" cy="4910336"/>
+                      <a:ext cx="6241012" cy="4504817"/>
                     </a:xfrm>
                     <a:prstGeom prst="rect">
                       <a:avLst/>
@@ -4810,6 +4647,7 @@
           </wp:inline>
         </w:drawing>
       </w:r>
+      <w:bookmarkEnd w:id="9"/>
     </w:p>
     <w:p>
       <w:pPr>
@@ -4839,15 +4677,7 @@
         <w:jc w:val="both"/>
       </w:pPr>
       <w:r>
-        <w:t xml:space="preserve">El circuito de </w:t>
-      </w:r>
-      <w:proofErr w:type="spellStart"/>
-      <w:r>
-        <w:t>LEDs</w:t>
-      </w:r>
-      <w:proofErr w:type="spellEnd"/>
-      <w:r>
-        <w:t xml:space="preserve"> debe conectarse en el siguiente orden, partiendo de la placa controladora</w:t>
+        <w:t>El circuito de LEDs debe conectarse en el siguiente orden, partiendo de la placa controladora</w:t>
       </w:r>
       <w:r>
         <w:t xml:space="preserve"> y respetando</w:t>
@@ -4874,12 +4704,7 @@
         </w:numPr>
       </w:pPr>
       <w:r>
-        <w:t>PUN</w:t>
-      </w:r>
-      <w:bookmarkStart w:id="9" w:name="_GoBack"/>
-      <w:bookmarkEnd w:id="9"/>
-      <w:r>
-        <w:t>TAJE VISITANTE UNIDAD</w:t>
+        <w:t>PUNTAJE VISITANTE UNIDAD</w:t>
       </w:r>
     </w:p>
     <w:p>
@@ -4929,14 +4754,12 @@
       <w:r>
         <w:t xml:space="preserve"> SEGUNDOS DECENA (incluir 1er punto del </w:t>
       </w:r>
-      <w:proofErr w:type="spellStart"/>
       <w:r>
         <w:rPr>
           <w:i/>
         </w:rPr>
         <w:t>timer</w:t>
       </w:r>
-      <w:proofErr w:type="spellEnd"/>
       <w:r>
         <w:t>)</w:t>
       </w:r>
@@ -4974,13 +4797,7 @@
         <w:t>TIMER</w:t>
       </w:r>
       <w:r>
-        <w:t xml:space="preserve"> </w:t>
-      </w:r>
-      <w:r>
-        <w:t>MINUTOS</w:t>
-      </w:r>
-      <w:r>
-        <w:t xml:space="preserve"> UNIDAD</w:t>
+        <w:t xml:space="preserve"> MINUTOS UNIDAD</w:t>
       </w:r>
     </w:p>
     <w:p>
@@ -4998,28 +4815,14 @@
         <w:t>TIMER</w:t>
       </w:r>
       <w:r>
-        <w:t xml:space="preserve"> </w:t>
-      </w:r>
-      <w:r>
-        <w:t>MINUTOS</w:t>
-      </w:r>
-      <w:r>
-        <w:t xml:space="preserve"> DECENA (incluir </w:t>
-      </w:r>
-      <w:r>
-        <w:t>2do</w:t>
-      </w:r>
-      <w:r>
-        <w:t xml:space="preserve"> punto del </w:t>
-      </w:r>
-      <w:proofErr w:type="spellStart"/>
+        <w:t xml:space="preserve"> MINUTOS DECENA (incluir 2do punto del </w:t>
+      </w:r>
       <w:r>
         <w:rPr>
           <w:i/>
         </w:rPr>
         <w:t>timer</w:t>
       </w:r>
-      <w:proofErr w:type="spellEnd"/>
       <w:r>
         <w:t>)</w:t>
       </w:r>
@@ -5059,7 +4862,6 @@
       <w:r>
         <w:t xml:space="preserve"> (</w:t>
       </w:r>
-      <w:proofErr w:type="spellStart"/>
       <w:r>
         <w:rPr>
           <w:i/>
@@ -5067,7 +4869,6 @@
         </w:rPr>
         <w:t>front-end</w:t>
       </w:r>
-      <w:proofErr w:type="spellEnd"/>
       <w:r>
         <w:t>)</w:t>
       </w:r>
@@ -5095,16 +4896,11 @@
         <w:t xml:space="preserve">l dispositivo ESP32 </w:t>
       </w:r>
       <w:r>
-        <w:t xml:space="preserve">genera una red </w:t>
-      </w:r>
-      <w:proofErr w:type="spellStart"/>
-      <w:r>
-        <w:t>WiF</w:t>
+        <w:t>genera una red WiF</w:t>
       </w:r>
       <w:r>
         <w:t>i</w:t>
       </w:r>
-      <w:proofErr w:type="spellEnd"/>
       <w:r>
         <w:t xml:space="preserve"> </w:t>
       </w:r>
@@ -5117,7 +4913,6 @@
       <w:r>
         <w:t xml:space="preserve">como </w:t>
       </w:r>
-      <w:proofErr w:type="spellStart"/>
       <w:r>
         <w:t>a</w:t>
       </w:r>
@@ -5127,20 +4922,14 @@
       <w:r>
         <w:t>s</w:t>
       </w:r>
-      <w:proofErr w:type="spellEnd"/>
       <w:r>
         <w:t xml:space="preserve"> </w:t>
       </w:r>
-      <w:proofErr w:type="spellStart"/>
       <w:r>
         <w:t>p</w:t>
       </w:r>
       <w:r>
-        <w:t>oint</w:t>
-      </w:r>
-      <w:proofErr w:type="spellEnd"/>
-      <w:r>
-        <w:t xml:space="preserve">. </w:t>
+        <w:t xml:space="preserve">oint. </w:t>
       </w:r>
       <w:r>
         <w:t>Los datos de la red son los siguientes:</w:t>
@@ -5156,15 +4945,7 @@
         <w:jc w:val="both"/>
       </w:pPr>
       <w:r>
-        <w:t xml:space="preserve">SSID: “Polo </w:t>
-      </w:r>
-      <w:proofErr w:type="spellStart"/>
-      <w:r>
-        <w:t>Points</w:t>
-      </w:r>
-      <w:proofErr w:type="spellEnd"/>
-      <w:r>
-        <w:t>”</w:t>
+        <w:t>SSID: “Polo Points”</w:t>
       </w:r>
     </w:p>
     <w:p>
@@ -5176,13 +4957,8 @@
         </w:numPr>
         <w:jc w:val="both"/>
       </w:pPr>
-      <w:proofErr w:type="spellStart"/>
-      <w:r>
-        <w:t>Password</w:t>
-      </w:r>
-      <w:proofErr w:type="spellEnd"/>
-      <w:r>
-        <w:t>: 12345678</w:t>
+      <w:r>
+        <w:t>Password: 12345678</w:t>
       </w:r>
     </w:p>
     <w:p>
@@ -5195,15 +4971,8 @@
         <w:jc w:val="both"/>
       </w:pPr>
       <w:r>
-        <w:t xml:space="preserve">DOMINIO: </w:t>
-      </w:r>
-      <w:proofErr w:type="spellStart"/>
-      <w:proofErr w:type="gramStart"/>
-      <w:r>
-        <w:t>polopoints.local</w:t>
-      </w:r>
-      <w:proofErr w:type="spellEnd"/>
-      <w:proofErr w:type="gramEnd"/>
+        <w:t>DOMINIO: polopoints.local</w:t>
+      </w:r>
     </w:p>
     <w:p>
       <w:pPr>
@@ -5222,7 +4991,6 @@
       <w:r>
         <w:t xml:space="preserve">na serie de </w:t>
       </w:r>
-      <w:proofErr w:type="spellStart"/>
       <w:r>
         <w:rPr>
           <w:i/>
@@ -5237,7 +5005,6 @@
         </w:rPr>
         <w:t>s</w:t>
       </w:r>
-      <w:proofErr w:type="spellEnd"/>
       <w:r>
         <w:t xml:space="preserve"> para administrar las variables y funcionalidad del tablero. Para ello, </w:t>
       </w:r>
@@ -5452,20 +5219,7 @@
           <w:lang w:val="es-419"/>
         </w:rPr>
         <w:tab/>
-      </w:r>
-      <w:proofErr w:type="spellStart"/>
-      <w:r>
-        <w:rPr>
-          <w:lang w:val="es-419"/>
-        </w:rPr>
-        <w:t>decrementar</w:t>
-      </w:r>
-      <w:proofErr w:type="spellEnd"/>
-      <w:r>
-        <w:rPr>
-          <w:lang w:val="es-419"/>
-        </w:rPr>
-        <w:t xml:space="preserve"> punta</w:t>
+        <w:t>decrementar punta</w:t>
       </w:r>
       <w:r>
         <w:rPr>
@@ -5527,20 +5281,7 @@
           <w:lang w:val="es-419"/>
         </w:rPr>
         <w:tab/>
-      </w:r>
-      <w:proofErr w:type="spellStart"/>
-      <w:r>
-        <w:rPr>
-          <w:lang w:val="es-419"/>
-        </w:rPr>
-        <w:t>decrementar</w:t>
-      </w:r>
-      <w:proofErr w:type="spellEnd"/>
-      <w:r>
-        <w:rPr>
-          <w:lang w:val="es-419"/>
-        </w:rPr>
-        <w:t xml:space="preserve"> pun</w:t>
+        <w:t>decrementar pun</w:t>
       </w:r>
       <w:r>
         <w:rPr>
@@ -5614,48 +5355,19 @@
           <w:lang w:val="en-US"/>
         </w:rPr>
         <w:tab/>
-      </w:r>
-      <w:proofErr w:type="spellStart"/>
+        <w:t xml:space="preserve">incrementar </w:t>
+      </w:r>
       <w:r>
         <w:rPr>
           <w:lang w:val="en-US"/>
         </w:rPr>
-        <w:t>incrementar</w:t>
-      </w:r>
-      <w:proofErr w:type="spellEnd"/>
+        <w:t>chukker</w:t>
+      </w:r>
       <w:r>
         <w:rPr>
           <w:lang w:val="en-US"/>
         </w:rPr>
-        <w:t xml:space="preserve"> </w:t>
-      </w:r>
-      <w:proofErr w:type="spellStart"/>
-      <w:r>
-        <w:rPr>
-          <w:lang w:val="en-US"/>
-        </w:rPr>
-        <w:t>chukker</w:t>
-      </w:r>
-      <w:proofErr w:type="spellEnd"/>
-      <w:r>
-        <w:rPr>
-          <w:lang w:val="en-US"/>
-        </w:rPr>
-        <w:t xml:space="preserve"> (</w:t>
-      </w:r>
-      <w:proofErr w:type="spellStart"/>
-      <w:r>
-        <w:rPr>
-          <w:lang w:val="en-US"/>
-        </w:rPr>
-        <w:t>período</w:t>
-      </w:r>
-      <w:proofErr w:type="spellEnd"/>
-      <w:r>
-        <w:rPr>
-          <w:lang w:val="en-US"/>
-        </w:rPr>
-        <w:t>)</w:t>
+        <w:t xml:space="preserve"> (período)</w:t>
       </w:r>
     </w:p>
     <w:p>
@@ -5723,48 +5435,19 @@
           <w:lang w:val="en-US"/>
         </w:rPr>
         <w:tab/>
-      </w:r>
-      <w:proofErr w:type="spellStart"/>
+        <w:t xml:space="preserve">decrementar </w:t>
+      </w:r>
       <w:r>
         <w:rPr>
           <w:lang w:val="en-US"/>
         </w:rPr>
-        <w:t>decrementar</w:t>
-      </w:r>
-      <w:proofErr w:type="spellEnd"/>
+        <w:t>chukker</w:t>
+      </w:r>
       <w:r>
         <w:rPr>
           <w:lang w:val="en-US"/>
         </w:rPr>
-        <w:t xml:space="preserve"> </w:t>
-      </w:r>
-      <w:proofErr w:type="spellStart"/>
-      <w:r>
-        <w:rPr>
-          <w:lang w:val="en-US"/>
-        </w:rPr>
-        <w:t>chukker</w:t>
-      </w:r>
-      <w:proofErr w:type="spellEnd"/>
-      <w:r>
-        <w:rPr>
-          <w:lang w:val="en-US"/>
-        </w:rPr>
-        <w:t xml:space="preserve"> (</w:t>
-      </w:r>
-      <w:proofErr w:type="spellStart"/>
-      <w:r>
-        <w:rPr>
-          <w:lang w:val="en-US"/>
-        </w:rPr>
-        <w:t>período</w:t>
-      </w:r>
-      <w:proofErr w:type="spellEnd"/>
-      <w:r>
-        <w:rPr>
-          <w:lang w:val="en-US"/>
-        </w:rPr>
-        <w:t>)</w:t>
+        <w:t xml:space="preserve"> (período)</w:t>
       </w:r>
     </w:p>
     <w:p>
@@ -6139,7 +5822,6 @@
       <w:r>
         <w:t xml:space="preserve"> de </w:t>
       </w:r>
-      <w:proofErr w:type="spellStart"/>
       <w:r>
         <w:rPr>
           <w:i/>
@@ -6147,7 +5829,6 @@
         </w:rPr>
         <w:t>chukker</w:t>
       </w:r>
-      <w:proofErr w:type="spellEnd"/>
       <w:r>
         <w:t xml:space="preserve"> del temporizador</w:t>
       </w:r>
@@ -6476,14 +6157,12 @@
           <w:lang w:val="es-419"/>
         </w:rPr>
       </w:pPr>
-      <w:proofErr w:type="spellStart"/>
       <w:r>
         <w:rPr>
           <w:lang w:val="es-419"/>
         </w:rPr>
         <w:t>Chukker</w:t>
       </w:r>
-      <w:proofErr w:type="spellEnd"/>
     </w:p>
     <w:p>
       <w:pPr>
@@ -6540,16 +6219,8 @@
         <w:rPr>
           <w:lang w:val="es-419"/>
         </w:rPr>
-        <w:t xml:space="preserve">Estado del </w:t>
-      </w:r>
-      <w:proofErr w:type="spellStart"/>
-      <w:r>
-        <w:rPr>
-          <w:lang w:val="es-419"/>
-        </w:rPr>
-        <w:t>timer</w:t>
-      </w:r>
-      <w:proofErr w:type="spellEnd"/>
+        <w:t>Estado del timer</w:t>
+      </w:r>
     </w:p>
     <w:p>
       <w:pPr>
@@ -6635,7 +6306,6 @@
         </w:rPr>
         <w:t xml:space="preserve"> </w:t>
       </w:r>
-      <w:proofErr w:type="spellStart"/>
       <w:r>
         <w:rPr>
           <w:i/>
@@ -6644,7 +6314,6 @@
         </w:rPr>
         <w:t>string</w:t>
       </w:r>
-      <w:proofErr w:type="spellEnd"/>
       <w:r>
         <w:rPr>
           <w:lang w:val="es-419"/>
@@ -6676,21 +6345,7 @@
         <w:rPr>
           <w:lang w:val="es-419"/>
         </w:rPr>
-        <w:t>“puntaje-</w:t>
-      </w:r>
-      <w:proofErr w:type="gramStart"/>
-      <w:r>
-        <w:rPr>
-          <w:lang w:val="es-419"/>
-        </w:rPr>
-        <w:t>local,puntaje</w:t>
-      </w:r>
-      <w:proofErr w:type="gramEnd"/>
-      <w:r>
-        <w:rPr>
-          <w:lang w:val="es-419"/>
-        </w:rPr>
-        <w:t>-visitante,valor-</w:t>
+        <w:t>“puntaje-local,puntaje-visitante,valor-</w:t>
       </w:r>
       <w:r>
         <w:rPr>
@@ -6790,7 +6445,6 @@
         </w:rPr>
         <w:t>(</w:t>
       </w:r>
-      <w:proofErr w:type="spellStart"/>
       <w:r>
         <w:rPr>
           <w:i/>
@@ -6799,7 +6453,6 @@
         </w:rPr>
         <w:t>timer</w:t>
       </w:r>
-      <w:proofErr w:type="spellEnd"/>
       <w:r>
         <w:rPr>
           <w:lang w:val="es-419"/>
@@ -6940,7 +6593,6 @@
         <w:pStyle w:val="Ttulo3"/>
       </w:pPr>
       <w:bookmarkStart w:id="12" w:name="_Toc158294780"/>
-      <w:proofErr w:type="spellStart"/>
       <w:r>
         <w:t>Endpoint</w:t>
       </w:r>
@@ -6948,7 +6600,6 @@
         <w:t>s</w:t>
       </w:r>
       <w:bookmarkEnd w:id="12"/>
-      <w:proofErr w:type="spellEnd"/>
     </w:p>
     <w:p>
       <w:pPr>
@@ -7012,7 +6663,6 @@
       <w:r>
         <w:t xml:space="preserve">Resumen de </w:t>
       </w:r>
-      <w:proofErr w:type="spellStart"/>
       <w:r>
         <w:rPr>
           <w:i/>
@@ -7020,7 +6670,6 @@
         </w:rPr>
         <w:t>endpoints</w:t>
       </w:r>
-      <w:proofErr w:type="spellEnd"/>
       <w:r>
         <w:t xml:space="preserve"> implementados.</w:t>
       </w:r>
@@ -7062,21 +6711,18 @@
         </w:rPr>
         <w:t xml:space="preserve">obtener el estado actual de las variables del tablero: puntajes, </w:t>
       </w:r>
-      <w:proofErr w:type="spellStart"/>
       <w:r>
         <w:rPr>
           <w:lang w:val="es-419"/>
         </w:rPr>
         <w:t>chukker</w:t>
       </w:r>
-      <w:proofErr w:type="spellEnd"/>
       <w:r>
         <w:rPr>
           <w:lang w:val="es-419"/>
         </w:rPr>
         <w:t xml:space="preserve">, valor actual del </w:t>
       </w:r>
-      <w:proofErr w:type="spellStart"/>
       <w:r>
         <w:rPr>
           <w:i/>
@@ -7085,7 +6731,6 @@
         </w:rPr>
         <w:t>timer</w:t>
       </w:r>
-      <w:proofErr w:type="spellEnd"/>
       <w:r>
         <w:rPr>
           <w:lang w:val="es-419"/>
@@ -7104,7 +6749,6 @@
         </w:rPr>
         <w:t xml:space="preserve">estado del </w:t>
       </w:r>
-      <w:proofErr w:type="spellStart"/>
       <w:r>
         <w:rPr>
           <w:i/>
@@ -7113,7 +6757,6 @@
         </w:rPr>
         <w:t>timer</w:t>
       </w:r>
-      <w:proofErr w:type="spellEnd"/>
       <w:r>
         <w:rPr>
           <w:lang w:val="es-419"/>
@@ -7265,34 +6908,12 @@
           <w:lang w:val="en-US"/>
         </w:rPr>
       </w:pPr>
-      <w:proofErr w:type="spellStart"/>
       <w:r>
         <w:rPr>
           <w:lang w:val="en-US"/>
         </w:rPr>
         <w:lastRenderedPageBreak/>
-        <w:t>Ejemplo</w:t>
-      </w:r>
-      <w:proofErr w:type="spellEnd"/>
-      <w:r>
-        <w:rPr>
-          <w:lang w:val="en-US"/>
-        </w:rPr>
-        <w:t xml:space="preserve"> de </w:t>
-      </w:r>
-      <w:proofErr w:type="spellStart"/>
-      <w:r>
-        <w:rPr>
-          <w:lang w:val="en-US"/>
-        </w:rPr>
-        <w:t>respuesta</w:t>
-      </w:r>
-      <w:proofErr w:type="spellEnd"/>
-      <w:r>
-        <w:rPr>
-          <w:lang w:val="en-US"/>
-        </w:rPr>
-        <w:t>:</w:t>
+        <w:t>Ejemplo de respuesta:</w:t>
       </w:r>
     </w:p>
     <w:p>
@@ -7481,16 +7102,8 @@
               <w:rPr>
                 <w:lang w:val="es-419"/>
               </w:rPr>
-              <w:t xml:space="preserve">Status </w:t>
-            </w:r>
-            <w:proofErr w:type="spellStart"/>
-            <w:r>
-              <w:rPr>
-                <w:lang w:val="es-419"/>
-              </w:rPr>
-              <w:t>code</w:t>
-            </w:r>
-            <w:proofErr w:type="spellEnd"/>
+              <w:t>Status code</w:t>
+            </w:r>
           </w:p>
         </w:tc>
         <w:tc>
@@ -7506,14 +7119,12 @@
                 <w:lang w:val="es-419"/>
               </w:rPr>
             </w:pPr>
-            <w:proofErr w:type="spellStart"/>
             <w:r>
               <w:rPr>
                 <w:lang w:val="es-419"/>
               </w:rPr>
               <w:t>Description</w:t>
             </w:r>
-            <w:proofErr w:type="spellEnd"/>
           </w:p>
         </w:tc>
       </w:tr>
@@ -7597,21 +7208,7 @@
         <w:rPr>
           <w:lang w:val="es-419"/>
         </w:rPr>
-        <w:t xml:space="preserve"> los puntajes de local y visitante. Cada solicitud permite incrementar o </w:t>
-      </w:r>
-      <w:proofErr w:type="spellStart"/>
-      <w:r>
-        <w:rPr>
-          <w:lang w:val="es-419"/>
-        </w:rPr>
-        <w:t>decrementar</w:t>
-      </w:r>
-      <w:proofErr w:type="spellEnd"/>
-      <w:r>
-        <w:rPr>
-          <w:lang w:val="es-419"/>
-        </w:rPr>
-        <w:t xml:space="preserve"> un determinado puntaje, definido por el parámetro que se incorpore en la URL.</w:t>
+        <w:t xml:space="preserve"> los puntajes de local y visitante. Cada solicitud permite incrementar o decrementar un determinado puntaje, definido por el parámetro que se incorpore en la URL.</w:t>
       </w:r>
       <w:r>
         <w:rPr>
@@ -7631,7 +7228,6 @@
         </w:rPr>
         <w:t xml:space="preserve">e el estado actual del tablero. No requiere que el </w:t>
       </w:r>
-      <w:proofErr w:type="spellStart"/>
       <w:r>
         <w:rPr>
           <w:i/>
@@ -7640,7 +7236,6 @@
         </w:rPr>
         <w:t>timer</w:t>
       </w:r>
-      <w:proofErr w:type="spellEnd"/>
       <w:r>
         <w:rPr>
           <w:lang w:val="es-419"/>
@@ -7660,21 +7255,7 @@
         <w:rPr>
           <w:lang w:val="es-419"/>
         </w:rPr>
-        <w:t>El valor del parámetro ‘</w:t>
-      </w:r>
-      <w:proofErr w:type="spellStart"/>
-      <w:r>
-        <w:rPr>
-          <w:lang w:val="es-419"/>
-        </w:rPr>
-        <w:t>cmd</w:t>
-      </w:r>
-      <w:proofErr w:type="spellEnd"/>
-      <w:r>
-        <w:rPr>
-          <w:lang w:val="es-419"/>
-        </w:rPr>
-        <w:t>’ se corresponderá con:</w:t>
+        <w:t>El valor del parámetro ‘cmd’ se corresponderá con:</w:t>
       </w:r>
     </w:p>
     <w:p>
@@ -7940,7 +7521,6 @@
               </w:rPr>
               <w:t>GET /</w:t>
             </w:r>
-            <w:proofErr w:type="spellStart"/>
             <w:r>
               <w:rPr>
                 <w:lang w:val="en-US"/>
@@ -7951,14 +7531,7 @@
               <w:rPr>
                 <w:lang w:val="en-US"/>
               </w:rPr>
-              <w:t>?cmd</w:t>
-            </w:r>
-            <w:proofErr w:type="spellEnd"/>
-            <w:r>
-              <w:rPr>
-                <w:lang w:val="en-US"/>
-              </w:rPr>
-              <w:t>=</w:t>
+              <w:t>?cmd=</w:t>
             </w:r>
             <w:r>
               <w:rPr>
@@ -8005,33 +7578,11 @@
           <w:lang w:val="en-US"/>
         </w:rPr>
       </w:pPr>
-      <w:proofErr w:type="spellStart"/>
       <w:r>
         <w:rPr>
           <w:lang w:val="en-US"/>
         </w:rPr>
-        <w:t>Ejemplo</w:t>
-      </w:r>
-      <w:proofErr w:type="spellEnd"/>
-      <w:r>
-        <w:rPr>
-          <w:lang w:val="en-US"/>
-        </w:rPr>
-        <w:t xml:space="preserve"> de </w:t>
-      </w:r>
-      <w:proofErr w:type="spellStart"/>
-      <w:r>
-        <w:rPr>
-          <w:lang w:val="en-US"/>
-        </w:rPr>
-        <w:t>respuesta</w:t>
-      </w:r>
-      <w:proofErr w:type="spellEnd"/>
-      <w:r>
-        <w:rPr>
-          <w:lang w:val="en-US"/>
-        </w:rPr>
-        <w:t>:</w:t>
+        <w:t>Ejemplo de respuesta:</w:t>
       </w:r>
     </w:p>
     <w:p>
@@ -8208,16 +7759,8 @@
               <w:rPr>
                 <w:lang w:val="es-419"/>
               </w:rPr>
-              <w:t xml:space="preserve">Status </w:t>
-            </w:r>
-            <w:proofErr w:type="spellStart"/>
-            <w:r>
-              <w:rPr>
-                <w:lang w:val="es-419"/>
-              </w:rPr>
-              <w:t>code</w:t>
-            </w:r>
-            <w:proofErr w:type="spellEnd"/>
+              <w:t>Status code</w:t>
+            </w:r>
           </w:p>
         </w:tc>
         <w:tc>
@@ -8233,14 +7776,12 @@
                 <w:lang w:val="es-419"/>
               </w:rPr>
             </w:pPr>
-            <w:proofErr w:type="spellStart"/>
             <w:r>
               <w:rPr>
                 <w:lang w:val="es-419"/>
               </w:rPr>
               <w:t>Description</w:t>
             </w:r>
-            <w:proofErr w:type="spellEnd"/>
           </w:p>
         </w:tc>
       </w:tr>
@@ -8265,16 +7806,8 @@
               <w:rPr>
                 <w:lang w:val="es-419"/>
               </w:rPr>
-              <w:t xml:space="preserve">202 – </w:t>
-            </w:r>
-            <w:proofErr w:type="spellStart"/>
-            <w:r>
-              <w:rPr>
-                <w:lang w:val="es-419"/>
-              </w:rPr>
-              <w:t>Accepted</w:t>
-            </w:r>
-            <w:proofErr w:type="spellEnd"/>
+              <w:t>202 – Accepted</w:t>
+            </w:r>
           </w:p>
         </w:tc>
         <w:tc>
@@ -8317,30 +7850,8 @@
               <w:rPr>
                 <w:lang w:val="es-419"/>
               </w:rPr>
-              <w:t xml:space="preserve">404 – </w:t>
-            </w:r>
-            <w:proofErr w:type="spellStart"/>
-            <w:r>
-              <w:rPr>
-                <w:lang w:val="es-419"/>
-              </w:rPr>
-              <w:t>Bad</w:t>
-            </w:r>
-            <w:proofErr w:type="spellEnd"/>
-            <w:r>
-              <w:rPr>
-                <w:lang w:val="es-419"/>
-              </w:rPr>
-              <w:t xml:space="preserve"> </w:t>
-            </w:r>
-            <w:proofErr w:type="spellStart"/>
-            <w:r>
-              <w:rPr>
-                <w:lang w:val="es-419"/>
-              </w:rPr>
-              <w:t>Request</w:t>
-            </w:r>
-            <w:proofErr w:type="spellEnd"/>
+              <w:t>404 – Bad Request</w:t>
+            </w:r>
           </w:p>
         </w:tc>
         <w:tc>
@@ -8375,12 +7886,10 @@
         </w:numPr>
       </w:pPr>
       <w:bookmarkStart w:id="15" w:name="_Toc158294783"/>
-      <w:proofErr w:type="spellStart"/>
       <w:r>
         <w:t>Chukker</w:t>
       </w:r>
       <w:bookmarkEnd w:id="15"/>
-      <w:proofErr w:type="spellEnd"/>
     </w:p>
     <w:p>
       <w:pPr>
@@ -8396,21 +7905,18 @@
         </w:rPr>
         <w:t xml:space="preserve">Solicitudes para administrar el </w:t>
       </w:r>
-      <w:proofErr w:type="spellStart"/>
       <w:r>
         <w:rPr>
           <w:lang w:val="es-419"/>
         </w:rPr>
         <w:t>chukker</w:t>
       </w:r>
-      <w:proofErr w:type="spellEnd"/>
       <w:r>
         <w:rPr>
           <w:lang w:val="es-419"/>
         </w:rPr>
         <w:t xml:space="preserve">. El mismo </w:t>
       </w:r>
-      <w:proofErr w:type="spellStart"/>
       <w:r>
         <w:rPr>
           <w:i/>
@@ -8419,26 +7925,11 @@
         </w:rPr>
         <w:t>endpoint</w:t>
       </w:r>
-      <w:proofErr w:type="spellEnd"/>
-      <w:r>
-        <w:rPr>
-          <w:lang w:val="es-419"/>
-        </w:rPr>
-        <w:t xml:space="preserve"> permite incrementarlo o </w:t>
-      </w:r>
-      <w:proofErr w:type="spellStart"/>
-      <w:r>
-        <w:rPr>
-          <w:lang w:val="es-419"/>
-        </w:rPr>
-        <w:t>decrementarlo</w:t>
-      </w:r>
-      <w:proofErr w:type="spellEnd"/>
-      <w:r>
-        <w:rPr>
-          <w:lang w:val="es-419"/>
-        </w:rPr>
-        <w:t>, definido por el parámetro que se incorpore en la URL. La solicitud devuel</w:t>
+      <w:r>
+        <w:rPr>
+          <w:lang w:val="es-419"/>
+        </w:rPr>
+        <w:t xml:space="preserve"> permite incrementarlo o decrementarlo, definido por el parámetro que se incorpore en la URL. La solicitud devuel</w:t>
       </w:r>
       <w:r>
         <w:rPr>
@@ -8452,7 +7943,6 @@
         </w:rPr>
         <w:t xml:space="preserve">e el estado actual del tablero. No requiere que el </w:t>
       </w:r>
-      <w:proofErr w:type="spellStart"/>
       <w:r>
         <w:rPr>
           <w:i/>
@@ -8461,7 +7951,6 @@
         </w:rPr>
         <w:t>timer</w:t>
       </w:r>
-      <w:proofErr w:type="spellEnd"/>
       <w:r>
         <w:rPr>
           <w:lang w:val="es-419"/>
@@ -8481,21 +7970,7 @@
         <w:rPr>
           <w:lang w:val="es-419"/>
         </w:rPr>
-        <w:t>El valor del parámetro ‘</w:t>
-      </w:r>
-      <w:proofErr w:type="spellStart"/>
-      <w:r>
-        <w:rPr>
-          <w:lang w:val="es-419"/>
-        </w:rPr>
-        <w:t>cmd</w:t>
-      </w:r>
-      <w:proofErr w:type="spellEnd"/>
-      <w:r>
-        <w:rPr>
-          <w:lang w:val="es-419"/>
-        </w:rPr>
-        <w:t>’ se corresponderá con:</w:t>
+        <w:t>El valor del parámetro ‘cmd’ se corresponderá con:</w:t>
       </w:r>
     </w:p>
     <w:p>
@@ -8626,14 +8101,12 @@
         </w:rPr>
         <w:t xml:space="preserve"> </w:t>
       </w:r>
-      <w:proofErr w:type="spellStart"/>
       <w:r>
         <w:rPr>
           <w:lang w:val="es-419"/>
         </w:rPr>
         <w:t>chukker</w:t>
       </w:r>
-      <w:proofErr w:type="spellEnd"/>
       <w:r>
         <w:rPr>
           <w:lang w:val="es-419"/>
@@ -8686,7 +8159,6 @@
               </w:rPr>
               <w:t>GET /</w:t>
             </w:r>
-            <w:proofErr w:type="spellStart"/>
             <w:r>
               <w:rPr>
                 <w:lang w:val="en-US"/>
@@ -8697,14 +8169,7 @@
               <w:rPr>
                 <w:lang w:val="en-US"/>
               </w:rPr>
-              <w:t>?cmd</w:t>
-            </w:r>
-            <w:proofErr w:type="spellEnd"/>
-            <w:r>
-              <w:rPr>
-                <w:lang w:val="en-US"/>
-              </w:rPr>
-              <w:t>=</w:t>
+              <w:t>?cmd=</w:t>
             </w:r>
             <w:r>
               <w:rPr>
@@ -8751,33 +8216,11 @@
           <w:lang w:val="en-US"/>
         </w:rPr>
       </w:pPr>
-      <w:proofErr w:type="spellStart"/>
       <w:r>
         <w:rPr>
           <w:lang w:val="en-US"/>
         </w:rPr>
-        <w:t>Ejemplo</w:t>
-      </w:r>
-      <w:proofErr w:type="spellEnd"/>
-      <w:r>
-        <w:rPr>
-          <w:lang w:val="en-US"/>
-        </w:rPr>
-        <w:t xml:space="preserve"> de </w:t>
-      </w:r>
-      <w:proofErr w:type="spellStart"/>
-      <w:r>
-        <w:rPr>
-          <w:lang w:val="en-US"/>
-        </w:rPr>
-        <w:t>respuesta</w:t>
-      </w:r>
-      <w:proofErr w:type="spellEnd"/>
-      <w:r>
-        <w:rPr>
-          <w:lang w:val="en-US"/>
-        </w:rPr>
-        <w:t>:</w:t>
+        <w:t>Ejemplo de respuesta:</w:t>
       </w:r>
     </w:p>
     <w:p>
@@ -8913,16 +8356,8 @@
               <w:rPr>
                 <w:lang w:val="es-419"/>
               </w:rPr>
-              <w:t xml:space="preserve">Status </w:t>
-            </w:r>
-            <w:proofErr w:type="spellStart"/>
-            <w:r>
-              <w:rPr>
-                <w:lang w:val="es-419"/>
-              </w:rPr>
-              <w:t>code</w:t>
-            </w:r>
-            <w:proofErr w:type="spellEnd"/>
+              <w:t>Status code</w:t>
+            </w:r>
           </w:p>
         </w:tc>
         <w:tc>
@@ -8938,14 +8373,12 @@
                 <w:lang w:val="es-419"/>
               </w:rPr>
             </w:pPr>
-            <w:proofErr w:type="spellStart"/>
             <w:r>
               <w:rPr>
                 <w:lang w:val="es-419"/>
               </w:rPr>
               <w:t>Description</w:t>
             </w:r>
-            <w:proofErr w:type="spellEnd"/>
           </w:p>
         </w:tc>
       </w:tr>
@@ -8970,16 +8403,8 @@
               <w:rPr>
                 <w:lang w:val="es-419"/>
               </w:rPr>
-              <w:t xml:space="preserve">202 – </w:t>
-            </w:r>
-            <w:proofErr w:type="spellStart"/>
-            <w:r>
-              <w:rPr>
-                <w:lang w:val="es-419"/>
-              </w:rPr>
-              <w:t>Accepted</w:t>
-            </w:r>
-            <w:proofErr w:type="spellEnd"/>
+              <w:t>202 – Accepted</w:t>
+            </w:r>
           </w:p>
         </w:tc>
         <w:tc>
@@ -9022,30 +8447,8 @@
               <w:rPr>
                 <w:lang w:val="es-419"/>
               </w:rPr>
-              <w:t xml:space="preserve">404 – </w:t>
-            </w:r>
-            <w:proofErr w:type="spellStart"/>
-            <w:r>
-              <w:rPr>
-                <w:lang w:val="es-419"/>
-              </w:rPr>
-              <w:t>Bad</w:t>
-            </w:r>
-            <w:proofErr w:type="spellEnd"/>
-            <w:r>
-              <w:rPr>
-                <w:lang w:val="es-419"/>
-              </w:rPr>
-              <w:t xml:space="preserve"> </w:t>
-            </w:r>
-            <w:proofErr w:type="spellStart"/>
-            <w:r>
-              <w:rPr>
-                <w:lang w:val="es-419"/>
-              </w:rPr>
-              <w:t>Request</w:t>
-            </w:r>
-            <w:proofErr w:type="spellEnd"/>
+              <w:t>404 – Bad Request</w:t>
+            </w:r>
           </w:p>
         </w:tc>
         <w:tc>
@@ -9080,12 +8483,10 @@
         </w:numPr>
       </w:pPr>
       <w:bookmarkStart w:id="16" w:name="_Toc158294784"/>
-      <w:proofErr w:type="spellStart"/>
       <w:r>
         <w:t>Timer</w:t>
       </w:r>
       <w:bookmarkEnd w:id="16"/>
-      <w:proofErr w:type="spellEnd"/>
     </w:p>
     <w:p>
       <w:pPr>
@@ -9155,7 +8556,6 @@
         </w:rPr>
         <w:t xml:space="preserve">se considera como error solicitar, por ejemplo, iniciar el </w:t>
       </w:r>
-      <w:proofErr w:type="spellStart"/>
       <w:r>
         <w:rPr>
           <w:i/>
@@ -9164,7 +8564,6 @@
         </w:rPr>
         <w:t>timer</w:t>
       </w:r>
-      <w:proofErr w:type="spellEnd"/>
       <w:r>
         <w:rPr>
           <w:lang w:val="es-419"/>
@@ -9183,7 +8582,6 @@
         </w:rPr>
         <w:t xml:space="preserve">detener el </w:t>
       </w:r>
-      <w:proofErr w:type="spellStart"/>
       <w:r>
         <w:rPr>
           <w:i/>
@@ -9192,7 +8590,6 @@
         </w:rPr>
         <w:t>timer</w:t>
       </w:r>
-      <w:proofErr w:type="spellEnd"/>
       <w:r>
         <w:rPr>
           <w:lang w:val="es-419"/>
@@ -9224,21 +8621,7 @@
         <w:rPr>
           <w:lang w:val="es-419"/>
         </w:rPr>
-        <w:t>El valor del parámetro ‘</w:t>
-      </w:r>
-      <w:proofErr w:type="spellStart"/>
-      <w:r>
-        <w:rPr>
-          <w:lang w:val="es-419"/>
-        </w:rPr>
-        <w:t>cmd</w:t>
-      </w:r>
-      <w:proofErr w:type="spellEnd"/>
-      <w:r>
-        <w:rPr>
-          <w:lang w:val="es-419"/>
-        </w:rPr>
-        <w:t>’ se corresponderá con:</w:t>
+        <w:t>El valor del parámetro ‘cmd’ se corresponderá con:</w:t>
       </w:r>
     </w:p>
     <w:p>
@@ -9373,7 +8756,6 @@
         </w:rPr>
         <w:t xml:space="preserve"> </w:t>
       </w:r>
-      <w:proofErr w:type="spellStart"/>
       <w:r>
         <w:rPr>
           <w:i/>
@@ -9382,7 +8764,6 @@
         </w:rPr>
         <w:t>timer</w:t>
       </w:r>
-      <w:proofErr w:type="spellEnd"/>
       <w:r>
         <w:rPr>
           <w:lang w:val="es-419"/>
@@ -9441,7 +8822,6 @@
               </w:rPr>
               <w:t>GET /</w:t>
             </w:r>
-            <w:proofErr w:type="spellStart"/>
             <w:r>
               <w:rPr>
                 <w:i/>
@@ -9454,14 +8834,7 @@
               <w:rPr>
                 <w:lang w:val="en-US"/>
               </w:rPr>
-              <w:t>?cmd</w:t>
-            </w:r>
-            <w:proofErr w:type="spellEnd"/>
-            <w:r>
-              <w:rPr>
-                <w:lang w:val="en-US"/>
-              </w:rPr>
-              <w:t>=</w:t>
+              <w:t>?cmd=</w:t>
             </w:r>
             <w:r>
               <w:rPr>
@@ -9508,14 +8881,12 @@
           <w:lang w:val="en-US"/>
         </w:rPr>
       </w:pPr>
-      <w:proofErr w:type="spellStart"/>
       <w:r>
         <w:rPr>
           <w:lang w:val="en-US"/>
         </w:rPr>
         <w:t>Respuesta</w:t>
       </w:r>
-      <w:proofErr w:type="spellEnd"/>
       <w:r>
         <w:rPr>
           <w:lang w:val="en-US"/>
@@ -9562,16 +8933,8 @@
               <w:rPr>
                 <w:lang w:val="es-419"/>
               </w:rPr>
-              <w:t xml:space="preserve">Status </w:t>
-            </w:r>
-            <w:proofErr w:type="spellStart"/>
-            <w:r>
-              <w:rPr>
-                <w:lang w:val="es-419"/>
-              </w:rPr>
-              <w:t>code</w:t>
-            </w:r>
-            <w:proofErr w:type="spellEnd"/>
+              <w:t>Status code</w:t>
+            </w:r>
           </w:p>
         </w:tc>
         <w:tc>
@@ -9587,14 +8950,12 @@
                 <w:lang w:val="es-419"/>
               </w:rPr>
             </w:pPr>
-            <w:proofErr w:type="spellStart"/>
             <w:r>
               <w:rPr>
                 <w:lang w:val="es-419"/>
               </w:rPr>
               <w:t>Description</w:t>
             </w:r>
-            <w:proofErr w:type="spellEnd"/>
           </w:p>
         </w:tc>
       </w:tr>
@@ -9625,16 +8986,8 @@
               <w:rPr>
                 <w:lang w:val="es-419"/>
               </w:rPr>
-              <w:t xml:space="preserve"> – </w:t>
-            </w:r>
-            <w:proofErr w:type="spellStart"/>
-            <w:r>
-              <w:rPr>
-                <w:lang w:val="es-419"/>
-              </w:rPr>
-              <w:t>Accepted</w:t>
-            </w:r>
-            <w:proofErr w:type="spellEnd"/>
+              <w:t xml:space="preserve"> – Accepted</w:t>
+            </w:r>
           </w:p>
         </w:tc>
         <w:tc>
@@ -9677,30 +9030,8 @@
               <w:rPr>
                 <w:lang w:val="es-419"/>
               </w:rPr>
-              <w:t xml:space="preserve">404 – </w:t>
-            </w:r>
-            <w:proofErr w:type="spellStart"/>
-            <w:r>
-              <w:rPr>
-                <w:lang w:val="es-419"/>
-              </w:rPr>
-              <w:t>Bad</w:t>
-            </w:r>
-            <w:proofErr w:type="spellEnd"/>
-            <w:r>
-              <w:rPr>
-                <w:lang w:val="es-419"/>
-              </w:rPr>
-              <w:t xml:space="preserve"> </w:t>
-            </w:r>
-            <w:proofErr w:type="spellStart"/>
-            <w:r>
-              <w:rPr>
-                <w:lang w:val="es-419"/>
-              </w:rPr>
-              <w:t>Request</w:t>
-            </w:r>
-            <w:proofErr w:type="spellEnd"/>
+              <w:t>404 – Bad Request</w:t>
+            </w:r>
           </w:p>
         </w:tc>
         <w:tc>
@@ -9858,21 +9189,7 @@
         <w:rPr>
           <w:lang w:val="es-419"/>
         </w:rPr>
-        <w:t>El valor del parámetro ‘</w:t>
-      </w:r>
-      <w:proofErr w:type="spellStart"/>
-      <w:r>
-        <w:rPr>
-          <w:lang w:val="es-419"/>
-        </w:rPr>
-        <w:t>cmd</w:t>
-      </w:r>
-      <w:proofErr w:type="spellEnd"/>
-      <w:r>
-        <w:rPr>
-          <w:lang w:val="es-419"/>
-        </w:rPr>
-        <w:t>’ será siempre RESET_</w:t>
+        <w:t>El valor del parámetro ‘cmd’ será siempre RESET_</w:t>
       </w:r>
       <w:r>
         <w:rPr>
@@ -9980,7 +9297,6 @@
               </w:rPr>
               <w:t>GET /</w:t>
             </w:r>
-            <w:proofErr w:type="spellStart"/>
             <w:r>
               <w:rPr>
                 <w:i/>
@@ -9993,14 +9309,7 @@
               <w:rPr>
                 <w:lang w:val="en-US"/>
               </w:rPr>
-              <w:t>?cmd</w:t>
-            </w:r>
-            <w:proofErr w:type="spellEnd"/>
-            <w:r>
-              <w:rPr>
-                <w:lang w:val="en-US"/>
-              </w:rPr>
-              <w:t>=</w:t>
+              <w:t>?cmd=</w:t>
             </w:r>
             <w:r>
               <w:rPr>
@@ -10053,39 +9362,17 @@
           <w:lang w:val="en-US"/>
         </w:rPr>
       </w:pPr>
-      <w:proofErr w:type="spellStart"/>
       <w:r>
         <w:rPr>
           <w:lang w:val="en-US"/>
         </w:rPr>
-        <w:t>Ejemplo</w:t>
-      </w:r>
-      <w:proofErr w:type="spellEnd"/>
+        <w:t>Ejemplo de r</w:t>
+      </w:r>
       <w:r>
         <w:rPr>
           <w:lang w:val="en-US"/>
         </w:rPr>
-        <w:t xml:space="preserve"> de </w:t>
-      </w:r>
-      <w:proofErr w:type="spellStart"/>
-      <w:r>
-        <w:rPr>
-          <w:lang w:val="en-US"/>
-        </w:rPr>
-        <w:t>r</w:t>
-      </w:r>
-      <w:r>
-        <w:rPr>
-          <w:lang w:val="en-US"/>
-        </w:rPr>
-        <w:t>espuesta</w:t>
-      </w:r>
-      <w:proofErr w:type="spellEnd"/>
-      <w:r>
-        <w:rPr>
-          <w:lang w:val="en-US"/>
-        </w:rPr>
-        <w:t>:</w:t>
+        <w:t>espuesta:</w:t>
       </w:r>
     </w:p>
     <w:p>
@@ -10250,16 +9537,8 @@
               <w:rPr>
                 <w:lang w:val="es-419"/>
               </w:rPr>
-              <w:t xml:space="preserve">Status </w:t>
-            </w:r>
-            <w:proofErr w:type="spellStart"/>
-            <w:r>
-              <w:rPr>
-                <w:lang w:val="es-419"/>
-              </w:rPr>
-              <w:t>code</w:t>
-            </w:r>
-            <w:proofErr w:type="spellEnd"/>
+              <w:t>Status code</w:t>
+            </w:r>
           </w:p>
         </w:tc>
         <w:tc>
@@ -10275,14 +9554,12 @@
                 <w:lang w:val="es-419"/>
               </w:rPr>
             </w:pPr>
-            <w:proofErr w:type="spellStart"/>
             <w:r>
               <w:rPr>
                 <w:lang w:val="es-419"/>
               </w:rPr>
               <w:t>Description</w:t>
             </w:r>
-            <w:proofErr w:type="spellEnd"/>
           </w:p>
         </w:tc>
       </w:tr>
@@ -10307,16 +9584,8 @@
               <w:rPr>
                 <w:lang w:val="es-419"/>
               </w:rPr>
-              <w:t xml:space="preserve">202 – </w:t>
-            </w:r>
-            <w:proofErr w:type="spellStart"/>
-            <w:r>
-              <w:rPr>
-                <w:lang w:val="es-419"/>
-              </w:rPr>
-              <w:t>Accepted</w:t>
-            </w:r>
-            <w:proofErr w:type="spellEnd"/>
+              <w:t>202 – Accepted</w:t>
+            </w:r>
           </w:p>
         </w:tc>
         <w:tc>
@@ -10359,30 +9628,8 @@
               <w:rPr>
                 <w:lang w:val="es-419"/>
               </w:rPr>
-              <w:t xml:space="preserve">404 – </w:t>
-            </w:r>
-            <w:proofErr w:type="spellStart"/>
-            <w:r>
-              <w:rPr>
-                <w:lang w:val="es-419"/>
-              </w:rPr>
-              <w:t>Bad</w:t>
-            </w:r>
-            <w:proofErr w:type="spellEnd"/>
-            <w:r>
-              <w:rPr>
-                <w:lang w:val="es-419"/>
-              </w:rPr>
-              <w:t xml:space="preserve"> </w:t>
-            </w:r>
-            <w:proofErr w:type="spellStart"/>
-            <w:r>
-              <w:rPr>
-                <w:lang w:val="es-419"/>
-              </w:rPr>
-              <w:t>Request</w:t>
-            </w:r>
-            <w:proofErr w:type="spellEnd"/>
+              <w:t>404 – Bad Request</w:t>
+            </w:r>
           </w:p>
         </w:tc>
         <w:tc>
@@ -10477,7 +9724,6 @@
         </w:rPr>
         <w:t xml:space="preserve">duración de </w:t>
       </w:r>
-      <w:proofErr w:type="spellStart"/>
       <w:r>
         <w:rPr>
           <w:i/>
@@ -10486,7 +9732,6 @@
         </w:rPr>
         <w:t>chukker</w:t>
       </w:r>
-      <w:proofErr w:type="spellEnd"/>
       <w:r>
         <w:rPr>
           <w:lang w:val="es-419"/>
@@ -10563,41 +9808,13 @@
         <w:rPr>
           <w:lang w:val="es-419"/>
         </w:rPr>
-        <w:t xml:space="preserve"> mediante el parámetro ‘</w:t>
-      </w:r>
-      <w:proofErr w:type="spellStart"/>
-      <w:r>
-        <w:rPr>
-          <w:lang w:val="es-419"/>
-        </w:rPr>
-        <w:t>cmd</w:t>
-      </w:r>
-      <w:proofErr w:type="spellEnd"/>
-      <w:r>
-        <w:rPr>
-          <w:lang w:val="es-419"/>
-        </w:rPr>
-        <w:t>’ de la solicitud.</w:t>
-      </w:r>
-      <w:r>
-        <w:rPr>
-          <w:lang w:val="es-419"/>
-        </w:rPr>
-        <w:t xml:space="preserve"> Los parámetros ‘mm’ y ‘</w:t>
-      </w:r>
-      <w:proofErr w:type="spellStart"/>
-      <w:r>
-        <w:rPr>
-          <w:lang w:val="es-419"/>
-        </w:rPr>
-        <w:t>ss</w:t>
-      </w:r>
-      <w:proofErr w:type="spellEnd"/>
-      <w:r>
-        <w:rPr>
-          <w:lang w:val="es-419"/>
-        </w:rPr>
-        <w:t>’ representarán los valores a asignar de minutos y segundos, respetivamente.</w:t>
+        <w:t xml:space="preserve"> mediante el parámetro ‘cmd’ de la solicitud.</w:t>
+      </w:r>
+      <w:r>
+        <w:rPr>
+          <w:lang w:val="es-419"/>
+        </w:rPr>
+        <w:t xml:space="preserve"> Los parámetros ‘mm’ y ‘ss’ representarán los valores a asignar de minutos y segundos, respetivamente.</w:t>
       </w:r>
     </w:p>
     <w:p>
@@ -10660,21 +9877,7 @@
         <w:rPr>
           <w:lang w:val="es-419"/>
         </w:rPr>
-        <w:t xml:space="preserve"> operaciones, caso contrario la solicitud devolverá error. Tampoco será </w:t>
-      </w:r>
-      <w:proofErr w:type="spellStart"/>
-      <w:r>
-        <w:rPr>
-          <w:lang w:val="es-419"/>
-        </w:rPr>
-        <w:t>valido</w:t>
-      </w:r>
-      <w:proofErr w:type="spellEnd"/>
-      <w:r>
-        <w:rPr>
-          <w:lang w:val="es-419"/>
-        </w:rPr>
-        <w:t xml:space="preserve"> </w:t>
+        <w:t xml:space="preserve"> operaciones, caso contrario la solicitud devolverá error. Tampoco será valido </w:t>
       </w:r>
       <w:r>
         <w:rPr>
@@ -10688,7 +9891,6 @@
         </w:rPr>
         <w:t xml:space="preserve"> configurar el valor del </w:t>
       </w:r>
-      <w:proofErr w:type="spellStart"/>
       <w:r>
         <w:rPr>
           <w:i/>
@@ -10697,7 +9899,6 @@
         </w:rPr>
         <w:t>timer</w:t>
       </w:r>
-      <w:proofErr w:type="spellEnd"/>
       <w:r>
         <w:rPr>
           <w:lang w:val="es-419"/>
@@ -10710,7 +9911,6 @@
         </w:rPr>
         <w:t xml:space="preserve"> o bien configurarlo cuando ya llegó a 00:00 (</w:t>
       </w:r>
-      <w:proofErr w:type="spellStart"/>
       <w:r>
         <w:rPr>
           <w:i/>
@@ -10719,7 +9919,6 @@
         </w:rPr>
         <w:t>timer</w:t>
       </w:r>
-      <w:proofErr w:type="spellEnd"/>
       <w:r>
         <w:rPr>
           <w:lang w:val="es-419"/>
@@ -10928,7 +10127,6 @@
         </w:rPr>
         <w:t xml:space="preserve"> del </w:t>
       </w:r>
-      <w:proofErr w:type="spellStart"/>
       <w:r>
         <w:rPr>
           <w:i/>
@@ -10937,7 +10135,6 @@
         </w:rPr>
         <w:t>timer</w:t>
       </w:r>
-      <w:proofErr w:type="spellEnd"/>
       <w:r>
         <w:rPr>
           <w:lang w:val="es-419"/>
@@ -11008,21 +10205,7 @@
               <w:rPr>
                 <w:lang w:val="en-US"/>
               </w:rPr>
-              <w:t>/</w:t>
-            </w:r>
-            <w:proofErr w:type="spellStart"/>
-            <w:r>
-              <w:rPr>
-                <w:lang w:val="en-US"/>
-              </w:rPr>
-              <w:t>set?mm</w:t>
-            </w:r>
-            <w:proofErr w:type="spellEnd"/>
-            <w:r>
-              <w:rPr>
-                <w:lang w:val="en-US"/>
-              </w:rPr>
-              <w:t>=2&amp;ss=30&amp;</w:t>
+              <w:t>/set?mm=2&amp;ss=30&amp;</w:t>
             </w:r>
             <w:r>
               <w:rPr>
@@ -11081,33 +10264,11 @@
           <w:lang w:val="en-US"/>
         </w:rPr>
       </w:pPr>
-      <w:proofErr w:type="spellStart"/>
       <w:r>
         <w:rPr>
           <w:lang w:val="en-US"/>
         </w:rPr>
-        <w:t>Ejemplo</w:t>
-      </w:r>
-      <w:proofErr w:type="spellEnd"/>
-      <w:r>
-        <w:rPr>
-          <w:lang w:val="en-US"/>
-        </w:rPr>
-        <w:t xml:space="preserve"> de </w:t>
-      </w:r>
-      <w:proofErr w:type="spellStart"/>
-      <w:r>
-        <w:rPr>
-          <w:lang w:val="en-US"/>
-        </w:rPr>
-        <w:t>respuesta</w:t>
-      </w:r>
-      <w:proofErr w:type="spellEnd"/>
-      <w:r>
-        <w:rPr>
-          <w:lang w:val="en-US"/>
-        </w:rPr>
-        <w:t>:</w:t>
+        <w:t>Ejemplo de respuesta:</w:t>
       </w:r>
     </w:p>
     <w:p>
@@ -11291,16 +10452,8 @@
               <w:rPr>
                 <w:lang w:val="es-419"/>
               </w:rPr>
-              <w:t xml:space="preserve">Status </w:t>
-            </w:r>
-            <w:proofErr w:type="spellStart"/>
-            <w:r>
-              <w:rPr>
-                <w:lang w:val="es-419"/>
-              </w:rPr>
-              <w:t>code</w:t>
-            </w:r>
-            <w:proofErr w:type="spellEnd"/>
+              <w:t>Status code</w:t>
+            </w:r>
           </w:p>
         </w:tc>
         <w:tc>
@@ -11317,14 +10470,12 @@
                 <w:lang w:val="es-419"/>
               </w:rPr>
             </w:pPr>
-            <w:proofErr w:type="spellStart"/>
             <w:r>
               <w:rPr>
                 <w:lang w:val="es-419"/>
               </w:rPr>
               <w:t>Description</w:t>
             </w:r>
-            <w:proofErr w:type="spellEnd"/>
           </w:p>
         </w:tc>
       </w:tr>
@@ -11350,16 +10501,8 @@
               <w:rPr>
                 <w:lang w:val="es-419"/>
               </w:rPr>
-              <w:t xml:space="preserve">202 – </w:t>
-            </w:r>
-            <w:proofErr w:type="spellStart"/>
-            <w:r>
-              <w:rPr>
-                <w:lang w:val="es-419"/>
-              </w:rPr>
-              <w:t>Accepted</w:t>
-            </w:r>
-            <w:proofErr w:type="spellEnd"/>
+              <w:t>202 – Accepted</w:t>
+            </w:r>
           </w:p>
         </w:tc>
         <w:tc>
@@ -11404,30 +10547,8 @@
               <w:rPr>
                 <w:lang w:val="es-419"/>
               </w:rPr>
-              <w:t xml:space="preserve">404 – </w:t>
-            </w:r>
-            <w:proofErr w:type="spellStart"/>
-            <w:r>
-              <w:rPr>
-                <w:lang w:val="es-419"/>
-              </w:rPr>
-              <w:t>Bad</w:t>
-            </w:r>
-            <w:proofErr w:type="spellEnd"/>
-            <w:r>
-              <w:rPr>
-                <w:lang w:val="es-419"/>
-              </w:rPr>
-              <w:t xml:space="preserve"> </w:t>
-            </w:r>
-            <w:proofErr w:type="spellStart"/>
-            <w:r>
-              <w:rPr>
-                <w:lang w:val="es-419"/>
-              </w:rPr>
-              <w:t>Request</w:t>
-            </w:r>
-            <w:proofErr w:type="spellEnd"/>
+              <w:t>404 – Bad Request</w:t>
+            </w:r>
           </w:p>
         </w:tc>
         <w:tc>
@@ -11475,16 +10596,8 @@
         <w:rPr>
           <w:lang w:val="es-419"/>
         </w:rPr>
-        <w:t xml:space="preserve">uración de </w:t>
-      </w:r>
-      <w:proofErr w:type="spellStart"/>
-      <w:r>
-        <w:rPr>
-          <w:lang w:val="es-419"/>
-        </w:rPr>
-        <w:t>chukker</w:t>
-      </w:r>
-      <w:proofErr w:type="spellEnd"/>
+        <w:t>uración de chukker</w:t>
+      </w:r>
     </w:p>
     <w:p>
       <w:pPr>
@@ -11545,7 +10658,6 @@
         </w:rPr>
         <w:t xml:space="preserve"> </w:t>
       </w:r>
-      <w:proofErr w:type="spellStart"/>
       <w:r>
         <w:rPr>
           <w:b/>
@@ -11556,7 +10668,6 @@
         </w:rPr>
         <w:t>chukker</w:t>
       </w:r>
-      <w:proofErr w:type="spellEnd"/>
       <w:r>
         <w:rPr>
           <w:lang w:val="es-419"/>
@@ -11627,21 +10738,7 @@
               <w:rPr>
                 <w:lang w:val="en-US"/>
               </w:rPr>
-              <w:t>/</w:t>
-            </w:r>
-            <w:proofErr w:type="spellStart"/>
-            <w:r>
-              <w:rPr>
-                <w:lang w:val="en-US"/>
-              </w:rPr>
-              <w:t>set?mm</w:t>
-            </w:r>
-            <w:proofErr w:type="spellEnd"/>
-            <w:r>
-              <w:rPr>
-                <w:lang w:val="en-US"/>
-              </w:rPr>
-              <w:t>=</w:t>
+              <w:t>/set?mm=</w:t>
             </w:r>
             <w:r>
               <w:rPr>
@@ -11718,33 +10815,11 @@
           <w:lang w:val="en-US"/>
         </w:rPr>
       </w:pPr>
-      <w:proofErr w:type="spellStart"/>
       <w:r>
         <w:rPr>
           <w:lang w:val="en-US"/>
         </w:rPr>
-        <w:t>Ejemplo</w:t>
-      </w:r>
-      <w:proofErr w:type="spellEnd"/>
-      <w:r>
-        <w:rPr>
-          <w:lang w:val="en-US"/>
-        </w:rPr>
-        <w:t xml:space="preserve"> de </w:t>
-      </w:r>
-      <w:proofErr w:type="spellStart"/>
-      <w:r>
-        <w:rPr>
-          <w:lang w:val="en-US"/>
-        </w:rPr>
-        <w:t>respuesta</w:t>
-      </w:r>
-      <w:proofErr w:type="spellEnd"/>
-      <w:r>
-        <w:rPr>
-          <w:lang w:val="en-US"/>
-        </w:rPr>
-        <w:t>:</w:t>
+        <w:t>Ejemplo de respuesta:</w:t>
       </w:r>
     </w:p>
     <w:p>
@@ -11910,16 +10985,8 @@
               <w:rPr>
                 <w:lang w:val="es-419"/>
               </w:rPr>
-              <w:t xml:space="preserve">Status </w:t>
-            </w:r>
-            <w:proofErr w:type="spellStart"/>
-            <w:r>
-              <w:rPr>
-                <w:lang w:val="es-419"/>
-              </w:rPr>
-              <w:t>code</w:t>
-            </w:r>
-            <w:proofErr w:type="spellEnd"/>
+              <w:t>Status code</w:t>
+            </w:r>
           </w:p>
         </w:tc>
         <w:tc>
@@ -11936,14 +11003,12 @@
                 <w:lang w:val="es-419"/>
               </w:rPr>
             </w:pPr>
-            <w:proofErr w:type="spellStart"/>
             <w:r>
               <w:rPr>
                 <w:lang w:val="es-419"/>
               </w:rPr>
               <w:t>Description</w:t>
             </w:r>
-            <w:proofErr w:type="spellEnd"/>
           </w:p>
         </w:tc>
       </w:tr>
@@ -11969,16 +11034,8 @@
               <w:rPr>
                 <w:lang w:val="es-419"/>
               </w:rPr>
-              <w:t xml:space="preserve">202 – </w:t>
-            </w:r>
-            <w:proofErr w:type="spellStart"/>
-            <w:r>
-              <w:rPr>
-                <w:lang w:val="es-419"/>
-              </w:rPr>
-              <w:t>Accepted</w:t>
-            </w:r>
-            <w:proofErr w:type="spellEnd"/>
+              <w:t>202 – Accepted</w:t>
+            </w:r>
           </w:p>
         </w:tc>
         <w:tc>
@@ -12023,30 +11080,8 @@
               <w:rPr>
                 <w:lang w:val="es-419"/>
               </w:rPr>
-              <w:t xml:space="preserve">404 – </w:t>
-            </w:r>
-            <w:proofErr w:type="spellStart"/>
-            <w:r>
-              <w:rPr>
-                <w:lang w:val="es-419"/>
-              </w:rPr>
-              <w:t>Bad</w:t>
-            </w:r>
-            <w:proofErr w:type="spellEnd"/>
-            <w:r>
-              <w:rPr>
-                <w:lang w:val="es-419"/>
-              </w:rPr>
-              <w:t xml:space="preserve"> </w:t>
-            </w:r>
-            <w:proofErr w:type="spellStart"/>
-            <w:r>
-              <w:rPr>
-                <w:lang w:val="es-419"/>
-              </w:rPr>
-              <w:t>Request</w:t>
-            </w:r>
-            <w:proofErr w:type="spellEnd"/>
+              <w:t>404 – Bad Request</w:t>
+            </w:r>
           </w:p>
         </w:tc>
         <w:tc>
@@ -12131,7 +11166,6 @@
         </w:rPr>
         <w:t xml:space="preserve">del </w:t>
       </w:r>
-      <w:proofErr w:type="spellStart"/>
       <w:r>
         <w:rPr>
           <w:i/>
@@ -12140,7 +11174,6 @@
         </w:rPr>
         <w:t>timer</w:t>
       </w:r>
-      <w:proofErr w:type="spellEnd"/>
       <w:r>
         <w:rPr>
           <w:lang w:val="es-419"/>
@@ -12205,21 +11238,7 @@
               <w:rPr>
                 <w:lang w:val="en-US"/>
               </w:rPr>
-              <w:t>/</w:t>
-            </w:r>
-            <w:proofErr w:type="spellStart"/>
-            <w:r>
-              <w:rPr>
-                <w:lang w:val="en-US"/>
-              </w:rPr>
-              <w:t>set?mm</w:t>
-            </w:r>
-            <w:proofErr w:type="spellEnd"/>
-            <w:r>
-              <w:rPr>
-                <w:lang w:val="en-US"/>
-              </w:rPr>
-              <w:t>=9&amp;ss=0&amp;</w:t>
+              <w:t>/set?mm=9&amp;ss=0&amp;</w:t>
             </w:r>
             <w:r>
               <w:rPr>
@@ -12284,33 +11303,11 @@
           <w:lang w:val="en-US"/>
         </w:rPr>
       </w:pPr>
-      <w:proofErr w:type="spellStart"/>
       <w:r>
         <w:rPr>
           <w:lang w:val="en-US"/>
         </w:rPr>
-        <w:t>Ejemplo</w:t>
-      </w:r>
-      <w:proofErr w:type="spellEnd"/>
-      <w:r>
-        <w:rPr>
-          <w:lang w:val="en-US"/>
-        </w:rPr>
-        <w:t xml:space="preserve"> de </w:t>
-      </w:r>
-      <w:proofErr w:type="spellStart"/>
-      <w:r>
-        <w:rPr>
-          <w:lang w:val="en-US"/>
-        </w:rPr>
-        <w:t>respuesta</w:t>
-      </w:r>
-      <w:proofErr w:type="spellEnd"/>
-      <w:r>
-        <w:rPr>
-          <w:lang w:val="en-US"/>
-        </w:rPr>
-        <w:t>:</w:t>
+        <w:t>Ejemplo de respuesta:</w:t>
       </w:r>
     </w:p>
     <w:p>
@@ -12416,16 +11413,8 @@
               <w:rPr>
                 <w:lang w:val="es-419"/>
               </w:rPr>
-              <w:t xml:space="preserve">Status </w:t>
-            </w:r>
-            <w:proofErr w:type="spellStart"/>
-            <w:r>
-              <w:rPr>
-                <w:lang w:val="es-419"/>
-              </w:rPr>
-              <w:t>code</w:t>
-            </w:r>
-            <w:proofErr w:type="spellEnd"/>
+              <w:t>Status code</w:t>
+            </w:r>
           </w:p>
         </w:tc>
         <w:tc>
@@ -12442,14 +11431,12 @@
                 <w:lang w:val="es-419"/>
               </w:rPr>
             </w:pPr>
-            <w:proofErr w:type="spellStart"/>
             <w:r>
               <w:rPr>
                 <w:lang w:val="es-419"/>
               </w:rPr>
               <w:t>Description</w:t>
             </w:r>
-            <w:proofErr w:type="spellEnd"/>
           </w:p>
         </w:tc>
       </w:tr>
@@ -12475,16 +11462,8 @@
               <w:rPr>
                 <w:lang w:val="es-419"/>
               </w:rPr>
-              <w:t xml:space="preserve">202 – </w:t>
-            </w:r>
-            <w:proofErr w:type="spellStart"/>
-            <w:r>
-              <w:rPr>
-                <w:lang w:val="es-419"/>
-              </w:rPr>
-              <w:t>Accepted</w:t>
-            </w:r>
-            <w:proofErr w:type="spellEnd"/>
+              <w:t>202 – Accepted</w:t>
+            </w:r>
           </w:p>
         </w:tc>
         <w:tc>
@@ -12529,30 +11508,8 @@
               <w:rPr>
                 <w:lang w:val="es-419"/>
               </w:rPr>
-              <w:t xml:space="preserve">404 – </w:t>
-            </w:r>
-            <w:proofErr w:type="spellStart"/>
-            <w:r>
-              <w:rPr>
-                <w:lang w:val="es-419"/>
-              </w:rPr>
-              <w:t>Bad</w:t>
-            </w:r>
-            <w:proofErr w:type="spellEnd"/>
-            <w:r>
-              <w:rPr>
-                <w:lang w:val="es-419"/>
-              </w:rPr>
-              <w:t xml:space="preserve"> </w:t>
-            </w:r>
-            <w:proofErr w:type="spellStart"/>
-            <w:r>
-              <w:rPr>
-                <w:lang w:val="es-419"/>
-              </w:rPr>
-              <w:t>Request</w:t>
-            </w:r>
-            <w:proofErr w:type="spellEnd"/>
+              <w:t>404 – Bad Request</w:t>
+            </w:r>
           </w:p>
         </w:tc>
         <w:tc>
@@ -12635,7 +11592,6 @@
         </w:rPr>
         <w:t xml:space="preserve"> del </w:t>
       </w:r>
-      <w:proofErr w:type="spellStart"/>
       <w:r>
         <w:rPr>
           <w:i/>
@@ -12644,7 +11600,6 @@
         </w:rPr>
         <w:t>timer</w:t>
       </w:r>
-      <w:proofErr w:type="spellEnd"/>
       <w:r>
         <w:rPr>
           <w:lang w:val="es-419"/>
@@ -12709,21 +11664,7 @@
               <w:rPr>
                 <w:lang w:val="en-US"/>
               </w:rPr>
-              <w:t>/</w:t>
-            </w:r>
-            <w:proofErr w:type="spellStart"/>
-            <w:r>
-              <w:rPr>
-                <w:lang w:val="en-US"/>
-              </w:rPr>
-              <w:t>set?mm</w:t>
-            </w:r>
-            <w:proofErr w:type="spellEnd"/>
-            <w:r>
-              <w:rPr>
-                <w:lang w:val="en-US"/>
-              </w:rPr>
-              <w:t>=9&amp;ss=0&amp;</w:t>
+              <w:t>/set?mm=9&amp;ss=0&amp;</w:t>
             </w:r>
             <w:r>
               <w:rPr>
@@ -12788,33 +11729,11 @@
           <w:lang w:val="en-US"/>
         </w:rPr>
       </w:pPr>
-      <w:proofErr w:type="spellStart"/>
       <w:r>
         <w:rPr>
           <w:lang w:val="en-US"/>
         </w:rPr>
-        <w:t>Ejemplo</w:t>
-      </w:r>
-      <w:proofErr w:type="spellEnd"/>
-      <w:r>
-        <w:rPr>
-          <w:lang w:val="en-US"/>
-        </w:rPr>
-        <w:t xml:space="preserve"> de </w:t>
-      </w:r>
-      <w:proofErr w:type="spellStart"/>
-      <w:r>
-        <w:rPr>
-          <w:lang w:val="en-US"/>
-        </w:rPr>
-        <w:t>respuesta</w:t>
-      </w:r>
-      <w:proofErr w:type="spellEnd"/>
-      <w:r>
-        <w:rPr>
-          <w:lang w:val="en-US"/>
-        </w:rPr>
-        <w:t>:</w:t>
+        <w:t>Ejemplo de respuesta:</w:t>
       </w:r>
     </w:p>
     <w:p>
@@ -12932,16 +11851,8 @@
               <w:rPr>
                 <w:lang w:val="es-419"/>
               </w:rPr>
-              <w:t xml:space="preserve">Status </w:t>
-            </w:r>
-            <w:proofErr w:type="spellStart"/>
-            <w:r>
-              <w:rPr>
-                <w:lang w:val="es-419"/>
-              </w:rPr>
-              <w:t>code</w:t>
-            </w:r>
-            <w:proofErr w:type="spellEnd"/>
+              <w:t>Status code</w:t>
+            </w:r>
           </w:p>
         </w:tc>
         <w:tc>
@@ -12958,14 +11869,12 @@
                 <w:lang w:val="es-419"/>
               </w:rPr>
             </w:pPr>
-            <w:proofErr w:type="spellStart"/>
             <w:r>
               <w:rPr>
                 <w:lang w:val="es-419"/>
               </w:rPr>
               <w:t>Description</w:t>
             </w:r>
-            <w:proofErr w:type="spellEnd"/>
           </w:p>
         </w:tc>
       </w:tr>
@@ -12991,16 +11900,8 @@
               <w:rPr>
                 <w:lang w:val="es-419"/>
               </w:rPr>
-              <w:t xml:space="preserve">202 – </w:t>
-            </w:r>
-            <w:proofErr w:type="spellStart"/>
-            <w:r>
-              <w:rPr>
-                <w:lang w:val="es-419"/>
-              </w:rPr>
-              <w:t>Accepted</w:t>
-            </w:r>
-            <w:proofErr w:type="spellEnd"/>
+              <w:t>202 – Accepted</w:t>
+            </w:r>
           </w:p>
         </w:tc>
         <w:tc>
@@ -13045,30 +11946,8 @@
               <w:rPr>
                 <w:lang w:val="es-419"/>
               </w:rPr>
-              <w:t xml:space="preserve">404 – </w:t>
-            </w:r>
-            <w:proofErr w:type="spellStart"/>
-            <w:r>
-              <w:rPr>
-                <w:lang w:val="es-419"/>
-              </w:rPr>
-              <w:t>Bad</w:t>
-            </w:r>
-            <w:proofErr w:type="spellEnd"/>
-            <w:r>
-              <w:rPr>
-                <w:lang w:val="es-419"/>
-              </w:rPr>
-              <w:t xml:space="preserve"> </w:t>
-            </w:r>
-            <w:proofErr w:type="spellStart"/>
-            <w:r>
-              <w:rPr>
-                <w:lang w:val="es-419"/>
-              </w:rPr>
-              <w:t>Request</w:t>
-            </w:r>
-            <w:proofErr w:type="spellEnd"/>
+              <w:t>404 – Bad Request</w:t>
+            </w:r>
           </w:p>
         </w:tc>
         <w:tc>
@@ -13123,7 +12002,6 @@
       <w:r>
         <w:t xml:space="preserve">La solicitud frena el </w:t>
       </w:r>
-      <w:proofErr w:type="spellStart"/>
       <w:r>
         <w:rPr>
           <w:i/>
@@ -13131,7 +12009,6 @@
         </w:rPr>
         <w:t>timer</w:t>
       </w:r>
-      <w:proofErr w:type="spellEnd"/>
       <w:r>
         <w:t>, en caso de que se encuentre activo, y lleva todos los valores del tablero a su valor de inicio. Salvo modificaciones, estos valores son:</w:t>
       </w:r>
@@ -13171,11 +12048,9 @@
         </w:numPr>
         <w:jc w:val="both"/>
       </w:pPr>
-      <w:proofErr w:type="spellStart"/>
       <w:r>
         <w:t>Chukker</w:t>
       </w:r>
-      <w:proofErr w:type="spellEnd"/>
       <w:r>
         <w:t>: 1</w:t>
       </w:r>
@@ -13189,7 +12064,6 @@
         </w:numPr>
         <w:jc w:val="both"/>
       </w:pPr>
-      <w:proofErr w:type="spellStart"/>
       <w:r>
         <w:rPr>
           <w:i/>
@@ -13197,7 +12071,6 @@
         </w:rPr>
         <w:t>Timer</w:t>
       </w:r>
-      <w:proofErr w:type="spellEnd"/>
       <w:r>
         <w:t>:</w:t>
       </w:r>
@@ -13214,11 +12087,9 @@
       <w:r>
         <w:t xml:space="preserve">Duración </w:t>
       </w:r>
-      <w:proofErr w:type="spellStart"/>
       <w:r>
         <w:t>Chukker</w:t>
       </w:r>
-      <w:proofErr w:type="spellEnd"/>
       <w:r>
         <w:t xml:space="preserve">: </w:t>
       </w:r>
@@ -13411,33 +12282,11 @@
           <w:lang w:val="en-US"/>
         </w:rPr>
       </w:pPr>
-      <w:proofErr w:type="spellStart"/>
       <w:r>
         <w:rPr>
           <w:lang w:val="en-US"/>
         </w:rPr>
-        <w:t>Ejemplo</w:t>
-      </w:r>
-      <w:proofErr w:type="spellEnd"/>
-      <w:r>
-        <w:rPr>
-          <w:lang w:val="en-US"/>
-        </w:rPr>
-        <w:t xml:space="preserve"> de </w:t>
-      </w:r>
-      <w:proofErr w:type="spellStart"/>
-      <w:r>
-        <w:rPr>
-          <w:lang w:val="en-US"/>
-        </w:rPr>
-        <w:t>respuesta</w:t>
-      </w:r>
-      <w:proofErr w:type="spellEnd"/>
-      <w:r>
-        <w:rPr>
-          <w:lang w:val="en-US"/>
-        </w:rPr>
-        <w:t>:</w:t>
+        <w:t>Ejemplo de respuesta:</w:t>
       </w:r>
     </w:p>
     <w:p>
@@ -13632,16 +12481,8 @@
               <w:rPr>
                 <w:lang w:val="es-419"/>
               </w:rPr>
-              <w:t xml:space="preserve">Status </w:t>
-            </w:r>
-            <w:proofErr w:type="spellStart"/>
-            <w:r>
-              <w:rPr>
-                <w:lang w:val="es-419"/>
-              </w:rPr>
-              <w:t>code</w:t>
-            </w:r>
-            <w:proofErr w:type="spellEnd"/>
+              <w:t>Status code</w:t>
+            </w:r>
           </w:p>
         </w:tc>
         <w:tc>
@@ -13657,14 +12498,12 @@
                 <w:lang w:val="es-419"/>
               </w:rPr>
             </w:pPr>
-            <w:proofErr w:type="spellStart"/>
             <w:r>
               <w:rPr>
                 <w:lang w:val="es-419"/>
               </w:rPr>
               <w:t>Description</w:t>
             </w:r>
-            <w:proofErr w:type="spellEnd"/>
           </w:p>
         </w:tc>
       </w:tr>
@@ -13689,16 +12528,8 @@
               <w:rPr>
                 <w:lang w:val="es-419"/>
               </w:rPr>
-              <w:t xml:space="preserve">202 – </w:t>
-            </w:r>
-            <w:proofErr w:type="spellStart"/>
-            <w:r>
-              <w:rPr>
-                <w:lang w:val="es-419"/>
-              </w:rPr>
-              <w:t>Accepted</w:t>
-            </w:r>
-            <w:proofErr w:type="spellEnd"/>
+              <w:t>202 – Accepted</w:t>
+            </w:r>
           </w:p>
         </w:tc>
         <w:tc>
@@ -13743,15 +12574,7 @@
         <w:ind w:firstLine="0"/>
       </w:pPr>
       <w:r>
-        <w:t xml:space="preserve">URL </w:t>
-      </w:r>
-      <w:proofErr w:type="spellStart"/>
-      <w:r>
-        <w:t>dummy</w:t>
-      </w:r>
-      <w:proofErr w:type="spellEnd"/>
-      <w:r>
-        <w:t xml:space="preserve"> para testear conexión (podría utilizarse cualquiera de las otras rutas).</w:t>
+        <w:t>URL dummy para testear conexión (podría utilizarse cualquiera de las otras rutas).</w:t>
       </w:r>
     </w:p>
     <w:p>
@@ -13872,33 +12695,11 @@
           <w:lang w:val="en-US"/>
         </w:rPr>
       </w:pPr>
-      <w:proofErr w:type="spellStart"/>
       <w:r>
         <w:rPr>
           <w:lang w:val="en-US"/>
         </w:rPr>
-        <w:t>Ejemplo</w:t>
-      </w:r>
-      <w:proofErr w:type="spellEnd"/>
-      <w:r>
-        <w:rPr>
-          <w:lang w:val="en-US"/>
-        </w:rPr>
-        <w:t xml:space="preserve"> de </w:t>
-      </w:r>
-      <w:proofErr w:type="spellStart"/>
-      <w:r>
-        <w:rPr>
-          <w:lang w:val="en-US"/>
-        </w:rPr>
-        <w:t>respuesta</w:t>
-      </w:r>
-      <w:proofErr w:type="spellEnd"/>
-      <w:r>
-        <w:rPr>
-          <w:lang w:val="en-US"/>
-        </w:rPr>
-        <w:t>:</w:t>
+        <w:t>Ejemplo de respuesta:</w:t>
       </w:r>
     </w:p>
     <w:p>
@@ -13940,16 +12741,8 @@
               <w:rPr>
                 <w:lang w:val="es-419"/>
               </w:rPr>
-              <w:t xml:space="preserve">Status </w:t>
-            </w:r>
-            <w:proofErr w:type="spellStart"/>
-            <w:r>
-              <w:rPr>
-                <w:lang w:val="es-419"/>
-              </w:rPr>
-              <w:t>code</w:t>
-            </w:r>
-            <w:proofErr w:type="spellEnd"/>
+              <w:t>Status code</w:t>
+            </w:r>
           </w:p>
         </w:tc>
         <w:tc>
@@ -13965,14 +12758,12 @@
                 <w:lang w:val="es-419"/>
               </w:rPr>
             </w:pPr>
-            <w:proofErr w:type="spellStart"/>
             <w:r>
               <w:rPr>
                 <w:lang w:val="es-419"/>
               </w:rPr>
               <w:t>Description</w:t>
             </w:r>
-            <w:proofErr w:type="spellEnd"/>
           </w:p>
         </w:tc>
       </w:tr>
@@ -13997,16 +12788,8 @@
               <w:rPr>
                 <w:lang w:val="es-419"/>
               </w:rPr>
-              <w:t xml:space="preserve">202 – </w:t>
-            </w:r>
-            <w:proofErr w:type="spellStart"/>
-            <w:r>
-              <w:rPr>
-                <w:lang w:val="es-419"/>
-              </w:rPr>
-              <w:t>Accepted</w:t>
-            </w:r>
-            <w:proofErr w:type="spellEnd"/>
+              <w:t>202 – Accepted</w:t>
+            </w:r>
           </w:p>
         </w:tc>
         <w:tc>
@@ -14087,7 +12870,6 @@
       <w:r>
         <w:t xml:space="preserve"> a través de una solicitud, la misma solicitud informa mediante un </w:t>
       </w:r>
-      <w:proofErr w:type="spellStart"/>
       <w:r>
         <w:rPr>
           <w:i/>
@@ -14095,7 +12877,6 @@
         </w:rPr>
         <w:t>flag</w:t>
       </w:r>
-      <w:proofErr w:type="spellEnd"/>
       <w:r>
         <w:t xml:space="preserve"> a la máquina de estados principal </w:t>
       </w:r>
@@ -14103,15 +12884,7 @@
         <w:t xml:space="preserve">de la aplicación </w:t>
       </w:r>
       <w:r>
-        <w:t xml:space="preserve">para denotar que los </w:t>
-      </w:r>
-      <w:proofErr w:type="spellStart"/>
-      <w:r>
-        <w:t>LEDs</w:t>
-      </w:r>
-      <w:proofErr w:type="spellEnd"/>
-      <w:r>
-        <w:t xml:space="preserve"> del tablero deben actualizarse.</w:t>
+        <w:t>para denotar que los LEDs del tablero deben actualizarse.</w:t>
       </w:r>
     </w:p>
     <w:p>
@@ -14163,7 +12936,6 @@
       <w:r>
         <w:t xml:space="preserve">IDLE: estado de reposo. Queda a la espera de que pase 1 segundo (con </w:t>
       </w:r>
-      <w:proofErr w:type="spellStart"/>
       <w:r>
         <w:rPr>
           <w:i/>
@@ -14171,7 +12943,6 @@
         </w:rPr>
         <w:t>timer</w:t>
       </w:r>
-      <w:proofErr w:type="spellEnd"/>
       <w:r>
         <w:t xml:space="preserve"> activo) o que se reciba alguna solicitud HTTP que modifique algún valor del tablero.</w:t>
       </w:r>
@@ -14198,35 +12969,7 @@
         <w:rPr>
           <w:lang w:val="en-US"/>
         </w:rPr>
-        <w:t xml:space="preserve">REFRESH_SCOREBOARD: </w:t>
-      </w:r>
-      <w:proofErr w:type="spellStart"/>
-      <w:r>
-        <w:rPr>
-          <w:lang w:val="en-US"/>
-        </w:rPr>
-        <w:t>actualizar</w:t>
-      </w:r>
-      <w:proofErr w:type="spellEnd"/>
-      <w:r>
-        <w:rPr>
-          <w:lang w:val="en-US"/>
-        </w:rPr>
-        <w:t xml:space="preserve"> </w:t>
-      </w:r>
-      <w:proofErr w:type="spellStart"/>
-      <w:r>
-        <w:rPr>
-          <w:lang w:val="en-US"/>
-        </w:rPr>
-        <w:t>tablero</w:t>
-      </w:r>
-      <w:proofErr w:type="spellEnd"/>
-      <w:r>
-        <w:rPr>
-          <w:lang w:val="en-US"/>
-        </w:rPr>
-        <w:t xml:space="preserve"> (LEDs).</w:t>
+        <w:t>REFRESH_SCOREBOARD: actualizar tablero (LEDs).</w:t>
       </w:r>
       <w:r>
         <w:rPr>
@@ -14357,23 +13100,7 @@
         <w:jc w:val="both"/>
       </w:pPr>
       <w:r>
-        <w:t xml:space="preserve">Para programar el ESP32 sin usar un IDE como Visual Studio </w:t>
-      </w:r>
-      <w:proofErr w:type="spellStart"/>
-      <w:r>
-        <w:t>Code</w:t>
-      </w:r>
-      <w:proofErr w:type="spellEnd"/>
-      <w:r>
-        <w:t xml:space="preserve"> o </w:t>
-      </w:r>
-      <w:proofErr w:type="spellStart"/>
-      <w:r>
-        <w:t>Arduino</w:t>
-      </w:r>
-      <w:proofErr w:type="spellEnd"/>
-      <w:r>
-        <w:t xml:space="preserve"> IDE, des</w:t>
+        <w:t>Para programar el ESP32 sin usar un IDE como Visual Studio Code o Arduino IDE, des</w:t>
       </w:r>
       <w:r>
         <w:t>c</w:t>
@@ -14386,34 +13113,10 @@
           <w:b/>
           <w:bCs/>
         </w:rPr>
-        <w:t xml:space="preserve">Flash </w:t>
-      </w:r>
-      <w:proofErr w:type="spellStart"/>
-      <w:r>
-        <w:rPr>
-          <w:b/>
-          <w:bCs/>
-        </w:rPr>
-        <w:t>Download</w:t>
-      </w:r>
-      <w:proofErr w:type="spellEnd"/>
-      <w:r>
-        <w:rPr>
-          <w:b/>
-          <w:bCs/>
-        </w:rPr>
-        <w:t xml:space="preserve"> Tools</w:t>
-      </w:r>
-      <w:r>
-        <w:t xml:space="preserve"> de </w:t>
-      </w:r>
-      <w:proofErr w:type="spellStart"/>
-      <w:r>
-        <w:t>ExpressIf</w:t>
-      </w:r>
-      <w:proofErr w:type="spellEnd"/>
-      <w:r>
-        <w:t>.</w:t>
+        <w:t>Flash Download Tools</w:t>
+      </w:r>
+      <w:r>
+        <w:t xml:space="preserve"> de ExpressIf.</w:t>
       </w:r>
       <w:r>
         <w:t xml:space="preserve"> Para este documento, se utilizó la versión v3.9.5.</w:t>
@@ -14512,36 +13215,18 @@
           <w:b/>
           <w:bCs/>
         </w:rPr>
-        <w:t xml:space="preserve">Flash </w:t>
-      </w:r>
-      <w:proofErr w:type="spellStart"/>
+        <w:t>Flash Download Tools</w:t>
+      </w:r>
+      <w:r>
+        <w:t xml:space="preserve"> y en la carpeta </w:t>
+      </w:r>
       <w:r>
         <w:rPr>
           <w:b/>
           <w:bCs/>
         </w:rPr>
-        <w:t>Download</w:t>
-      </w:r>
-      <w:proofErr w:type="spellEnd"/>
-      <w:r>
-        <w:rPr>
-          <w:b/>
-          <w:bCs/>
-        </w:rPr>
-        <w:t xml:space="preserve"> Tools</w:t>
-      </w:r>
-      <w:r>
-        <w:t xml:space="preserve"> y en la carpeta </w:t>
-      </w:r>
-      <w:proofErr w:type="spellStart"/>
-      <w:r>
-        <w:rPr>
-          <w:b/>
-          <w:bCs/>
-        </w:rPr>
         <w:t>bin</w:t>
       </w:r>
-      <w:proofErr w:type="spellEnd"/>
       <w:r>
         <w:t xml:space="preserve"> copiar los archivos binarios necesarios:</w:t>
       </w:r>
@@ -14555,11 +13240,9 @@
         </w:numPr>
         <w:jc w:val="both"/>
       </w:pPr>
-      <w:proofErr w:type="spellStart"/>
       <w:r>
         <w:t>bootloader.bin</w:t>
       </w:r>
-      <w:proofErr w:type="spellEnd"/>
     </w:p>
     <w:p>
       <w:pPr>
@@ -14570,11 +13253,9 @@
         </w:numPr>
         <w:jc w:val="both"/>
       </w:pPr>
-      <w:proofErr w:type="spellStart"/>
       <w:r>
         <w:t>partitions.bin</w:t>
       </w:r>
-      <w:proofErr w:type="spellEnd"/>
     </w:p>
     <w:p>
       <w:pPr>
@@ -14585,11 +13266,9 @@
         </w:numPr>
         <w:jc w:val="both"/>
       </w:pPr>
-      <w:proofErr w:type="spellStart"/>
       <w:r>
         <w:t>firmware.bin</w:t>
       </w:r>
-      <w:proofErr w:type="spellEnd"/>
     </w:p>
     <w:p>
       <w:pPr>
@@ -14600,11 +13279,9 @@
         </w:numPr>
         <w:jc w:val="both"/>
       </w:pPr>
-      <w:proofErr w:type="spellStart"/>
       <w:r>
         <w:t>spiffs.bin</w:t>
       </w:r>
-      <w:proofErr w:type="spellEnd"/>
     </w:p>
     <w:p>
       <w:pPr>
@@ -14623,35 +13300,17 @@
           <w:b/>
           <w:bCs/>
         </w:rPr>
-        <w:t>.</w:t>
-      </w:r>
-      <w:proofErr w:type="spellStart"/>
+        <w:t>.exe</w:t>
+      </w:r>
+      <w:r>
+        <w:t xml:space="preserve"> y especificar </w:t>
+      </w:r>
       <w:r>
         <w:rPr>
           <w:b/>
           <w:bCs/>
         </w:rPr>
-        <w:t>exe</w:t>
-      </w:r>
-      <w:proofErr w:type="spellEnd"/>
-      <w:r>
-        <w:t xml:space="preserve"> y especificar </w:t>
-      </w:r>
-      <w:proofErr w:type="spellStart"/>
-      <w:r>
-        <w:rPr>
-          <w:b/>
-          <w:bCs/>
-        </w:rPr>
-        <w:t>ChipType</w:t>
-      </w:r>
-      <w:proofErr w:type="spellEnd"/>
-      <w:r>
-        <w:rPr>
-          <w:b/>
-          <w:bCs/>
-        </w:rPr>
-        <w:t xml:space="preserve"> </w:t>
+        <w:t xml:space="preserve">ChipType </w:t>
       </w:r>
       <w:r>
         <w:rPr>
@@ -14786,11 +13445,9 @@
         </w:numPr>
         <w:jc w:val="both"/>
       </w:pPr>
-      <w:proofErr w:type="spellStart"/>
       <w:r>
         <w:t>bootloader.bin</w:t>
       </w:r>
-      <w:proofErr w:type="spellEnd"/>
       <w:r>
         <w:tab/>
       </w:r>
@@ -14814,11 +13471,9 @@
         </w:numPr>
         <w:jc w:val="both"/>
       </w:pPr>
-      <w:proofErr w:type="spellStart"/>
       <w:r>
         <w:t>partitions.bin</w:t>
       </w:r>
-      <w:proofErr w:type="spellEnd"/>
       <w:r>
         <w:tab/>
       </w:r>
@@ -14842,11 +13497,9 @@
         </w:numPr>
         <w:jc w:val="both"/>
       </w:pPr>
-      <w:proofErr w:type="spellStart"/>
       <w:r>
         <w:t>firmware.bin</w:t>
       </w:r>
-      <w:proofErr w:type="spellEnd"/>
       <w:r>
         <w:tab/>
       </w:r>
@@ -14870,11 +13523,9 @@
         </w:numPr>
         <w:jc w:val="both"/>
       </w:pPr>
-      <w:proofErr w:type="spellStart"/>
       <w:r>
         <w:t>spiffs.bin</w:t>
       </w:r>
-      <w:proofErr w:type="spellEnd"/>
       <w:r>
         <w:tab/>
       </w:r>
@@ -14904,17 +13555,8 @@
         <w:jc w:val="both"/>
       </w:pPr>
       <w:r>
-        <w:t xml:space="preserve">Respetar el orden de los archivos y no olvidar dar </w:t>
-      </w:r>
-      <w:proofErr w:type="spellStart"/>
-      <w:r>
-        <w:t>click</w:t>
-      </w:r>
-      <w:proofErr w:type="spellEnd"/>
-      <w:r>
-        <w:t xml:space="preserve"> al </w:t>
-      </w:r>
-      <w:proofErr w:type="spellStart"/>
+        <w:t xml:space="preserve">Respetar el orden de los archivos y no olvidar dar click al </w:t>
+      </w:r>
       <w:r>
         <w:rPr>
           <w:i/>
@@ -14922,7 +13564,6 @@
         </w:rPr>
         <w:t>checkbox</w:t>
       </w:r>
-      <w:proofErr w:type="spellEnd"/>
       <w:r>
         <w:t xml:space="preserve"> de cada línea.</w:t>
       </w:r>
@@ -14994,104 +13635,77 @@
         </w:rPr>
         <w:t xml:space="preserve">Flash </w:t>
       </w:r>
-      <w:proofErr w:type="spellStart"/>
       <w:r>
         <w:rPr>
           <w:b/>
           <w:bCs/>
         </w:rPr>
-        <w:t>Download</w:t>
-      </w:r>
-      <w:proofErr w:type="spellEnd"/>
+        <w:t xml:space="preserve">Download </w:t>
+      </w:r>
       <w:r>
         <w:rPr>
           <w:b/>
           <w:bCs/>
         </w:rPr>
-        <w:t xml:space="preserve"> </w:t>
-      </w:r>
-      <w:proofErr w:type="spellStart"/>
+        <w:t>Tool</w:t>
+      </w:r>
+      <w:r>
+        <w:t xml:space="preserve"> mostrará notificaciones</w:t>
+      </w:r>
+      <w:r>
+        <w:t xml:space="preserve"> de estado </w:t>
+      </w:r>
+      <w:r>
+        <w:t>y la línea se coloreará con verde.</w:t>
+      </w:r>
+    </w:p>
+    <w:p>
+      <w:pPr>
+        <w:ind w:firstLine="0"/>
+      </w:pPr>
+    </w:p>
+    <w:p>
+      <w:pPr>
+        <w:ind w:firstLine="0"/>
+      </w:pPr>
+      <w:r>
+        <w:t>En este punto ya se encuentra todo listo para grabar la aplicación en el ESP32.</w:t>
+      </w:r>
+    </w:p>
+    <w:p>
+      <w:pPr>
+        <w:ind w:firstLine="0"/>
+      </w:pPr>
+    </w:p>
+    <w:p>
+      <w:pPr>
+        <w:ind w:firstLine="0"/>
+      </w:pPr>
+      <w:r>
+        <w:t xml:space="preserve">Conectar el ESP32 a la PC (si no se hizo previamente) y establecer el canal de comunicación </w:t>
+      </w:r>
       <w:r>
         <w:rPr>
           <w:b/>
           <w:bCs/>
         </w:rPr>
-        <w:t>Tool</w:t>
-      </w:r>
-      <w:proofErr w:type="spellEnd"/>
-      <w:r>
-        <w:t xml:space="preserve"> mostrará notificaciones</w:t>
-      </w:r>
-      <w:r>
-        <w:t xml:space="preserve"> de estado </w:t>
-      </w:r>
-      <w:r>
-        <w:t>y la línea se coloreará con verde.</w:t>
-      </w:r>
-    </w:p>
-    <w:p>
-      <w:pPr>
-        <w:ind w:firstLine="0"/>
-      </w:pPr>
-    </w:p>
-    <w:p>
-      <w:pPr>
-        <w:ind w:firstLine="0"/>
-      </w:pPr>
-      <w:r>
-        <w:t>En este punto ya se encuentra todo listo para grabar la aplicación en el ESP32.</w:t>
-      </w:r>
-    </w:p>
-    <w:p>
-      <w:pPr>
-        <w:ind w:firstLine="0"/>
-      </w:pPr>
-    </w:p>
-    <w:p>
-      <w:pPr>
-        <w:ind w:firstLine="0"/>
-      </w:pPr>
-      <w:r>
-        <w:t xml:space="preserve">Conectar el ESP32 a la PC (si no se hizo previamente) y establecer el canal de comunicación </w:t>
+        <w:t>COM</w:t>
+      </w:r>
+      <w:r>
+        <w:t xml:space="preserve">, para este ejemplo se uso </w:t>
       </w:r>
       <w:r>
         <w:rPr>
           <w:b/>
           <w:bCs/>
         </w:rPr>
-        <w:t>COM</w:t>
-      </w:r>
-      <w:r>
-        <w:t xml:space="preserve">, para este ejemplo se </w:t>
-      </w:r>
-      <w:proofErr w:type="spellStart"/>
-      <w:r>
-        <w:t>uso</w:t>
-      </w:r>
-      <w:proofErr w:type="spellEnd"/>
-      <w:r>
-        <w:t xml:space="preserve"> </w:t>
-      </w:r>
-      <w:r>
-        <w:rPr>
-          <w:b/>
-          <w:bCs/>
-        </w:rPr>
         <w:t>COM4</w:t>
       </w:r>
       <w:r>
         <w:t>.</w:t>
       </w:r>
       <w:r>
-        <w:t xml:space="preserve"> Dejar el </w:t>
-      </w:r>
-      <w:proofErr w:type="spellStart"/>
-      <w:r>
-        <w:t>Baudrate</w:t>
-      </w:r>
-      <w:proofErr w:type="spellEnd"/>
-      <w:r>
-        <w:t xml:space="preserve"> en valor default de 115200 bps.</w:t>
+        <w:t xml:space="preserve"> Dejar el Baudrate en valor default de 115200 bps.</w:t>
       </w:r>
     </w:p>
     <w:p>
@@ -15168,23 +13782,7 @@
         <w:t>START</w:t>
       </w:r>
       <w:r>
-        <w:t xml:space="preserve"> de la herramienta Flash </w:t>
-      </w:r>
-      <w:proofErr w:type="spellStart"/>
-      <w:r>
-        <w:t>Download</w:t>
-      </w:r>
-      <w:proofErr w:type="spellEnd"/>
-      <w:r>
-        <w:t xml:space="preserve"> </w:t>
-      </w:r>
-      <w:proofErr w:type="spellStart"/>
-      <w:r>
-        <w:t>Tool</w:t>
-      </w:r>
-      <w:proofErr w:type="spellEnd"/>
-      <w:r>
-        <w:t xml:space="preserve"> y mantener presionado el botón </w:t>
+        <w:t xml:space="preserve"> de la herramienta Flash Download Tool y mantener presionado el botón </w:t>
       </w:r>
       <w:r>
         <w:rPr>
@@ -15199,7 +13797,6 @@
       <w:r>
         <w:t xml:space="preserve"> ver el mensaje </w:t>
       </w:r>
-      <w:proofErr w:type="spellStart"/>
       <w:r>
         <w:rPr>
           <w:b/>
@@ -15207,7 +13804,6 @@
         </w:rPr>
         <w:t>Download</w:t>
       </w:r>
-      <w:proofErr w:type="spellEnd"/>
       <w:r>
         <w:t xml:space="preserve"> en la herramienta</w:t>
       </w:r>
@@ -15333,7 +13929,7 @@
                     </wp:anchor>
                   </w:drawing>
                 </mc:Choice>
-                <mc:Fallback xmlns:cx2="http://schemas.microsoft.com/office/drawing/2015/10/21/chartex" xmlns:cx3="http://schemas.microsoft.com/office/drawing/2016/5/9/chartex" xmlns:cx4="http://schemas.microsoft.com/office/drawing/2016/5/10/chartex" xmlns:cx5="http://schemas.microsoft.com/office/drawing/2016/5/11/chartex" xmlns:cx6="http://schemas.microsoft.com/office/drawing/2016/5/12/chartex" xmlns:cx7="http://schemas.microsoft.com/office/drawing/2016/5/13/chartex" xmlns:cx8="http://schemas.microsoft.com/office/drawing/2016/5/14/chartex" xmlns:aink="http://schemas.microsoft.com/office/drawing/2016/ink" xmlns:am3d="http://schemas.microsoft.com/office/drawing/2017/model3d" xmlns:w16cex="http://schemas.microsoft.com/office/word/2018/wordml/cex" xmlns:w16cid="http://schemas.microsoft.com/office/word/2016/wordml/cid" xmlns:w16="http://schemas.microsoft.com/office/word/2018/wordml" xmlns:w16sdtdh="http://schemas.microsoft.com/office/word/2020/wordml/sdtdatahash">
+                <mc:Fallback xmlns:w16sdtdh="http://schemas.microsoft.com/office/word/2020/wordml/sdtdatahash" xmlns:w16="http://schemas.microsoft.com/office/word/2018/wordml" xmlns:w16cid="http://schemas.microsoft.com/office/word/2016/wordml/cid" xmlns:w16cex="http://schemas.microsoft.com/office/word/2018/wordml/cex" xmlns:am3d="http://schemas.microsoft.com/office/drawing/2017/model3d" xmlns:aink="http://schemas.microsoft.com/office/drawing/2016/ink" xmlns:cx8="http://schemas.microsoft.com/office/drawing/2016/5/14/chartex" xmlns:cx7="http://schemas.microsoft.com/office/drawing/2016/5/13/chartex" xmlns:cx6="http://schemas.microsoft.com/office/drawing/2016/5/12/chartex" xmlns:cx5="http://schemas.microsoft.com/office/drawing/2016/5/11/chartex" xmlns:cx4="http://schemas.microsoft.com/office/drawing/2016/5/10/chartex" xmlns:cx3="http://schemas.microsoft.com/office/drawing/2016/5/9/chartex" xmlns:cx2="http://schemas.microsoft.com/office/drawing/2015/10/21/chartex">
                   <w:pict>
                     <v:oval w14:anchorId="288E1EFD" id="Oval 26" o:spid="_x0000_s1026" style="position:absolute;margin-left:-1.05pt;margin-top:50.1pt;width:54.1pt;height:33.95pt;z-index:251659264;visibility:visible;mso-wrap-style:square;mso-width-percent:0;mso-height-percent:0;mso-wrap-distance-left:9pt;mso-wrap-distance-top:0;mso-wrap-distance-right:9pt;mso-wrap-distance-bottom:0;mso-position-horizontal:absolute;mso-position-horizontal-relative:text;mso-position-vertical:absolute;mso-position-vertical-relative:text;mso-width-percent:0;mso-height-percent:0;mso-width-relative:margin;mso-height-relative:margin;v-text-anchor:middle" o:gfxdata="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" filled="f" strokecolor="#0e56c3 [1614]" strokeweight="2pt"/>
                   </w:pict>
@@ -15514,7 +14110,7 @@
                     </wp:anchor>
                   </w:drawing>
                 </mc:Choice>
-                <mc:Fallback xmlns:cx2="http://schemas.microsoft.com/office/drawing/2015/10/21/chartex" xmlns:cx3="http://schemas.microsoft.com/office/drawing/2016/5/9/chartex" xmlns:cx4="http://schemas.microsoft.com/office/drawing/2016/5/10/chartex" xmlns:cx5="http://schemas.microsoft.com/office/drawing/2016/5/11/chartex" xmlns:cx6="http://schemas.microsoft.com/office/drawing/2016/5/12/chartex" xmlns:cx7="http://schemas.microsoft.com/office/drawing/2016/5/13/chartex" xmlns:cx8="http://schemas.microsoft.com/office/drawing/2016/5/14/chartex" xmlns:aink="http://schemas.microsoft.com/office/drawing/2016/ink" xmlns:am3d="http://schemas.microsoft.com/office/drawing/2017/model3d" xmlns:w16cex="http://schemas.microsoft.com/office/word/2018/wordml/cex" xmlns:w16cid="http://schemas.microsoft.com/office/word/2016/wordml/cid" xmlns:w16="http://schemas.microsoft.com/office/word/2018/wordml" xmlns:w16sdtdh="http://schemas.microsoft.com/office/word/2020/wordml/sdtdatahash">
+                <mc:Fallback xmlns:w16sdtdh="http://schemas.microsoft.com/office/word/2020/wordml/sdtdatahash" xmlns:w16="http://schemas.microsoft.com/office/word/2018/wordml" xmlns:w16cid="http://schemas.microsoft.com/office/word/2016/wordml/cid" xmlns:w16cex="http://schemas.microsoft.com/office/word/2018/wordml/cex" xmlns:am3d="http://schemas.microsoft.com/office/drawing/2017/model3d" xmlns:aink="http://schemas.microsoft.com/office/drawing/2016/ink" xmlns:cx8="http://schemas.microsoft.com/office/drawing/2016/5/14/chartex" xmlns:cx7="http://schemas.microsoft.com/office/drawing/2016/5/13/chartex" xmlns:cx6="http://schemas.microsoft.com/office/drawing/2016/5/12/chartex" xmlns:cx5="http://schemas.microsoft.com/office/drawing/2016/5/11/chartex" xmlns:cx4="http://schemas.microsoft.com/office/drawing/2016/5/10/chartex" xmlns:cx3="http://schemas.microsoft.com/office/drawing/2016/5/9/chartex" xmlns:cx2="http://schemas.microsoft.com/office/drawing/2015/10/21/chartex">
                   <w:pict>
                     <v:shapetype w14:anchorId="55A31768" id="_x0000_t13" coordsize="21600,21600" o:spt="13" adj="16200,5400" path="m@0,l@0@1,0@1,0@2@0@2@0,21600,21600,10800xe">
                       <v:stroke joinstyle="miter"/>
@@ -15605,7 +14201,7 @@
                     </wp:anchor>
                   </w:drawing>
                 </mc:Choice>
-                <mc:Fallback xmlns:cx2="http://schemas.microsoft.com/office/drawing/2015/10/21/chartex" xmlns:cx3="http://schemas.microsoft.com/office/drawing/2016/5/9/chartex" xmlns:cx4="http://schemas.microsoft.com/office/drawing/2016/5/10/chartex" xmlns:cx5="http://schemas.microsoft.com/office/drawing/2016/5/11/chartex" xmlns:cx6="http://schemas.microsoft.com/office/drawing/2016/5/12/chartex" xmlns:cx7="http://schemas.microsoft.com/office/drawing/2016/5/13/chartex" xmlns:cx8="http://schemas.microsoft.com/office/drawing/2016/5/14/chartex" xmlns:aink="http://schemas.microsoft.com/office/drawing/2016/ink" xmlns:am3d="http://schemas.microsoft.com/office/drawing/2017/model3d" xmlns:w16cex="http://schemas.microsoft.com/office/word/2018/wordml/cex" xmlns:w16cid="http://schemas.microsoft.com/office/word/2016/wordml/cid" xmlns:w16="http://schemas.microsoft.com/office/word/2018/wordml" xmlns:w16sdtdh="http://schemas.microsoft.com/office/word/2020/wordml/sdtdatahash">
+                <mc:Fallback xmlns:w16sdtdh="http://schemas.microsoft.com/office/word/2020/wordml/sdtdatahash" xmlns:w16="http://schemas.microsoft.com/office/word/2018/wordml" xmlns:w16cid="http://schemas.microsoft.com/office/word/2016/wordml/cid" xmlns:w16cex="http://schemas.microsoft.com/office/word/2018/wordml/cex" xmlns:am3d="http://schemas.microsoft.com/office/drawing/2017/model3d" xmlns:aink="http://schemas.microsoft.com/office/drawing/2016/ink" xmlns:cx8="http://schemas.microsoft.com/office/drawing/2016/5/14/chartex" xmlns:cx7="http://schemas.microsoft.com/office/drawing/2016/5/13/chartex" xmlns:cx6="http://schemas.microsoft.com/office/drawing/2016/5/12/chartex" xmlns:cx5="http://schemas.microsoft.com/office/drawing/2016/5/11/chartex" xmlns:cx4="http://schemas.microsoft.com/office/drawing/2016/5/10/chartex" xmlns:cx3="http://schemas.microsoft.com/office/drawing/2016/5/9/chartex" xmlns:cx2="http://schemas.microsoft.com/office/drawing/2015/10/21/chartex">
                   <w:pict>
                     <v:shape w14:anchorId="3945FC7C" id="Arrow: Right 33" o:spid="_x0000_s1026" type="#_x0000_t13" style="position:absolute;margin-left:-88.65pt;margin-top:21.6pt;width:28.2pt;height:29.35pt;z-index:251661312;visibility:visible;mso-wrap-style:square;mso-width-percent:0;mso-height-percent:0;mso-wrap-distance-left:9pt;mso-wrap-distance-top:0;mso-wrap-distance-right:9pt;mso-wrap-distance-bottom:0;mso-position-horizontal:absolute;mso-position-horizontal-relative:text;mso-position-vertical:absolute;mso-position-vertical-relative:text;mso-width-percent:0;mso-height-percent:0;mso-width-relative:margin;mso-height-relative:margin;v-text-anchor:middle" o:gfxdata="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" adj="10800" fillcolor="#4a66ac [3204]" strokecolor="#243255 [1604]" strokeweight="2pt"/>
                   </w:pict>
@@ -15680,7 +14276,7 @@
                     </wp:anchor>
                   </w:drawing>
                 </mc:Choice>
-                <mc:Fallback xmlns:cx2="http://schemas.microsoft.com/office/drawing/2015/10/21/chartex" xmlns:cx3="http://schemas.microsoft.com/office/drawing/2016/5/9/chartex" xmlns:cx4="http://schemas.microsoft.com/office/drawing/2016/5/10/chartex" xmlns:cx5="http://schemas.microsoft.com/office/drawing/2016/5/11/chartex" xmlns:cx6="http://schemas.microsoft.com/office/drawing/2016/5/12/chartex" xmlns:cx7="http://schemas.microsoft.com/office/drawing/2016/5/13/chartex" xmlns:cx8="http://schemas.microsoft.com/office/drawing/2016/5/14/chartex" xmlns:aink="http://schemas.microsoft.com/office/drawing/2016/ink" xmlns:am3d="http://schemas.microsoft.com/office/drawing/2017/model3d" xmlns:w16cex="http://schemas.microsoft.com/office/word/2018/wordml/cex" xmlns:w16cid="http://schemas.microsoft.com/office/word/2016/wordml/cid" xmlns:w16="http://schemas.microsoft.com/office/word/2018/wordml" xmlns:w16sdtdh="http://schemas.microsoft.com/office/word/2020/wordml/sdtdatahash">
+                <mc:Fallback xmlns:w16sdtdh="http://schemas.microsoft.com/office/word/2020/wordml/sdtdatahash" xmlns:w16="http://schemas.microsoft.com/office/word/2018/wordml" xmlns:w16cid="http://schemas.microsoft.com/office/word/2016/wordml/cid" xmlns:w16cex="http://schemas.microsoft.com/office/word/2018/wordml/cex" xmlns:am3d="http://schemas.microsoft.com/office/drawing/2017/model3d" xmlns:aink="http://schemas.microsoft.com/office/drawing/2016/ink" xmlns:cx8="http://schemas.microsoft.com/office/drawing/2016/5/14/chartex" xmlns:cx7="http://schemas.microsoft.com/office/drawing/2016/5/13/chartex" xmlns:cx6="http://schemas.microsoft.com/office/drawing/2016/5/12/chartex" xmlns:cx5="http://schemas.microsoft.com/office/drawing/2016/5/11/chartex" xmlns:cx4="http://schemas.microsoft.com/office/drawing/2016/5/10/chartex" xmlns:cx3="http://schemas.microsoft.com/office/drawing/2016/5/9/chartex" xmlns:cx2="http://schemas.microsoft.com/office/drawing/2015/10/21/chartex">
                   <w:pict>
                     <v:shape w14:anchorId="05F6C300" id="Arrow: Right 35" o:spid="_x0000_s1026" type="#_x0000_t13" style="position:absolute;margin-left:83.9pt;margin-top:21.8pt;width:28.2pt;height:29.35pt;z-index:251665408;visibility:visible;mso-wrap-style:square;mso-width-percent:0;mso-height-percent:0;mso-wrap-distance-left:9pt;mso-wrap-distance-top:0;mso-wrap-distance-right:9pt;mso-wrap-distance-bottom:0;mso-position-horizontal:absolute;mso-position-horizontal-relative:text;mso-position-vertical:absolute;mso-position-vertical-relative:text;mso-width-percent:0;mso-height-percent:0;mso-width-relative:margin;mso-height-relative:margin;v-text-anchor:middle" o:gfxdata="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" adj="10800" fillcolor="#4a66ac [3204]" strokecolor="#243255 [1604]" strokeweight="2pt"/>
                   </w:pict>
@@ -15755,7 +14351,7 @@
                     </wp:anchor>
                   </w:drawing>
                 </mc:Choice>
-                <mc:Fallback xmlns:cx2="http://schemas.microsoft.com/office/drawing/2015/10/21/chartex" xmlns:cx3="http://schemas.microsoft.com/office/drawing/2016/5/9/chartex" xmlns:cx4="http://schemas.microsoft.com/office/drawing/2016/5/10/chartex" xmlns:cx5="http://schemas.microsoft.com/office/drawing/2016/5/11/chartex" xmlns:cx6="http://schemas.microsoft.com/office/drawing/2016/5/12/chartex" xmlns:cx7="http://schemas.microsoft.com/office/drawing/2016/5/13/chartex" xmlns:cx8="http://schemas.microsoft.com/office/drawing/2016/5/14/chartex" xmlns:aink="http://schemas.microsoft.com/office/drawing/2016/ink" xmlns:am3d="http://schemas.microsoft.com/office/drawing/2017/model3d" xmlns:w16cex="http://schemas.microsoft.com/office/word/2018/wordml/cex" xmlns:w16cid="http://schemas.microsoft.com/office/word/2016/wordml/cid" xmlns:w16="http://schemas.microsoft.com/office/word/2018/wordml" xmlns:w16sdtdh="http://schemas.microsoft.com/office/word/2020/wordml/sdtdatahash">
+                <mc:Fallback xmlns:w16sdtdh="http://schemas.microsoft.com/office/word/2020/wordml/sdtdatahash" xmlns:w16="http://schemas.microsoft.com/office/word/2018/wordml" xmlns:w16cid="http://schemas.microsoft.com/office/word/2016/wordml/cid" xmlns:w16cex="http://schemas.microsoft.com/office/word/2018/wordml/cex" xmlns:am3d="http://schemas.microsoft.com/office/drawing/2017/model3d" xmlns:aink="http://schemas.microsoft.com/office/drawing/2016/ink" xmlns:cx8="http://schemas.microsoft.com/office/drawing/2016/5/14/chartex" xmlns:cx7="http://schemas.microsoft.com/office/drawing/2016/5/13/chartex" xmlns:cx6="http://schemas.microsoft.com/office/drawing/2016/5/12/chartex" xmlns:cx5="http://schemas.microsoft.com/office/drawing/2016/5/11/chartex" xmlns:cx4="http://schemas.microsoft.com/office/drawing/2016/5/10/chartex" xmlns:cx3="http://schemas.microsoft.com/office/drawing/2016/5/9/chartex" xmlns:cx2="http://schemas.microsoft.com/office/drawing/2015/10/21/chartex">
                   <w:pict>
                     <v:shape w14:anchorId="0F321697" id="Arrow: Right 34" o:spid="_x0000_s1026" type="#_x0000_t13" style="position:absolute;margin-left:-12.8pt;margin-top:21.95pt;width:28.2pt;height:29.35pt;z-index:251663360;visibility:visible;mso-wrap-style:square;mso-width-percent:0;mso-height-percent:0;mso-wrap-distance-left:9pt;mso-wrap-distance-top:0;mso-wrap-distance-right:9pt;mso-wrap-distance-bottom:0;mso-position-horizontal:absolute;mso-position-horizontal-relative:text;mso-position-vertical:absolute;mso-position-vertical-relative:text;mso-width-percent:0;mso-height-percent:0;mso-width-relative:margin;mso-height-relative:margin;v-text-anchor:middle" o:gfxdata="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" adj="10800" fillcolor="#4a66ac [3204]" strokecolor="#243255 [1604]" strokeweight="2pt"/>
                   </w:pict>
@@ -15838,7 +14434,7 @@
                     </wp:anchor>
                   </w:drawing>
                 </mc:Choice>
-                <mc:Fallback xmlns:cx2="http://schemas.microsoft.com/office/drawing/2015/10/21/chartex" xmlns:cx3="http://schemas.microsoft.com/office/drawing/2016/5/9/chartex" xmlns:cx4="http://schemas.microsoft.com/office/drawing/2016/5/10/chartex" xmlns:cx5="http://schemas.microsoft.com/office/drawing/2016/5/11/chartex" xmlns:cx6="http://schemas.microsoft.com/office/drawing/2016/5/12/chartex" xmlns:cx7="http://schemas.microsoft.com/office/drawing/2016/5/13/chartex" xmlns:cx8="http://schemas.microsoft.com/office/drawing/2016/5/14/chartex" xmlns:aink="http://schemas.microsoft.com/office/drawing/2016/ink" xmlns:am3d="http://schemas.microsoft.com/office/drawing/2017/model3d" xmlns:w16cex="http://schemas.microsoft.com/office/word/2018/wordml/cex" xmlns:w16cid="http://schemas.microsoft.com/office/word/2016/wordml/cid" xmlns:w16="http://schemas.microsoft.com/office/word/2018/wordml" xmlns:w16sdtdh="http://schemas.microsoft.com/office/word/2020/wordml/sdtdatahash">
+                <mc:Fallback xmlns:w16sdtdh="http://schemas.microsoft.com/office/word/2020/wordml/sdtdatahash" xmlns:w16="http://schemas.microsoft.com/office/word/2018/wordml" xmlns:w16cid="http://schemas.microsoft.com/office/word/2016/wordml/cid" xmlns:w16cex="http://schemas.microsoft.com/office/word/2018/wordml/cex" xmlns:am3d="http://schemas.microsoft.com/office/drawing/2017/model3d" xmlns:aink="http://schemas.microsoft.com/office/drawing/2016/ink" xmlns:cx8="http://schemas.microsoft.com/office/drawing/2016/5/14/chartex" xmlns:cx7="http://schemas.microsoft.com/office/drawing/2016/5/13/chartex" xmlns:cx6="http://schemas.microsoft.com/office/drawing/2016/5/12/chartex" xmlns:cx5="http://schemas.microsoft.com/office/drawing/2016/5/11/chartex" xmlns:cx4="http://schemas.microsoft.com/office/drawing/2016/5/10/chartex" xmlns:cx3="http://schemas.microsoft.com/office/drawing/2016/5/9/chartex" xmlns:cx2="http://schemas.microsoft.com/office/drawing/2015/10/21/chartex">
                   <w:pict>
                     <v:oval w14:anchorId="27F734DD" id="Oval 32" o:spid="_x0000_s1026" style="position:absolute;margin-left:16.35pt;margin-top:30.05pt;width:31.65pt;height:34.55pt;z-index:251660288;visibility:visible;mso-wrap-style:square;mso-width-percent:0;mso-height-percent:0;mso-wrap-distance-left:9pt;mso-wrap-distance-top:0;mso-wrap-distance-right:9pt;mso-wrap-distance-bottom:0;mso-position-horizontal:absolute;mso-position-horizontal-relative:text;mso-position-vertical:absolute;mso-position-vertical-relative:text;mso-width-percent:0;mso-height-percent:0;mso-width-relative:margin;mso-height-relative:margin;v-text-anchor:middle" o:gfxdata="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" filled="f" strokecolor="#0e56c3 [1614]" strokeweight="2pt"/>
                   </w:pict>
@@ -16010,35 +14606,9 @@
       <w:r>
         <w:t>Al terminar, la terminal además mostrará un mensaje “</w:t>
       </w:r>
-      <w:proofErr w:type="spellStart"/>
-      <w:r>
-        <w:t>is</w:t>
-      </w:r>
-      <w:proofErr w:type="spellEnd"/>
-      <w:r>
-        <w:t xml:space="preserve"> </w:t>
-      </w:r>
-      <w:proofErr w:type="spellStart"/>
-      <w:r>
-        <w:t>stub</w:t>
-      </w:r>
-      <w:proofErr w:type="spellEnd"/>
-      <w:r>
-        <w:t xml:space="preserve"> and </w:t>
-      </w:r>
-      <w:proofErr w:type="spellStart"/>
-      <w:r>
-        <w:t>send</w:t>
-      </w:r>
-      <w:proofErr w:type="spellEnd"/>
-      <w:r>
-        <w:t xml:space="preserve"> flash </w:t>
-      </w:r>
-      <w:proofErr w:type="spellStart"/>
-      <w:r>
-        <w:t>finish</w:t>
-      </w:r>
-      <w:proofErr w:type="spellEnd"/>
+      <w:r>
+        <w:t>is stub and send flash finish</w:t>
+      </w:r>
       <w:r>
         <w:t>”.</w:t>
       </w:r>
@@ -16061,15 +14631,7 @@
         <w:t xml:space="preserve">precisar corroborar el correcto grabado de la aplicación </w:t>
       </w:r>
       <w:r>
-        <w:t xml:space="preserve">previo a su montaje, reiniciar el módulo mediante el </w:t>
-      </w:r>
-      <w:proofErr w:type="spellStart"/>
-      <w:r>
-        <w:t>boton</w:t>
-      </w:r>
-      <w:proofErr w:type="spellEnd"/>
-      <w:r>
-        <w:t xml:space="preserve"> de </w:t>
+        <w:t xml:space="preserve">previo a su montaje, reiniciar el módulo mediante el boton de </w:t>
       </w:r>
       <w:r>
         <w:rPr>
@@ -16079,18 +14641,10 @@
         <w:t>RESET</w:t>
       </w:r>
       <w:r>
-        <w:t xml:space="preserve"> y probar </w:t>
-      </w:r>
-      <w:proofErr w:type="gramStart"/>
-      <w:r>
-        <w:t>la</w:t>
-      </w:r>
-      <w:r>
-        <w:t>s funcionalidad</w:t>
-      </w:r>
-      <w:proofErr w:type="gramEnd"/>
-      <w:r>
-        <w:t xml:space="preserve"> de la</w:t>
+        <w:t xml:space="preserve"> y probar la</w:t>
+      </w:r>
+      <w:r>
+        <w:t>s funcionalidad de la</w:t>
       </w:r>
       <w:r>
         <w:t xml:space="preserve"> aplicación.</w:t>
@@ -16351,68 +14905,42 @@
         <w:rPr>
           <w:lang w:val="es-419"/>
         </w:rPr>
-        <w:t xml:space="preserve">Notar que el valor actual bien podría corresponderse con cualquiera de las </w:t>
-      </w:r>
-      <w:proofErr w:type="spellStart"/>
-      <w:r>
-        <w:rPr>
-          <w:lang w:val="es-419"/>
-        </w:rPr>
-        <w:t>sitaciones</w:t>
-      </w:r>
-      <w:proofErr w:type="spellEnd"/>
-      <w:r>
-        <w:rPr>
-          <w:lang w:val="es-419"/>
-        </w:rPr>
-        <w:t xml:space="preserve">: </w:t>
-      </w:r>
-      <w:proofErr w:type="spellStart"/>
+        <w:t xml:space="preserve">Notar que el valor actual bien podría corresponderse con cualquiera de las sitaciones: </w:t>
+      </w:r>
       <w:r>
         <w:rPr>
           <w:i/>
           <w:iCs/>
           <w:lang w:val="es-419"/>
         </w:rPr>
-        <w:t>timer</w:t>
-      </w:r>
-      <w:proofErr w:type="spellEnd"/>
+        <w:t xml:space="preserve">timer </w:t>
+      </w:r>
+      <w:r>
+        <w:rPr>
+          <w:lang w:val="es-419"/>
+        </w:rPr>
+        <w:t>correspo</w:t>
+      </w:r>
+      <w:r>
+        <w:rPr>
+          <w:lang w:val="es-419"/>
+        </w:rPr>
+        <w:t>n</w:t>
+      </w:r>
+      <w:r>
+        <w:rPr>
+          <w:lang w:val="es-419"/>
+        </w:rPr>
+        <w:t xml:space="preserve">de a </w:t>
+      </w:r>
       <w:r>
         <w:rPr>
           <w:i/>
           <w:iCs/>
           <w:lang w:val="es-419"/>
         </w:rPr>
-        <w:t xml:space="preserve"> </w:t>
-      </w:r>
-      <w:r>
-        <w:rPr>
-          <w:lang w:val="es-419"/>
-        </w:rPr>
-        <w:t>correspo</w:t>
-      </w:r>
-      <w:r>
-        <w:rPr>
-          <w:lang w:val="es-419"/>
-        </w:rPr>
-        <w:t>n</w:t>
-      </w:r>
-      <w:r>
-        <w:rPr>
-          <w:lang w:val="es-419"/>
-        </w:rPr>
-        <w:t xml:space="preserve">de a </w:t>
-      </w:r>
-      <w:proofErr w:type="spellStart"/>
-      <w:r>
-        <w:rPr>
-          <w:i/>
-          <w:iCs/>
-          <w:lang w:val="es-419"/>
-        </w:rPr>
         <w:t>chukker</w:t>
       </w:r>
-      <w:proofErr w:type="spellEnd"/>
       <w:r>
         <w:rPr>
           <w:lang w:val="es-419"/>
@@ -16475,23 +15003,13 @@
             </w:sdtPr>
             <w:sdtEndPr/>
             <w:sdtContent>
-              <w:proofErr w:type="spellStart"/>
               <w:r>
                 <w:rPr>
                   <w:rFonts w:asciiTheme="majorHAnsi" w:eastAsiaTheme="majorEastAsia" w:hAnsiTheme="majorHAnsi" w:cstheme="majorBidi"/>
                   <w:sz w:val="28"/>
                   <w:szCs w:val="36"/>
                 </w:rPr>
-                <w:t>PoloPoints</w:t>
-              </w:r>
-              <w:proofErr w:type="spellEnd"/>
-              <w:r>
-                <w:rPr>
-                  <w:rFonts w:asciiTheme="majorHAnsi" w:eastAsiaTheme="majorEastAsia" w:hAnsiTheme="majorHAnsi" w:cstheme="majorBidi"/>
-                  <w:sz w:val="28"/>
-                  <w:szCs w:val="36"/>
-                </w:rPr>
-                <w:t xml:space="preserve"> – </w:t>
+                <w:t xml:space="preserve">PoloPoints – </w:t>
               </w:r>
               <w:r>
                 <w:rPr>
@@ -16748,23 +15266,13 @@
                   <w:szCs w:val="72"/>
                 </w:rPr>
               </w:pPr>
-              <w:proofErr w:type="spellStart"/>
               <w:r>
                 <w:rPr>
                   <w:rFonts w:asciiTheme="majorHAnsi" w:eastAsiaTheme="majorEastAsia" w:hAnsiTheme="majorHAnsi" w:cstheme="majorBidi"/>
                   <w:sz w:val="28"/>
                   <w:szCs w:val="36"/>
                 </w:rPr>
-                <w:t>PoloPoints</w:t>
-              </w:r>
-              <w:proofErr w:type="spellEnd"/>
-              <w:r>
-                <w:rPr>
-                  <w:rFonts w:asciiTheme="majorHAnsi" w:eastAsiaTheme="majorEastAsia" w:hAnsiTheme="majorHAnsi" w:cstheme="majorBidi"/>
-                  <w:sz w:val="28"/>
-                  <w:szCs w:val="36"/>
-                </w:rPr>
-                <w:t xml:space="preserve"> – manual de uso y documento técnico</w:t>
+                <w:t>PoloPoints – manual de uso y documento técnico</w:t>
               </w:r>
             </w:p>
           </w:sdtContent>
@@ -23388,7 +21896,7 @@
 </file>
 
 <file path=customXml/itemProps1.xml><?xml version="1.0" encoding="utf-8"?>
-<ds:datastoreItem xmlns:ds="http://schemas.openxmlformats.org/officeDocument/2006/customXml" ds:itemID="{85FEEE2D-FF7C-410E-80D8-000F2753E339}">
+<ds:datastoreItem xmlns:ds="http://schemas.openxmlformats.org/officeDocument/2006/customXml" ds:itemID="{10E94B44-E906-4620-A9FE-7AED2B36239C}">
   <ds:schemaRefs>
     <ds:schemaRef ds:uri="http://schemas.openxmlformats.org/officeDocument/2006/bibliography"/>
   </ds:schemaRefs>

</xml_diff>